<commit_message>
Add paragraph of the required dataset
The paragraph explains how the required dataset is built and describe the distribution of the data
</commit_message>
<xml_diff>
--- a/ca1_report.docx
+++ b/ca1_report.docx
@@ -2,11 +2,11 @@
 <file path=word/document.xml><?xml version="1.0" encoding="utf-8"?>
 <w:document xmlns:wpc="http://schemas.microsoft.com/office/word/2010/wordprocessingCanvas" xmlns:cx="http://schemas.microsoft.com/office/drawing/2014/chartex" xmlns:cx1="http://schemas.microsoft.com/office/drawing/2015/9/8/chartex" xmlns:cx2="http://schemas.microsoft.com/office/drawing/2015/10/21/chartex" xmlns:cx3="http://schemas.microsoft.com/office/drawing/2016/5/9/chartex" xmlns:cx4="http://schemas.microsoft.com/office/drawing/2016/5/10/chartex" xmlns:cx5="http://schemas.microsoft.com/office/drawing/2016/5/11/chartex" xmlns:cx6="http://schemas.microsoft.com/office/drawing/2016/5/12/chartex" xmlns:cx7="http://schemas.microsoft.com/office/drawing/2016/5/13/chartex" xmlns:cx8="http://schemas.microsoft.com/office/drawing/2016/5/14/chartex" xmlns:mc="http://schemas.openxmlformats.org/markup-compatibility/2006" xmlns:aink="http://schemas.microsoft.com/office/drawing/2016/ink" xmlns:am3d="http://schemas.microsoft.com/office/drawing/2017/model3d" xmlns:o="urn:schemas-microsoft-com:office:office" xmlns:oel="http://schemas.microsoft.com/office/2019/extlst" xmlns:r="http://schemas.openxmlformats.org/officeDocument/2006/relationships" xmlns:m="http://schemas.openxmlformats.org/officeDocument/2006/math" xmlns:v="urn:schemas-microsoft-com:vml" xmlns:wp14="http://schemas.microsoft.com/office/word/2010/wordprocessingDrawing" xmlns:wp="http://schemas.openxmlformats.org/drawingml/2006/wordprocessingDrawing" xmlns:w10="urn:schemas-microsoft-com:office:word" xmlns:w="http://schemas.openxmlformats.org/wordprocessingml/2006/main" xmlns:w14="http://schemas.microsoft.com/office/word/2010/wordml" xmlns:w15="http://schemas.microsoft.com/office/word/2012/wordml" xmlns:w16cex="http://schemas.microsoft.com/office/word/2018/wordml/cex" xmlns:w16cid="http://schemas.microsoft.com/office/word/2016/wordml/cid" xmlns:w16="http://schemas.microsoft.com/office/word/2018/wordml" xmlns:w16sdtdh="http://schemas.microsoft.com/office/word/2020/wordml/sdtdatahash" xmlns:w16se="http://schemas.microsoft.com/office/word/2015/wordml/symex" xmlns:wpg="http://schemas.microsoft.com/office/word/2010/wordprocessingGroup" xmlns:wpi="http://schemas.microsoft.com/office/word/2010/wordprocessingInk" xmlns:wne="http://schemas.microsoft.com/office/word/2006/wordml" xmlns:wps="http://schemas.microsoft.com/office/word/2010/wordprocessingShape" mc:Ignorable="w14 w15 w16se w16cid w16 w16cex w16sdtdh wp14">
   <w:body>
-    <w:bookmarkStart w:id="0" w:name="_Toc321147011" w:displacedByCustomXml="next"/>
-    <w:bookmarkStart w:id="1" w:name="_Toc318189312" w:displacedByCustomXml="next"/>
+    <w:bookmarkStart w:id="0" w:name="_Toc321147149" w:displacedByCustomXml="next"/>
+    <w:bookmarkStart w:id="1" w:name="_Toc318188227" w:displacedByCustomXml="next"/>
     <w:bookmarkStart w:id="2" w:name="_Toc318188327" w:displacedByCustomXml="next"/>
-    <w:bookmarkStart w:id="3" w:name="_Toc318188227" w:displacedByCustomXml="next"/>
-    <w:bookmarkStart w:id="4" w:name="_Toc321147149" w:displacedByCustomXml="next"/>
+    <w:bookmarkStart w:id="3" w:name="_Toc318189312" w:displacedByCustomXml="next"/>
+    <w:bookmarkStart w:id="4" w:name="_Toc321147011" w:displacedByCustomXml="next"/>
     <w:sdt>
       <w:sdtPr>
         <w:rPr>
@@ -110,6 +110,7 @@
                                   <w:dataBinding w:prefixMappings="xmlns:ns0='http://purl.org/dc/elements/1.1/' xmlns:ns1='http://schemas.openxmlformats.org/package/2006/metadata/core-properties' " w:xpath="/ns1:coreProperties[1]/ns0:title[1]" w:storeItemID="{6C3C8BC8-F283-45AE-878A-BAB7291924A1}"/>
                                   <w:text w:multiLine="1"/>
                                 </w:sdtPr>
+                                <w:sdtEndPr/>
                                 <w:sdtContent>
                                   <w:p>
                                     <w:pPr>
@@ -157,6 +158,7 @@
                                     <w:dataBinding w:prefixMappings="xmlns:ns0='http://purl.org/dc/elements/1.1/' xmlns:ns1='http://schemas.openxmlformats.org/package/2006/metadata/core-properties' " w:xpath="/ns1:coreProperties[1]/ns0:subject[1]" w:storeItemID="{6C3C8BC8-F283-45AE-878A-BAB7291924A1}"/>
                                     <w:text/>
                                   </w:sdtPr>
+                                  <w:sdtEndPr/>
                                   <w:sdtContent>
                                     <w:r>
                                       <w:rPr>
@@ -189,6 +191,7 @@
                                     <w:dataBinding w:prefixMappings="xmlns:ns0='http://purl.org/dc/elements/1.1/' xmlns:ns1='http://schemas.openxmlformats.org/package/2006/metadata/core-properties' " w:xpath="/ns1:coreProperties[1]/ns0:creator[1]" w:storeItemID="{6C3C8BC8-F283-45AE-878A-BAB7291924A1}"/>
                                     <w:text/>
                                   </w:sdtPr>
+                                  <w:sdtEndPr/>
                                   <w:sdtContent>
                                     <w:r>
                                       <w:rPr>
@@ -216,6 +219,7 @@
                                   <w:dataBinding w:prefixMappings="xmlns:ns0='http://purl.org/dc/elements/1.1/' xmlns:ns1='http://schemas.openxmlformats.org/package/2006/metadata/core-properties' " w:xpath="/ns1:coreProperties[1]/ns1:keywords[1]" w:storeItemID="{6C3C8BC8-F283-45AE-878A-BAB7291924A1}"/>
                                   <w:text/>
                                 </w:sdtPr>
+                                <w:sdtEndPr/>
                                 <w:sdtContent>
                                   <w:p>
                                     <w:pPr>
@@ -251,6 +255,7 @@
                                     <w:calendar w:val="gregorian"/>
                                   </w:date>
                                 </w:sdtPr>
+                                <w:sdtEndPr/>
                                 <w:sdtContent>
                                   <w:p>
                                     <w:pPr>
@@ -313,6 +318,7 @@
                             <w:dataBinding w:prefixMappings="xmlns:ns0='http://purl.org/dc/elements/1.1/' xmlns:ns1='http://schemas.openxmlformats.org/package/2006/metadata/core-properties' " w:xpath="/ns1:coreProperties[1]/ns0:title[1]" w:storeItemID="{6C3C8BC8-F283-45AE-878A-BAB7291924A1}"/>
                             <w:text w:multiLine="1"/>
                           </w:sdtPr>
+                          <w:sdtEndPr/>
                           <w:sdtContent>
                             <w:p>
                               <w:pPr>
@@ -360,6 +366,7 @@
                               <w:dataBinding w:prefixMappings="xmlns:ns0='http://purl.org/dc/elements/1.1/' xmlns:ns1='http://schemas.openxmlformats.org/package/2006/metadata/core-properties' " w:xpath="/ns1:coreProperties[1]/ns0:subject[1]" w:storeItemID="{6C3C8BC8-F283-45AE-878A-BAB7291924A1}"/>
                               <w:text/>
                             </w:sdtPr>
+                            <w:sdtEndPr/>
                             <w:sdtContent>
                               <w:r>
                                 <w:rPr>
@@ -392,6 +399,7 @@
                               <w:dataBinding w:prefixMappings="xmlns:ns0='http://purl.org/dc/elements/1.1/' xmlns:ns1='http://schemas.openxmlformats.org/package/2006/metadata/core-properties' " w:xpath="/ns1:coreProperties[1]/ns0:creator[1]" w:storeItemID="{6C3C8BC8-F283-45AE-878A-BAB7291924A1}"/>
                               <w:text/>
                             </w:sdtPr>
+                            <w:sdtEndPr/>
                             <w:sdtContent>
                               <w:r>
                                 <w:rPr>
@@ -419,6 +427,7 @@
                             <w:dataBinding w:prefixMappings="xmlns:ns0='http://purl.org/dc/elements/1.1/' xmlns:ns1='http://schemas.openxmlformats.org/package/2006/metadata/core-properties' " w:xpath="/ns1:coreProperties[1]/ns1:keywords[1]" w:storeItemID="{6C3C8BC8-F283-45AE-878A-BAB7291924A1}"/>
                             <w:text/>
                           </w:sdtPr>
+                          <w:sdtEndPr/>
                           <w:sdtContent>
                             <w:p>
                               <w:pPr>
@@ -454,6 +463,7 @@
                               <w:calendar w:val="gregorian"/>
                             </w:date>
                           </w:sdtPr>
+                          <w:sdtEndPr/>
                           <w:sdtContent>
                             <w:p>
                               <w:pPr>
@@ -954,6 +964,7 @@
         <w:rPr>
           <w:rStyle w:val="Heading1Char"/>
         </w:rPr>
+        <w:lastRenderedPageBreak/>
         <w:t>1.</w:t>
       </w:r>
       <w:r>
@@ -985,25 +996,7 @@
           <w:color w:val="595959" w:themeColor="text1" w:themeTint="A6"/>
           <w:sz w:val="20"/>
         </w:rPr>
-        <w:t xml:space="preserve">The primary objective of the project is to build a convolutional neural network model that can classify between twenty-four different classes of the CIFAR-10 and CIFAR-100 datasets.  The classes are car, bird, cat, deer, dog, horse, truck, cattle, fox, baby, boy, girl, man, woman, rabbit, squirrel, tree, bicycle, bus, motorcycle, pickup truck, train, lawn mower and tractor. This involves obtaining, </w:t>
-      </w:r>
-      <w:proofErr w:type="gramStart"/>
-      <w:r>
-        <w:rPr>
-          <w:rFonts w:asciiTheme="minorHAnsi" w:eastAsiaTheme="minorHAnsi" w:hAnsiTheme="minorHAnsi" w:cstheme="minorBidi"/>
-          <w:color w:val="595959" w:themeColor="text1" w:themeTint="A6"/>
-          <w:sz w:val="20"/>
-        </w:rPr>
-        <w:t>preparing</w:t>
-      </w:r>
-      <w:proofErr w:type="gramEnd"/>
-      <w:r>
-        <w:rPr>
-          <w:rFonts w:asciiTheme="minorHAnsi" w:eastAsiaTheme="minorHAnsi" w:hAnsiTheme="minorHAnsi" w:cstheme="minorBidi"/>
-          <w:color w:val="595959" w:themeColor="text1" w:themeTint="A6"/>
-          <w:sz w:val="20"/>
-        </w:rPr>
-        <w:t xml:space="preserve"> and exploring the data sets. Different models will then be built and the hyperparameters will be adjusted based on the accuracy of the model. At the end of the project, the model with the best test accuracy will be presented.</w:t>
+        <w:t>The primary objective of the project is to build a convolutional neural network model that can classify between twenty-four different classes of the CIFAR-10 and CIFAR-100 datasets.  The classes are car, bird, cat, deer, dog, horse, truck, cattle, fox, baby, boy, girl, man, woman, rabbit, squirrel, tree, bicycle, bus, motorcycle, pickup truck, train, lawn mower and tractor. This involves obtaining, preparing and exploring the data sets. Different models will then be built and the hyperparameters will be adjusted based on the accuracy of the model. At the end of the project, the model with the best test accuracy will be presented.</w:t>
       </w:r>
     </w:p>
     <w:p>
@@ -1045,13 +1038,7 @@
       </w:r>
       <w:proofErr w:type="spellEnd"/>
       <w:r>
-        <w:t xml:space="preserve">/cifar.html'. They consist of different classes, separated into training and test images with corresponding labels. Each training and test image is also divided into </w:t>
-      </w:r>
-      <w:r>
-        <w:t>several</w:t>
-      </w:r>
-      <w:r>
-        <w:t xml:space="preserve"> batches.</w:t>
+        <w:t>/cifar.html'. They consist of different classes, separated into training and test images with corresponding labels. Each training and test image is also divided into several batches.</w:t>
       </w:r>
       <w:r>
         <w:t xml:space="preserve"> </w:t>
@@ -1309,20 +1296,6 @@
     </w:p>
     <w:p>
       <w:pPr>
-        <w:rPr>
-          <w:lang w:val="en-GB"/>
-        </w:rPr>
-      </w:pPr>
-    </w:p>
-    <w:p>
-      <w:pPr>
-        <w:rPr>
-          <w:lang w:val="en-GB"/>
-        </w:rPr>
-      </w:pPr>
-    </w:p>
-    <w:p>
-      <w:pPr>
         <w:pStyle w:val="Heading3"/>
         <w:rPr>
           <w:lang w:val="en-GB"/>
@@ -1333,6 +1306,7 @@
         <w:rPr>
           <w:lang w:val="en-GB"/>
         </w:rPr>
+        <w:lastRenderedPageBreak/>
         <w:t>2.2 CIFAR-100</w:t>
       </w:r>
       <w:bookmarkEnd w:id="8"/>
@@ -1343,19 +1317,11 @@
           <w:lang w:val="en-GB"/>
         </w:rPr>
       </w:pPr>
-      <w:proofErr w:type="gramStart"/>
       <w:r>
         <w:rPr>
           <w:lang w:val="en-GB"/>
         </w:rPr>
-        <w:t>Similar to</w:t>
-      </w:r>
-      <w:proofErr w:type="gramEnd"/>
-      <w:r>
-        <w:rPr>
-          <w:lang w:val="en-GB"/>
-        </w:rPr>
-        <w:t xml:space="preserve"> the CIFAR-10 dataset, this dataset also contains classes of images. There are 100 classes of 600 images each, divided into a five-to-one split, with 500 training images and 100 test images per class. Each class is grouped into a superclass. The data set contains 20 </w:t>
+        <w:t xml:space="preserve">Similar to the CIFAR-10 dataset, this dataset also contains classes of images. There are 100 classes of 600 images each, divided into a five-to-one split, with 500 training images and 100 test images per class. Each class is grouped into a superclass. The data set contains 20 </w:t>
       </w:r>
       <w:proofErr w:type="spellStart"/>
       <w:r>
@@ -1392,7 +1358,7 @@
         <w:tblLook w:val="04A0" w:firstRow="1" w:lastRow="0" w:firstColumn="1" w:lastColumn="0" w:noHBand="0" w:noVBand="1"/>
       </w:tblPr>
       <w:tblGrid>
-        <w:gridCol w:w="2970"/>
+        <w:gridCol w:w="3228"/>
         <w:gridCol w:w="4913"/>
       </w:tblGrid>
       <w:tr>
@@ -1407,18 +1373,13 @@
           </w:tcPr>
           <w:p>
             <w:pPr>
-              <w:spacing w:after="0" w:line="240" w:lineRule="auto"/>
-              <w:rPr>
-                <w:b/>
-                <w:bCs/>
+              <w:rPr>
                 <w:lang w:val="de-DE"/>
               </w:rPr>
             </w:pPr>
             <w:proofErr w:type="spellStart"/>
             <w:r>
               <w:rPr>
-                <w:b/>
-                <w:bCs/>
                 <w:lang w:val="de-DE"/>
               </w:rPr>
               <w:t>Superclass</w:t>
@@ -1433,18 +1394,13 @@
           </w:tcPr>
           <w:p>
             <w:pPr>
-              <w:spacing w:after="0" w:line="240" w:lineRule="auto"/>
               <w:cnfStyle w:val="100000000000" w:firstRow="1" w:lastRow="0" w:firstColumn="0" w:lastColumn="0" w:oddVBand="0" w:evenVBand="0" w:oddHBand="0" w:evenHBand="0" w:firstRowFirstColumn="0" w:firstRowLastColumn="0" w:lastRowFirstColumn="0" w:lastRowLastColumn="0"/>
               <w:rPr>
-                <w:b/>
-                <w:bCs/>
                 <w:lang w:val="de-DE"/>
               </w:rPr>
             </w:pPr>
             <w:r>
               <w:rPr>
-                <w:b/>
-                <w:bCs/>
                 <w:lang w:val="de-DE"/>
               </w:rPr>
               <w:t>Classes</w:t>
@@ -1464,7 +1420,6 @@
           </w:tcPr>
           <w:p>
             <w:pPr>
-              <w:spacing w:after="0" w:line="240" w:lineRule="auto"/>
               <w:rPr>
                 <w:lang w:val="de-DE"/>
               </w:rPr>
@@ -1500,7 +1455,6 @@
           </w:tcPr>
           <w:p>
             <w:pPr>
-              <w:spacing w:after="0" w:line="240" w:lineRule="auto"/>
               <w:cnfStyle w:val="000000100000" w:firstRow="0" w:lastRow="0" w:firstColumn="0" w:lastColumn="0" w:oddVBand="0" w:evenVBand="0" w:oddHBand="1" w:evenHBand="0" w:firstRowFirstColumn="0" w:firstRowLastColumn="0" w:lastRowFirstColumn="0" w:lastRowLastColumn="0"/>
             </w:pPr>
             <w:r>
@@ -1518,7 +1472,6 @@
           </w:tcPr>
           <w:p>
             <w:pPr>
-              <w:spacing w:after="0" w:line="240" w:lineRule="auto"/>
               <w:rPr>
                 <w:lang w:val="de-DE"/>
               </w:rPr>
@@ -1540,7 +1493,6 @@
           </w:tcPr>
           <w:p>
             <w:pPr>
-              <w:spacing w:after="0" w:line="240" w:lineRule="auto"/>
               <w:cnfStyle w:val="000000000000" w:firstRow="0" w:lastRow="0" w:firstColumn="0" w:lastColumn="0" w:oddVBand="0" w:evenVBand="0" w:oddHBand="0" w:evenHBand="0" w:firstRowFirstColumn="0" w:firstRowLastColumn="0" w:lastRowFirstColumn="0" w:lastRowLastColumn="0"/>
             </w:pPr>
             <w:r>
@@ -1561,7 +1513,6 @@
           </w:tcPr>
           <w:p>
             <w:pPr>
-              <w:spacing w:after="0" w:line="240" w:lineRule="auto"/>
               <w:rPr>
                 <w:lang w:val="de-DE"/>
               </w:rPr>
@@ -1583,7 +1534,6 @@
           </w:tcPr>
           <w:p>
             <w:pPr>
-              <w:spacing w:after="0" w:line="240" w:lineRule="auto"/>
               <w:cnfStyle w:val="000000100000" w:firstRow="0" w:lastRow="0" w:firstColumn="0" w:lastColumn="0" w:oddVBand="0" w:evenVBand="0" w:oddHBand="1" w:evenHBand="0" w:firstRowFirstColumn="0" w:firstRowLastColumn="0" w:lastRowFirstColumn="0" w:lastRowLastColumn="0"/>
             </w:pPr>
             <w:r>
@@ -1601,7 +1551,6 @@
           </w:tcPr>
           <w:p>
             <w:pPr>
-              <w:spacing w:after="0" w:line="240" w:lineRule="auto"/>
               <w:rPr>
                 <w:lang w:val="de-DE"/>
               </w:rPr>
@@ -1637,7 +1586,6 @@
           </w:tcPr>
           <w:p>
             <w:pPr>
-              <w:spacing w:after="0" w:line="240" w:lineRule="auto"/>
               <w:cnfStyle w:val="000000000000" w:firstRow="0" w:lastRow="0" w:firstColumn="0" w:lastColumn="0" w:oddVBand="0" w:evenVBand="0" w:oddHBand="0" w:evenHBand="0" w:firstRowFirstColumn="0" w:firstRowLastColumn="0" w:lastRowFirstColumn="0" w:lastRowLastColumn="0"/>
             </w:pPr>
             <w:r>
@@ -1658,7 +1606,6 @@
           </w:tcPr>
           <w:p>
             <w:pPr>
-              <w:spacing w:after="0" w:line="240" w:lineRule="auto"/>
               <w:rPr>
                 <w:lang w:val="de-DE"/>
               </w:rPr>
@@ -1694,7 +1641,6 @@
           </w:tcPr>
           <w:p>
             <w:pPr>
-              <w:spacing w:after="0" w:line="240" w:lineRule="auto"/>
               <w:cnfStyle w:val="000000100000" w:firstRow="0" w:lastRow="0" w:firstColumn="0" w:lastColumn="0" w:oddVBand="0" w:evenVBand="0" w:oddHBand="1" w:evenHBand="0" w:firstRowFirstColumn="0" w:firstRowLastColumn="0" w:lastRowFirstColumn="0" w:lastRowLastColumn="0"/>
             </w:pPr>
             <w:r>
@@ -1712,7 +1658,6 @@
           </w:tcPr>
           <w:p>
             <w:pPr>
-              <w:spacing w:after="0" w:line="240" w:lineRule="auto"/>
               <w:rPr>
                 <w:lang w:val="de-DE"/>
               </w:rPr>
@@ -1762,7 +1707,6 @@
           </w:tcPr>
           <w:p>
             <w:pPr>
-              <w:spacing w:after="0" w:line="240" w:lineRule="auto"/>
               <w:cnfStyle w:val="000000000000" w:firstRow="0" w:lastRow="0" w:firstColumn="0" w:lastColumn="0" w:oddVBand="0" w:evenVBand="0" w:oddHBand="0" w:evenHBand="0" w:firstRowFirstColumn="0" w:firstRowLastColumn="0" w:lastRowFirstColumn="0" w:lastRowLastColumn="0"/>
             </w:pPr>
             <w:r>
@@ -1783,7 +1727,6 @@
           </w:tcPr>
           <w:p>
             <w:pPr>
-              <w:spacing w:after="0" w:line="240" w:lineRule="auto"/>
               <w:rPr>
                 <w:lang w:val="de-DE"/>
               </w:rPr>
@@ -1819,7 +1762,6 @@
           </w:tcPr>
           <w:p>
             <w:pPr>
-              <w:spacing w:after="0" w:line="240" w:lineRule="auto"/>
               <w:cnfStyle w:val="000000100000" w:firstRow="0" w:lastRow="0" w:firstColumn="0" w:lastColumn="0" w:oddVBand="0" w:evenVBand="0" w:oddHBand="1" w:evenHBand="0" w:firstRowFirstColumn="0" w:firstRowLastColumn="0" w:lastRowFirstColumn="0" w:lastRowLastColumn="0"/>
             </w:pPr>
             <w:r>
@@ -1837,7 +1779,6 @@
           </w:tcPr>
           <w:p>
             <w:pPr>
-              <w:spacing w:after="0" w:line="240" w:lineRule="auto"/>
               <w:rPr>
                 <w:lang w:val="de-DE"/>
               </w:rPr>
@@ -1859,7 +1800,6 @@
           </w:tcPr>
           <w:p>
             <w:pPr>
-              <w:spacing w:after="0" w:line="240" w:lineRule="auto"/>
               <w:cnfStyle w:val="000000000000" w:firstRow="0" w:lastRow="0" w:firstColumn="0" w:lastColumn="0" w:oddVBand="0" w:evenVBand="0" w:oddHBand="0" w:evenHBand="0" w:firstRowFirstColumn="0" w:firstRowLastColumn="0" w:lastRowFirstColumn="0" w:lastRowLastColumn="0"/>
             </w:pPr>
             <w:r>
@@ -1880,7 +1820,6 @@
           </w:tcPr>
           <w:p>
             <w:pPr>
-              <w:spacing w:after="0" w:line="240" w:lineRule="auto"/>
               <w:rPr>
                 <w:lang w:val="de-DE"/>
               </w:rPr>
@@ -1908,7 +1847,6 @@
           </w:tcPr>
           <w:p>
             <w:pPr>
-              <w:spacing w:after="0" w:line="240" w:lineRule="auto"/>
               <w:cnfStyle w:val="000000100000" w:firstRow="0" w:lastRow="0" w:firstColumn="0" w:lastColumn="0" w:oddVBand="0" w:evenVBand="0" w:oddHBand="1" w:evenHBand="0" w:firstRowFirstColumn="0" w:firstRowLastColumn="0" w:lastRowFirstColumn="0" w:lastRowLastColumn="0"/>
               <w:rPr>
                 <w:lang w:val="de-DE"/>
@@ -1981,9 +1919,6 @@
             <w:hideMark/>
           </w:tcPr>
           <w:p>
-            <w:pPr>
-              <w:spacing w:after="0" w:line="240" w:lineRule="auto"/>
-            </w:pPr>
             <w:r>
               <w:t>large man-made outdoor things</w:t>
             </w:r>
@@ -1996,7 +1931,6 @@
           </w:tcPr>
           <w:p>
             <w:pPr>
-              <w:spacing w:after="0" w:line="240" w:lineRule="auto"/>
               <w:cnfStyle w:val="000000000000" w:firstRow="0" w:lastRow="0" w:firstColumn="0" w:lastColumn="0" w:oddVBand="0" w:evenVBand="0" w:oddHBand="0" w:evenHBand="0" w:firstRowFirstColumn="0" w:firstRowLastColumn="0" w:lastRowFirstColumn="0" w:lastRowLastColumn="0"/>
             </w:pPr>
             <w:r>
@@ -2017,7 +1951,6 @@
           </w:tcPr>
           <w:p>
             <w:pPr>
-              <w:spacing w:after="0" w:line="240" w:lineRule="auto"/>
               <w:rPr>
                 <w:lang w:val="de-DE"/>
               </w:rPr>
@@ -2073,7 +2006,6 @@
           </w:tcPr>
           <w:p>
             <w:pPr>
-              <w:spacing w:after="0" w:line="240" w:lineRule="auto"/>
               <w:cnfStyle w:val="000000100000" w:firstRow="0" w:lastRow="0" w:firstColumn="0" w:lastColumn="0" w:oddVBand="0" w:evenVBand="0" w:oddHBand="1" w:evenHBand="0" w:firstRowFirstColumn="0" w:firstRowLastColumn="0" w:lastRowFirstColumn="0" w:lastRowLastColumn="0"/>
             </w:pPr>
             <w:r>
@@ -2091,7 +2023,6 @@
           </w:tcPr>
           <w:p>
             <w:pPr>
-              <w:spacing w:after="0" w:line="240" w:lineRule="auto"/>
               <w:rPr>
                 <w:lang w:val="de-DE"/>
               </w:rPr>
@@ -2111,7 +2042,6 @@
           </w:tcPr>
           <w:p>
             <w:pPr>
-              <w:spacing w:after="0" w:line="240" w:lineRule="auto"/>
               <w:cnfStyle w:val="000000000000" w:firstRow="0" w:lastRow="0" w:firstColumn="0" w:lastColumn="0" w:oddVBand="0" w:evenVBand="0" w:oddHBand="0" w:evenHBand="0" w:firstRowFirstColumn="0" w:firstRowLastColumn="0" w:lastRowFirstColumn="0" w:lastRowLastColumn="0"/>
             </w:pPr>
             <w:r>
@@ -2132,7 +2062,6 @@
           </w:tcPr>
           <w:p>
             <w:pPr>
-              <w:spacing w:after="0" w:line="240" w:lineRule="auto"/>
               <w:rPr>
                 <w:lang w:val="de-DE"/>
               </w:rPr>
@@ -2174,7 +2103,6 @@
           </w:tcPr>
           <w:p>
             <w:pPr>
-              <w:spacing w:after="0" w:line="240" w:lineRule="auto"/>
               <w:cnfStyle w:val="000000100000" w:firstRow="0" w:lastRow="0" w:firstColumn="0" w:lastColumn="0" w:oddVBand="0" w:evenVBand="0" w:oddHBand="1" w:evenHBand="0" w:firstRowFirstColumn="0" w:firstRowLastColumn="0" w:lastRowFirstColumn="0" w:lastRowLastColumn="0"/>
             </w:pPr>
             <w:r>
@@ -2192,7 +2120,6 @@
           </w:tcPr>
           <w:p>
             <w:pPr>
-              <w:spacing w:after="0" w:line="240" w:lineRule="auto"/>
               <w:rPr>
                 <w:lang w:val="de-DE"/>
               </w:rPr>
@@ -2234,7 +2161,6 @@
           </w:tcPr>
           <w:p>
             <w:pPr>
-              <w:spacing w:after="0" w:line="240" w:lineRule="auto"/>
               <w:cnfStyle w:val="000000000000" w:firstRow="0" w:lastRow="0" w:firstColumn="0" w:lastColumn="0" w:oddVBand="0" w:evenVBand="0" w:oddHBand="0" w:evenHBand="0" w:firstRowFirstColumn="0" w:firstRowLastColumn="0" w:lastRowFirstColumn="0" w:lastRowLastColumn="0"/>
               <w:rPr>
                 <w:lang w:val="de-DE"/>
@@ -2319,7 +2245,6 @@
           </w:tcPr>
           <w:p>
             <w:pPr>
-              <w:spacing w:after="0" w:line="240" w:lineRule="auto"/>
               <w:rPr>
                 <w:lang w:val="de-DE"/>
               </w:rPr>
@@ -2341,7 +2266,6 @@
           </w:tcPr>
           <w:p>
             <w:pPr>
-              <w:spacing w:after="0" w:line="240" w:lineRule="auto"/>
               <w:cnfStyle w:val="000000100000" w:firstRow="0" w:lastRow="0" w:firstColumn="0" w:lastColumn="0" w:oddVBand="0" w:evenVBand="0" w:oddHBand="1" w:evenHBand="0" w:firstRowFirstColumn="0" w:firstRowLastColumn="0" w:lastRowFirstColumn="0" w:lastRowLastColumn="0"/>
             </w:pPr>
             <w:r>
@@ -2359,7 +2283,6 @@
           </w:tcPr>
           <w:p>
             <w:pPr>
-              <w:spacing w:after="0" w:line="240" w:lineRule="auto"/>
               <w:rPr>
                 <w:lang w:val="de-DE"/>
               </w:rPr>
@@ -2381,7 +2304,6 @@
           </w:tcPr>
           <w:p>
             <w:pPr>
-              <w:spacing w:after="0" w:line="240" w:lineRule="auto"/>
               <w:cnfStyle w:val="000000000000" w:firstRow="0" w:lastRow="0" w:firstColumn="0" w:lastColumn="0" w:oddVBand="0" w:evenVBand="0" w:oddHBand="0" w:evenHBand="0" w:firstRowFirstColumn="0" w:firstRowLastColumn="0" w:lastRowFirstColumn="0" w:lastRowLastColumn="0"/>
             </w:pPr>
             <w:r>
@@ -2402,7 +2324,6 @@
           </w:tcPr>
           <w:p>
             <w:pPr>
-              <w:spacing w:after="0" w:line="240" w:lineRule="auto"/>
               <w:rPr>
                 <w:lang w:val="de-DE"/>
               </w:rPr>
@@ -2438,7 +2359,6 @@
           </w:tcPr>
           <w:p>
             <w:pPr>
-              <w:spacing w:after="0" w:line="240" w:lineRule="auto"/>
               <w:cnfStyle w:val="000000100000" w:firstRow="0" w:lastRow="0" w:firstColumn="0" w:lastColumn="0" w:oddVBand="0" w:evenVBand="0" w:oddHBand="1" w:evenHBand="0" w:firstRowFirstColumn="0" w:firstRowLastColumn="0" w:lastRowFirstColumn="0" w:lastRowLastColumn="0"/>
             </w:pPr>
             <w:r>
@@ -2456,7 +2376,6 @@
           </w:tcPr>
           <w:p>
             <w:pPr>
-              <w:spacing w:after="0" w:line="240" w:lineRule="auto"/>
               <w:rPr>
                 <w:lang w:val="de-DE"/>
               </w:rPr>
@@ -2478,7 +2397,6 @@
           </w:tcPr>
           <w:p>
             <w:pPr>
-              <w:spacing w:after="0" w:line="240" w:lineRule="auto"/>
               <w:cnfStyle w:val="000000000000" w:firstRow="0" w:lastRow="0" w:firstColumn="0" w:lastColumn="0" w:oddVBand="0" w:evenVBand="0" w:oddHBand="0" w:evenHBand="0" w:firstRowFirstColumn="0" w:firstRowLastColumn="0" w:lastRowFirstColumn="0" w:lastRowLastColumn="0"/>
             </w:pPr>
             <w:r>
@@ -2499,7 +2417,6 @@
           </w:tcPr>
           <w:p>
             <w:pPr>
-              <w:spacing w:after="0" w:line="240" w:lineRule="auto"/>
               <w:rPr>
                 <w:lang w:val="de-DE"/>
               </w:rPr>
@@ -2527,7 +2444,6 @@
           </w:tcPr>
           <w:p>
             <w:pPr>
-              <w:spacing w:after="0" w:line="240" w:lineRule="auto"/>
               <w:cnfStyle w:val="000000100000" w:firstRow="0" w:lastRow="0" w:firstColumn="0" w:lastColumn="0" w:oddVBand="0" w:evenVBand="0" w:oddHBand="1" w:evenHBand="0" w:firstRowFirstColumn="0" w:firstRowLastColumn="0" w:lastRowFirstColumn="0" w:lastRowLastColumn="0"/>
             </w:pPr>
             <w:r>
@@ -2545,7 +2461,6 @@
           </w:tcPr>
           <w:p>
             <w:pPr>
-              <w:spacing w:after="0" w:line="240" w:lineRule="auto"/>
               <w:rPr>
                 <w:lang w:val="de-DE"/>
               </w:rPr>
@@ -2573,16 +2488,10 @@
           </w:tcPr>
           <w:p>
             <w:pPr>
-              <w:spacing w:after="0" w:line="240" w:lineRule="auto"/>
               <w:cnfStyle w:val="000000000000" w:firstRow="0" w:lastRow="0" w:firstColumn="0" w:lastColumn="0" w:oddVBand="0" w:evenVBand="0" w:oddHBand="0" w:evenHBand="0" w:firstRowFirstColumn="0" w:firstRowLastColumn="0" w:lastRowFirstColumn="0" w:lastRowLastColumn="0"/>
             </w:pPr>
-            <w:proofErr w:type="gramStart"/>
-            <w:r>
-              <w:t>lawn-mower</w:t>
-            </w:r>
-            <w:proofErr w:type="gramEnd"/>
-            <w:r>
-              <w:t>, rocket, streetcar, tank, tractor</w:t>
+            <w:r>
+              <w:t>lawn-mower, rocket, streetcar, tank, tractor</w:t>
             </w:r>
           </w:p>
         </w:tc>
@@ -2597,10 +2506,25 @@
     </w:p>
     <w:p>
       <w:pPr>
-        <w:rPr>
-          <w:lang w:val="en-GB"/>
-        </w:rPr>
-      </w:pPr>
+        <w:pStyle w:val="Heading3"/>
+        <w:rPr>
+          <w:lang w:val="en-GB"/>
+        </w:rPr>
+      </w:pPr>
+      <w:bookmarkStart w:id="9" w:name="_Toc152690544"/>
+      <w:r>
+        <w:rPr>
+          <w:lang w:val="en-GB"/>
+        </w:rPr>
+        <w:t xml:space="preserve">2.3. </w:t>
+      </w:r>
+      <w:bookmarkEnd w:id="9"/>
+      <w:r>
+        <w:rPr>
+          <w:lang w:val="en-GB"/>
+        </w:rPr>
+        <w:t>Combining CIFAR-10 with CIFAR-100</w:t>
+      </w:r>
     </w:p>
     <w:p>
       <w:pPr>
@@ -2608,6 +2532,26 @@
           <w:lang w:val="en-GB"/>
         </w:rPr>
       </w:pPr>
+      <w:r>
+        <w:rPr>
+          <w:lang w:val="en-GB"/>
+        </w:rPr>
+        <w:t>To extract the necessary classes for the classification problem, we first need to find the labels associated with the searched label names. For CIFAR-10, this information is stored in a separate file '</w:t>
+      </w:r>
+      <w:proofErr w:type="spellStart"/>
+      <w:r>
+        <w:rPr>
+          <w:lang w:val="en-GB"/>
+        </w:rPr>
+        <w:t>batches.meta</w:t>
+      </w:r>
+      <w:proofErr w:type="spellEnd"/>
+      <w:r>
+        <w:rPr>
+          <w:lang w:val="en-GB"/>
+        </w:rPr>
+        <w:t xml:space="preserve">' as a dictionary. For CIFAR-100, the meta file contains only the label names stored as lists, separated between the fine labels and the coarse label names as a dictionary. So we define number labels by the index of the names. </w:t>
+      </w:r>
     </w:p>
     <w:p>
       <w:pPr>
@@ -2615,6 +2559,12 @@
           <w:lang w:val="en-GB"/>
         </w:rPr>
       </w:pPr>
+      <w:r>
+        <w:rPr>
+          <w:lang w:val="en-GB"/>
+        </w:rPr>
+        <w:t xml:space="preserve">We concentrate first on getting all the images with the associated labels stored in separate lists. This is achieved by iterating through the batches and extracting the necessary information. For CIFAR-100, the fine and coarse labels are also included. The required classes also include a superclass 'trees', so we replace all fine labels that have the corresponding class with a new identical label.  </w:t>
+      </w:r>
     </w:p>
     <w:p>
       <w:pPr>
@@ -2622,156 +2572,24 @@
           <w:lang w:val="en-GB"/>
         </w:rPr>
       </w:pPr>
-    </w:p>
-    <w:p>
-      <w:pPr>
-        <w:pStyle w:val="Heading3"/>
-        <w:rPr>
-          <w:lang w:val="en-GB"/>
-        </w:rPr>
-      </w:pPr>
-      <w:bookmarkStart w:id="9" w:name="_Toc152690544"/>
       <w:r>
         <w:rPr>
           <w:lang w:val="en-GB"/>
         </w:rPr>
-        <w:t>2.3. Data Details</w:t>
+        <w:t xml:space="preserve"> We then filter the lists by the required labels and combine the two datasets by first remapping the labels and appending one to the end of the other dataset. The remapping is necessary to avoid duplication of labels when combining the datasets.</w:t>
       </w:r>
-      <w:bookmarkEnd w:id="9"/>
-    </w:p>
-    <w:p>
-      <w:pPr>
-        <w:rPr>
-          <w:lang w:val="en-GB"/>
-        </w:rPr>
-      </w:pPr>
     </w:p>
     <w:p>
       <w:r>
         <w:rPr>
-          <w:noProof/>
-        </w:rPr>
-        <w:drawing>
-          <wp:inline distT="0" distB="0" distL="0" distR="0" wp14:anchorId="50C582F2" wp14:editId="443D585A">
-            <wp:extent cx="5760720" cy="2954020"/>
-            <wp:effectExtent l="0" t="0" r="0" b="0"/>
-            <wp:docPr id="1965061113" name="Picture 1" descr="A screenshot of a computer&#10;&#10;Description automatically generated"/>
-            <wp:cNvGraphicFramePr>
-              <a:graphicFrameLocks xmlns:a="http://schemas.openxmlformats.org/drawingml/2006/main" noChangeAspect="1"/>
-            </wp:cNvGraphicFramePr>
-            <a:graphic xmlns:a="http://schemas.openxmlformats.org/drawingml/2006/main">
-              <a:graphicData uri="http://schemas.openxmlformats.org/drawingml/2006/picture">
-                <pic:pic xmlns:pic="http://schemas.openxmlformats.org/drawingml/2006/picture">
-                  <pic:nvPicPr>
-                    <pic:cNvPr id="1965061113" name="Picture 1" descr="A screenshot of a computer&#10;&#10;Description automatically generated"/>
-                    <pic:cNvPicPr/>
-                  </pic:nvPicPr>
-                  <pic:blipFill>
-                    <a:blip r:embed="rId11"/>
-                    <a:stretch>
-                      <a:fillRect/>
-                    </a:stretch>
-                  </pic:blipFill>
-                  <pic:spPr>
-                    <a:xfrm>
-                      <a:off x="0" y="0"/>
-                      <a:ext cx="5760720" cy="2954020"/>
-                    </a:xfrm>
-                    <a:prstGeom prst="rect">
-                      <a:avLst/>
-                    </a:prstGeom>
-                  </pic:spPr>
-                </pic:pic>
-              </a:graphicData>
-            </a:graphic>
-          </wp:inline>
-        </w:drawing>
-      </w:r>
-      <w:r>
-        <w:rPr>
-          <w:noProof/>
-        </w:rPr>
-        <w:drawing>
-          <wp:inline distT="0" distB="0" distL="0" distR="0" wp14:anchorId="007357C1" wp14:editId="63FA3F88">
-            <wp:extent cx="5204911" cy="4290432"/>
-            <wp:effectExtent l="0" t="0" r="0" b="0"/>
-            <wp:docPr id="1763379193" name="Picture 1" descr="A graph of loss and loss&#10;&#10;Description automatically generated"/>
-            <wp:cNvGraphicFramePr>
-              <a:graphicFrameLocks xmlns:a="http://schemas.openxmlformats.org/drawingml/2006/main" noChangeAspect="1"/>
-            </wp:cNvGraphicFramePr>
-            <a:graphic xmlns:a="http://schemas.openxmlformats.org/drawingml/2006/main">
-              <a:graphicData uri="http://schemas.openxmlformats.org/drawingml/2006/picture">
-                <pic:pic xmlns:pic="http://schemas.openxmlformats.org/drawingml/2006/picture">
-                  <pic:nvPicPr>
-                    <pic:cNvPr id="1763379193" name="Picture 1" descr="A graph of loss and loss&#10;&#10;Description automatically generated"/>
-                    <pic:cNvPicPr/>
-                  </pic:nvPicPr>
-                  <pic:blipFill>
-                    <a:blip r:embed="rId12"/>
-                    <a:stretch>
-                      <a:fillRect/>
-                    </a:stretch>
-                  </pic:blipFill>
-                  <pic:spPr>
-                    <a:xfrm>
-                      <a:off x="0" y="0"/>
-                      <a:ext cx="5204911" cy="4290432"/>
-                    </a:xfrm>
-                    <a:prstGeom prst="rect">
-                      <a:avLst/>
-                    </a:prstGeom>
-                  </pic:spPr>
-                </pic:pic>
-              </a:graphicData>
-            </a:graphic>
-          </wp:inline>
-        </w:drawing>
-      </w:r>
-      <w:r>
-        <w:rPr>
-          <w:noProof/>
+          <w:lang w:val="en-GB"/>
         </w:rPr>
         <w:lastRenderedPageBreak/>
-        <w:drawing>
-          <wp:inline distT="0" distB="0" distL="0" distR="0" wp14:anchorId="12643BFF" wp14:editId="2A5E60AF">
-            <wp:extent cx="5760720" cy="1141095"/>
-            <wp:effectExtent l="0" t="0" r="0" b="1905"/>
-            <wp:docPr id="1642637162" name="Picture 1" descr="A computer screen shot of a program code&#10;&#10;Description automatically generated"/>
-            <wp:cNvGraphicFramePr>
-              <a:graphicFrameLocks xmlns:a="http://schemas.openxmlformats.org/drawingml/2006/main" noChangeAspect="1"/>
-            </wp:cNvGraphicFramePr>
-            <a:graphic xmlns:a="http://schemas.openxmlformats.org/drawingml/2006/main">
-              <a:graphicData uri="http://schemas.openxmlformats.org/drawingml/2006/picture">
-                <pic:pic xmlns:pic="http://schemas.openxmlformats.org/drawingml/2006/picture">
-                  <pic:nvPicPr>
-                    <pic:cNvPr id="1642637162" name="Picture 1" descr="A computer screen shot of a program code&#10;&#10;Description automatically generated"/>
-                    <pic:cNvPicPr/>
-                  </pic:nvPicPr>
-                  <pic:blipFill>
-                    <a:blip r:embed="rId13"/>
-                    <a:stretch>
-                      <a:fillRect/>
-                    </a:stretch>
-                  </pic:blipFill>
-                  <pic:spPr>
-                    <a:xfrm>
-                      <a:off x="0" y="0"/>
-                      <a:ext cx="5760720" cy="1141095"/>
-                    </a:xfrm>
-                    <a:prstGeom prst="rect">
-                      <a:avLst/>
-                    </a:prstGeom>
-                  </pic:spPr>
-                </pic:pic>
-              </a:graphicData>
-            </a:graphic>
-          </wp:inline>
-        </w:drawing>
+        <w:t>The resulting dataset consists of 45,500 images. 7 classes (from CIFAR-10) contain 5000 images each, the required superclass from CIFAR-100 has 2500 images and all other classes have 500 images each. All images are implemented as 3072 pixel bytes.</w:t>
       </w:r>
     </w:p>
-    <w:p/>
     <w:sectPr>
-      <w:footerReference w:type="default" r:id="rId14"/>
+      <w:footerReference w:type="default" r:id="rId11"/>
       <w:pgSz w:w="12240" w:h="15840"/>
       <w:pgMar w:top="1728" w:right="1800" w:bottom="1440" w:left="1800" w:header="720" w:footer="720" w:gutter="0"/>
       <w:pgNumType w:start="0"/>
@@ -3667,6 +3485,7 @@
   <w:style w:type="character" w:default="1" w:styleId="DefaultParagraphFont">
     <w:name w:val="Default Paragraph Font"/>
     <w:uiPriority w:val="1"/>
+    <w:semiHidden/>
     <w:unhideWhenUsed/>
   </w:style>
   <w:style w:type="table" w:default="1" w:styleId="TableNormal">

</xml_diff>

<commit_message>
Add chapter of Data Preprocessing
The chapter describes the steps done in the preprocessing, such as downsampling and grayscaling
</commit_message>
<xml_diff>
--- a/ca1_report.docx
+++ b/ca1_report.docx
@@ -996,21 +996,39 @@
           <w:color w:val="595959" w:themeColor="text1" w:themeTint="A6"/>
           <w:sz w:val="20"/>
         </w:rPr>
-        <w:t>The primary objective of the project is to build a convolutional neural network model that can classify between twenty-four different classes of the CIFAR-10 and CIFAR-100 datasets.  The classes are car, bird, cat, deer, dog, horse, truck, cattle, fox, baby, boy, girl, man, woman, rabbit, squirrel, tree, bicycle, bus, motorcycle, pickup truck, train, lawn mower and tractor. This involves obtaining, preparing and exploring the data sets. Different models will then be built and the hyperparameters will be adjusted based on the accuracy of the model. At the end of the project, the model with the best test accuracy will be presented.</w:t>
-      </w:r>
-    </w:p>
-    <w:p>
-      <w:pPr>
-        <w:pStyle w:val="TOCHeading"/>
+        <w:t xml:space="preserve">The primary objective of the project is to build a convolutional neural network model that can classify between twenty-four different classes of the CIFAR-10 and CIFAR-100 datasets.  The classes are car, bird, cat, deer, dog, horse, truck, cattle, fox, baby, boy, girl, man, woman, rabbit, squirrel, tree, bicycle, bus, motorcycle, pickup truck, train, lawn mower and tractor. This involves obtaining, </w:t>
+      </w:r>
+      <w:proofErr w:type="gramStart"/>
+      <w:r>
         <w:rPr>
           <w:rFonts w:asciiTheme="minorHAnsi" w:eastAsiaTheme="minorHAnsi" w:hAnsiTheme="minorHAnsi" w:cstheme="minorBidi"/>
           <w:color w:val="595959" w:themeColor="text1" w:themeTint="A6"/>
           <w:sz w:val="20"/>
         </w:rPr>
-      </w:pPr>
+        <w:t>preparing</w:t>
+      </w:r>
+      <w:proofErr w:type="gramEnd"/>
+      <w:r>
+        <w:rPr>
+          <w:rFonts w:asciiTheme="minorHAnsi" w:eastAsiaTheme="minorHAnsi" w:hAnsiTheme="minorHAnsi" w:cstheme="minorBidi"/>
+          <w:color w:val="595959" w:themeColor="text1" w:themeTint="A6"/>
+          <w:sz w:val="20"/>
+        </w:rPr>
+        <w:t xml:space="preserve"> and exploring the data sets. Different models will then be built and the hyperparameters will be adjusted based on the accuracy of the model. At the end of the project, the model with the best test accuracy will be presented.</w:t>
+      </w:r>
     </w:p>
     <w:p>
       <w:pPr>
+        <w:pStyle w:val="TOCHeading"/>
+        <w:rPr>
+          <w:rFonts w:asciiTheme="minorHAnsi" w:eastAsiaTheme="minorHAnsi" w:hAnsiTheme="minorHAnsi" w:cstheme="minorBidi"/>
+          <w:color w:val="595959" w:themeColor="text1" w:themeTint="A6"/>
+          <w:sz w:val="20"/>
+        </w:rPr>
+      </w:pPr>
+    </w:p>
+    <w:p>
+      <w:pPr>
         <w:pStyle w:val="Heading1"/>
         <w:rPr>
           <w:rStyle w:val="Heading1Char"/>
@@ -1024,7 +1042,7 @@
         <w:rPr>
           <w:rStyle w:val="Heading1Char"/>
         </w:rPr>
-        <w:t>Datasets</w:t>
+        <w:t>Dataset</w:t>
       </w:r>
       <w:bookmarkEnd w:id="6"/>
     </w:p>
@@ -1317,11 +1335,19 @@
           <w:lang w:val="en-GB"/>
         </w:rPr>
       </w:pPr>
-      <w:r>
-        <w:rPr>
-          <w:lang w:val="en-GB"/>
-        </w:rPr>
-        <w:t xml:space="preserve">Similar to the CIFAR-10 dataset, this dataset also contains classes of images. There are 100 classes of 600 images each, divided into a five-to-one split, with 500 training images and 100 test images per class. Each class is grouped into a superclass. The data set contains 20 </w:t>
+      <w:proofErr w:type="gramStart"/>
+      <w:r>
+        <w:rPr>
+          <w:lang w:val="en-GB"/>
+        </w:rPr>
+        <w:t>Similar to</w:t>
+      </w:r>
+      <w:proofErr w:type="gramEnd"/>
+      <w:r>
+        <w:rPr>
+          <w:lang w:val="en-GB"/>
+        </w:rPr>
+        <w:t xml:space="preserve"> the CIFAR-10 dataset, this dataset also contains classes of images. There are 100 classes of 600 images each, divided into a five-to-one split, with 500 training images and 100 test images per class. Each class is grouped into a superclass. The data set contains 20 </w:t>
       </w:r>
       <w:proofErr w:type="spellStart"/>
       <w:r>
@@ -2490,8 +2516,13 @@
             <w:pPr>
               <w:cnfStyle w:val="000000000000" w:firstRow="0" w:lastRow="0" w:firstColumn="0" w:lastColumn="0" w:oddVBand="0" w:evenVBand="0" w:oddHBand="0" w:evenHBand="0" w:firstRowFirstColumn="0" w:firstRowLastColumn="0" w:lastRowFirstColumn="0" w:lastRowLastColumn="0"/>
             </w:pPr>
-            <w:r>
-              <w:t>lawn-mower, rocket, streetcar, tank, tractor</w:t>
+            <w:proofErr w:type="gramStart"/>
+            <w:r>
+              <w:t>lawn-mower</w:t>
+            </w:r>
+            <w:proofErr w:type="gramEnd"/>
+            <w:r>
+              <w:t>, rocket, streetcar, tank, tractor</w:t>
             </w:r>
           </w:p>
         </w:tc>
@@ -2539,6 +2570,7 @@
         <w:t>To extract the necessary classes for the classification problem, we first need to find the labels associated with the searched label names. For CIFAR-10, this information is stored in a separate file '</w:t>
       </w:r>
       <w:proofErr w:type="spellStart"/>
+      <w:proofErr w:type="gramStart"/>
       <w:r>
         <w:rPr>
           <w:lang w:val="en-GB"/>
@@ -2546,11 +2578,26 @@
         <w:t>batches.meta</w:t>
       </w:r>
       <w:proofErr w:type="spellEnd"/>
-      <w:r>
-        <w:rPr>
-          <w:lang w:val="en-GB"/>
-        </w:rPr>
-        <w:t xml:space="preserve">' as a dictionary. For CIFAR-100, the meta file contains only the label names stored as lists, separated between the fine labels and the coarse label names as a dictionary. So we define number labels by the index of the names. </w:t>
+      <w:proofErr w:type="gramEnd"/>
+      <w:r>
+        <w:rPr>
+          <w:lang w:val="en-GB"/>
+        </w:rPr>
+        <w:t xml:space="preserve">' as a dictionary. For CIFAR-100, the meta file contains only the label names stored as lists, separated between the fine labels and the coarse label names as a dictionary. </w:t>
+      </w:r>
+      <w:proofErr w:type="gramStart"/>
+      <w:r>
+        <w:rPr>
+          <w:lang w:val="en-GB"/>
+        </w:rPr>
+        <w:t>So</w:t>
+      </w:r>
+      <w:proofErr w:type="gramEnd"/>
+      <w:r>
+        <w:rPr>
+          <w:lang w:val="en-GB"/>
+        </w:rPr>
+        <w:t xml:space="preserve"> we define number labels by the index of the names. </w:t>
       </w:r>
     </w:p>
     <w:p>
@@ -2563,7 +2610,19 @@
         <w:rPr>
           <w:lang w:val="en-GB"/>
         </w:rPr>
-        <w:t xml:space="preserve">We concentrate first on getting all the images with the associated labels stored in separate lists. This is achieved by iterating through the batches and extracting the necessary information. For CIFAR-100, the fine and coarse labels are also included. The required classes also include a superclass 'trees', so we replace all fine labels that have the corresponding class with a new identical label.  </w:t>
+        <w:t xml:space="preserve">We concentrate first on getting all the images with the associated labels stored in separate lists. This is achieved by iterating through the batches and extracting the necessary information. For CIFAR-100, the fine and coarse labels are also included. The required classes also include a </w:t>
+      </w:r>
+      <w:r>
+        <w:rPr>
+          <w:lang w:val="en-GB"/>
+        </w:rPr>
+        <w:t>superclass ‘tree’</w:t>
+      </w:r>
+      <w:r>
+        <w:rPr>
+          <w:lang w:val="en-GB"/>
+        </w:rPr>
+        <w:t xml:space="preserve">, so we replace all fine labels that have the corresponding class with a new identical label.  </w:t>
       </w:r>
     </w:p>
     <w:p>
@@ -2580,12 +2639,66 @@
       </w:r>
     </w:p>
     <w:p>
+      <w:pPr>
+        <w:rPr>
+          <w:lang w:val="en-GB"/>
+        </w:rPr>
+      </w:pPr>
       <w:r>
         <w:rPr>
           <w:lang w:val="en-GB"/>
         </w:rPr>
         <w:lastRenderedPageBreak/>
-        <w:t>The resulting dataset consists of 45,500 images. 7 classes (from CIFAR-10) contain 5000 images each, the required superclass from CIFAR-100 has 2500 images and all other classes have 500 images each. All images are implemented as 3072 pixel bytes.</w:t>
+        <w:t xml:space="preserve">The resulting dataset consists of 45,500 images. 7 classes (from CIFAR-10) contain 5000 images each, the required superclass from CIFAR-100 has 2500 images and all other classes have 500 images each. All images are implemented as </w:t>
+      </w:r>
+      <w:r>
+        <w:rPr>
+          <w:lang w:val="en-GB"/>
+        </w:rPr>
+        <w:t>3072-pixel</w:t>
+      </w:r>
+      <w:r>
+        <w:rPr>
+          <w:lang w:val="en-GB"/>
+        </w:rPr>
+        <w:t xml:space="preserve"> bytes.</w:t>
+      </w:r>
+    </w:p>
+    <w:p>
+      <w:pPr>
+        <w:pStyle w:val="Heading1"/>
+      </w:pPr>
+      <w:r>
+        <w:t>3. Data Preprocessing</w:t>
+      </w:r>
+    </w:p>
+    <w:p>
+      <w:r>
+        <w:t xml:space="preserve">Looking at the distribution of the underlying dataset, the classes are highly unbalanced.  Therefore, we </w:t>
+      </w:r>
+      <w:proofErr w:type="spellStart"/>
+      <w:r>
+        <w:t>downsample</w:t>
+      </w:r>
+      <w:proofErr w:type="spellEnd"/>
+      <w:r>
+        <w:t xml:space="preserve"> the classes with highly significant images. The limit is set at 3000 images. In addition, the images are transformed into 32x32 RGB images. These images are displayed at a </w:t>
+      </w:r>
+      <w:r>
+        <w:t>90-degree</w:t>
+      </w:r>
+      <w:r>
+        <w:t xml:space="preserve"> angle. This introduces a compensating rotation to rotate them back.</w:t>
+      </w:r>
+    </w:p>
+    <w:p>
+      <w:r>
+        <w:t xml:space="preserve">Smaller classes are handled by data augmentation. </w:t>
+      </w:r>
+    </w:p>
+    <w:p>
+      <w:r>
+        <w:t>The images are converted to greyscales. This allows the shape of the images to be highlighted.</w:t>
       </w:r>
     </w:p>
     <w:sectPr>

</xml_diff>

<commit_message>
Add chapter of Model Selection
</commit_message>
<xml_diff>
--- a/ca1_report.docx
+++ b/ca1_report.docx
@@ -2,11 +2,11 @@
 <file path=word/document.xml><?xml version="1.0" encoding="utf-8"?>
 <w:document xmlns:wpc="http://schemas.microsoft.com/office/word/2010/wordprocessingCanvas" xmlns:cx="http://schemas.microsoft.com/office/drawing/2014/chartex" xmlns:cx1="http://schemas.microsoft.com/office/drawing/2015/9/8/chartex" xmlns:cx2="http://schemas.microsoft.com/office/drawing/2015/10/21/chartex" xmlns:cx3="http://schemas.microsoft.com/office/drawing/2016/5/9/chartex" xmlns:cx4="http://schemas.microsoft.com/office/drawing/2016/5/10/chartex" xmlns:cx5="http://schemas.microsoft.com/office/drawing/2016/5/11/chartex" xmlns:cx6="http://schemas.microsoft.com/office/drawing/2016/5/12/chartex" xmlns:cx7="http://schemas.microsoft.com/office/drawing/2016/5/13/chartex" xmlns:cx8="http://schemas.microsoft.com/office/drawing/2016/5/14/chartex" xmlns:mc="http://schemas.openxmlformats.org/markup-compatibility/2006" xmlns:aink="http://schemas.microsoft.com/office/drawing/2016/ink" xmlns:am3d="http://schemas.microsoft.com/office/drawing/2017/model3d" xmlns:o="urn:schemas-microsoft-com:office:office" xmlns:oel="http://schemas.microsoft.com/office/2019/extlst" xmlns:r="http://schemas.openxmlformats.org/officeDocument/2006/relationships" xmlns:m="http://schemas.openxmlformats.org/officeDocument/2006/math" xmlns:v="urn:schemas-microsoft-com:vml" xmlns:wp14="http://schemas.microsoft.com/office/word/2010/wordprocessingDrawing" xmlns:wp="http://schemas.openxmlformats.org/drawingml/2006/wordprocessingDrawing" xmlns:w10="urn:schemas-microsoft-com:office:word" xmlns:w="http://schemas.openxmlformats.org/wordprocessingml/2006/main" xmlns:w14="http://schemas.microsoft.com/office/word/2010/wordml" xmlns:w15="http://schemas.microsoft.com/office/word/2012/wordml" xmlns:w16cex="http://schemas.microsoft.com/office/word/2018/wordml/cex" xmlns:w16cid="http://schemas.microsoft.com/office/word/2016/wordml/cid" xmlns:w16="http://schemas.microsoft.com/office/word/2018/wordml" xmlns:w16sdtdh="http://schemas.microsoft.com/office/word/2020/wordml/sdtdatahash" xmlns:w16se="http://schemas.microsoft.com/office/word/2015/wordml/symex" xmlns:wpg="http://schemas.microsoft.com/office/word/2010/wordprocessingGroup" xmlns:wpi="http://schemas.microsoft.com/office/word/2010/wordprocessingInk" xmlns:wne="http://schemas.microsoft.com/office/word/2006/wordml" xmlns:wps="http://schemas.microsoft.com/office/word/2010/wordprocessingShape" mc:Ignorable="w14 w15 w16se w16cid w16 w16cex w16sdtdh wp14">
   <w:body>
-    <w:bookmarkStart w:id="0" w:name="_Toc321147149" w:displacedByCustomXml="next"/>
-    <w:bookmarkStart w:id="1" w:name="_Toc318188227" w:displacedByCustomXml="next"/>
+    <w:bookmarkStart w:id="0" w:name="_Toc321147011" w:displacedByCustomXml="next"/>
+    <w:bookmarkStart w:id="1" w:name="_Toc318189312" w:displacedByCustomXml="next"/>
     <w:bookmarkStart w:id="2" w:name="_Toc318188327" w:displacedByCustomXml="next"/>
-    <w:bookmarkStart w:id="3" w:name="_Toc318189312" w:displacedByCustomXml="next"/>
-    <w:bookmarkStart w:id="4" w:name="_Toc321147011" w:displacedByCustomXml="next"/>
+    <w:bookmarkStart w:id="3" w:name="_Toc318188227" w:displacedByCustomXml="next"/>
+    <w:bookmarkStart w:id="4" w:name="_Toc321147149" w:displacedByCustomXml="next"/>
     <w:sdt>
       <w:sdtPr>
         <w:rPr>
@@ -110,7 +110,6 @@
                                   <w:dataBinding w:prefixMappings="xmlns:ns0='http://purl.org/dc/elements/1.1/' xmlns:ns1='http://schemas.openxmlformats.org/package/2006/metadata/core-properties' " w:xpath="/ns1:coreProperties[1]/ns0:title[1]" w:storeItemID="{6C3C8BC8-F283-45AE-878A-BAB7291924A1}"/>
                                   <w:text w:multiLine="1"/>
                                 </w:sdtPr>
-                                <w:sdtEndPr/>
                                 <w:sdtContent>
                                   <w:p>
                                     <w:pPr>
@@ -158,7 +157,6 @@
                                     <w:dataBinding w:prefixMappings="xmlns:ns0='http://purl.org/dc/elements/1.1/' xmlns:ns1='http://schemas.openxmlformats.org/package/2006/metadata/core-properties' " w:xpath="/ns1:coreProperties[1]/ns0:subject[1]" w:storeItemID="{6C3C8BC8-F283-45AE-878A-BAB7291924A1}"/>
                                     <w:text/>
                                   </w:sdtPr>
-                                  <w:sdtEndPr/>
                                   <w:sdtContent>
                                     <w:r>
                                       <w:rPr>
@@ -191,7 +189,6 @@
                                     <w:dataBinding w:prefixMappings="xmlns:ns0='http://purl.org/dc/elements/1.1/' xmlns:ns1='http://schemas.openxmlformats.org/package/2006/metadata/core-properties' " w:xpath="/ns1:coreProperties[1]/ns0:creator[1]" w:storeItemID="{6C3C8BC8-F283-45AE-878A-BAB7291924A1}"/>
                                     <w:text/>
                                   </w:sdtPr>
-                                  <w:sdtEndPr/>
                                   <w:sdtContent>
                                     <w:r>
                                       <w:rPr>
@@ -219,7 +216,6 @@
                                   <w:dataBinding w:prefixMappings="xmlns:ns0='http://purl.org/dc/elements/1.1/' xmlns:ns1='http://schemas.openxmlformats.org/package/2006/metadata/core-properties' " w:xpath="/ns1:coreProperties[1]/ns1:keywords[1]" w:storeItemID="{6C3C8BC8-F283-45AE-878A-BAB7291924A1}"/>
                                   <w:text/>
                                 </w:sdtPr>
-                                <w:sdtEndPr/>
                                 <w:sdtContent>
                                   <w:p>
                                     <w:pPr>
@@ -255,7 +251,6 @@
                                     <w:calendar w:val="gregorian"/>
                                   </w:date>
                                 </w:sdtPr>
-                                <w:sdtEndPr/>
                                 <w:sdtContent>
                                   <w:p>
                                     <w:pPr>
@@ -318,7 +313,6 @@
                             <w:dataBinding w:prefixMappings="xmlns:ns0='http://purl.org/dc/elements/1.1/' xmlns:ns1='http://schemas.openxmlformats.org/package/2006/metadata/core-properties' " w:xpath="/ns1:coreProperties[1]/ns0:title[1]" w:storeItemID="{6C3C8BC8-F283-45AE-878A-BAB7291924A1}"/>
                             <w:text w:multiLine="1"/>
                           </w:sdtPr>
-                          <w:sdtEndPr/>
                           <w:sdtContent>
                             <w:p>
                               <w:pPr>
@@ -366,7 +360,6 @@
                               <w:dataBinding w:prefixMappings="xmlns:ns0='http://purl.org/dc/elements/1.1/' xmlns:ns1='http://schemas.openxmlformats.org/package/2006/metadata/core-properties' " w:xpath="/ns1:coreProperties[1]/ns0:subject[1]" w:storeItemID="{6C3C8BC8-F283-45AE-878A-BAB7291924A1}"/>
                               <w:text/>
                             </w:sdtPr>
-                            <w:sdtEndPr/>
                             <w:sdtContent>
                               <w:r>
                                 <w:rPr>
@@ -399,7 +392,6 @@
                               <w:dataBinding w:prefixMappings="xmlns:ns0='http://purl.org/dc/elements/1.1/' xmlns:ns1='http://schemas.openxmlformats.org/package/2006/metadata/core-properties' " w:xpath="/ns1:coreProperties[1]/ns0:creator[1]" w:storeItemID="{6C3C8BC8-F283-45AE-878A-BAB7291924A1}"/>
                               <w:text/>
                             </w:sdtPr>
-                            <w:sdtEndPr/>
                             <w:sdtContent>
                               <w:r>
                                 <w:rPr>
@@ -427,7 +419,6 @@
                             <w:dataBinding w:prefixMappings="xmlns:ns0='http://purl.org/dc/elements/1.1/' xmlns:ns1='http://schemas.openxmlformats.org/package/2006/metadata/core-properties' " w:xpath="/ns1:coreProperties[1]/ns1:keywords[1]" w:storeItemID="{6C3C8BC8-F283-45AE-878A-BAB7291924A1}"/>
                             <w:text/>
                           </w:sdtPr>
-                          <w:sdtEndPr/>
                           <w:sdtContent>
                             <w:p>
                               <w:pPr>
@@ -463,7 +454,6 @@
                               <w:calendar w:val="gregorian"/>
                             </w:date>
                           </w:sdtPr>
-                          <w:sdtEndPr/>
                           <w:sdtContent>
                             <w:p>
                               <w:pPr>
@@ -996,25 +986,7 @@
           <w:color w:val="595959" w:themeColor="text1" w:themeTint="A6"/>
           <w:sz w:val="20"/>
         </w:rPr>
-        <w:t xml:space="preserve">The primary objective of the project is to build a convolutional neural network model that can classify between twenty-four different classes of the CIFAR-10 and CIFAR-100 datasets.  The classes are car, bird, cat, deer, dog, horse, truck, cattle, fox, baby, boy, girl, man, woman, rabbit, squirrel, tree, bicycle, bus, motorcycle, pickup truck, train, lawn mower and tractor. This involves obtaining, </w:t>
-      </w:r>
-      <w:proofErr w:type="gramStart"/>
-      <w:r>
-        <w:rPr>
-          <w:rFonts w:asciiTheme="minorHAnsi" w:eastAsiaTheme="minorHAnsi" w:hAnsiTheme="minorHAnsi" w:cstheme="minorBidi"/>
-          <w:color w:val="595959" w:themeColor="text1" w:themeTint="A6"/>
-          <w:sz w:val="20"/>
-        </w:rPr>
-        <w:t>preparing</w:t>
-      </w:r>
-      <w:proofErr w:type="gramEnd"/>
-      <w:r>
-        <w:rPr>
-          <w:rFonts w:asciiTheme="minorHAnsi" w:eastAsiaTheme="minorHAnsi" w:hAnsiTheme="minorHAnsi" w:cstheme="minorBidi"/>
-          <w:color w:val="595959" w:themeColor="text1" w:themeTint="A6"/>
-          <w:sz w:val="20"/>
-        </w:rPr>
-        <w:t xml:space="preserve"> and exploring the data sets. Different models will then be built and the hyperparameters will be adjusted based on the accuracy of the model. At the end of the project, the model with the best test accuracy will be presented.</w:t>
+        <w:t>The primary objective of the project is to build a convolutional neural network model that can classify between twenty-four different classes of the CIFAR-10 and CIFAR-100 datasets.  The classes are car, bird, cat, deer, dog, horse, truck, cattle, fox, baby, boy, girl, man, woman, rabbit, squirrel, tree, bicycle, bus, motorcycle, pickup truck, train, lawn mower and tractor. This involves obtaining, preparing and exploring the data sets. Different models will then be built and the hyperparameters will be adjusted based on the accuracy of the model. At the end of the project, the model with the best test accuracy will be presented.</w:t>
       </w:r>
     </w:p>
     <w:p>
@@ -1335,19 +1307,11 @@
           <w:lang w:val="en-GB"/>
         </w:rPr>
       </w:pPr>
-      <w:proofErr w:type="gramStart"/>
       <w:r>
         <w:rPr>
           <w:lang w:val="en-GB"/>
         </w:rPr>
-        <w:t>Similar to</w:t>
-      </w:r>
-      <w:proofErr w:type="gramEnd"/>
-      <w:r>
-        <w:rPr>
-          <w:lang w:val="en-GB"/>
-        </w:rPr>
-        <w:t xml:space="preserve"> the CIFAR-10 dataset, this dataset also contains classes of images. There are 100 classes of 600 images each, divided into a five-to-one split, with 500 training images and 100 test images per class. Each class is grouped into a superclass. The data set contains 20 </w:t>
+        <w:t xml:space="preserve">Similar to the CIFAR-10 dataset, this dataset also contains classes of images. There are 100 classes of 600 images each, divided into a five-to-one split, with 500 training images and 100 test images per class. Each class is grouped into a superclass. The data set contains 20 </w:t>
       </w:r>
       <w:proofErr w:type="spellStart"/>
       <w:r>
@@ -2516,13 +2480,8 @@
             <w:pPr>
               <w:cnfStyle w:val="000000000000" w:firstRow="0" w:lastRow="0" w:firstColumn="0" w:lastColumn="0" w:oddVBand="0" w:evenVBand="0" w:oddHBand="0" w:evenHBand="0" w:firstRowFirstColumn="0" w:firstRowLastColumn="0" w:lastRowFirstColumn="0" w:lastRowLastColumn="0"/>
             </w:pPr>
-            <w:proofErr w:type="gramStart"/>
-            <w:r>
-              <w:t>lawn-mower</w:t>
-            </w:r>
-            <w:proofErr w:type="gramEnd"/>
-            <w:r>
-              <w:t>, rocket, streetcar, tank, tractor</w:t>
+            <w:r>
+              <w:t>lawn-mower, rocket, streetcar, tank, tractor</w:t>
             </w:r>
           </w:p>
         </w:tc>
@@ -2570,7 +2529,6 @@
         <w:t>To extract the necessary classes for the classification problem, we first need to find the labels associated with the searched label names. For CIFAR-10, this information is stored in a separate file '</w:t>
       </w:r>
       <w:proofErr w:type="spellStart"/>
-      <w:proofErr w:type="gramStart"/>
       <w:r>
         <w:rPr>
           <w:lang w:val="en-GB"/>
@@ -2578,26 +2536,11 @@
         <w:t>batches.meta</w:t>
       </w:r>
       <w:proofErr w:type="spellEnd"/>
-      <w:proofErr w:type="gramEnd"/>
       <w:r>
         <w:rPr>
           <w:lang w:val="en-GB"/>
         </w:rPr>
-        <w:t xml:space="preserve">' as a dictionary. For CIFAR-100, the meta file contains only the label names stored as lists, separated between the fine labels and the coarse label names as a dictionary. </w:t>
-      </w:r>
-      <w:proofErr w:type="gramStart"/>
-      <w:r>
-        <w:rPr>
-          <w:lang w:val="en-GB"/>
-        </w:rPr>
-        <w:t>So</w:t>
-      </w:r>
-      <w:proofErr w:type="gramEnd"/>
-      <w:r>
-        <w:rPr>
-          <w:lang w:val="en-GB"/>
-        </w:rPr>
-        <w:t xml:space="preserve"> we define number labels by the index of the names. </w:t>
+        <w:t xml:space="preserve">' as a dictionary. For CIFAR-100, the meta file contains only the label names stored as lists, separated between the fine labels and the coarse label names as a dictionary. So we define number labels by the index of the names. </w:t>
       </w:r>
     </w:p>
     <w:p>
@@ -2682,13 +2625,7 @@
       </w:r>
       <w:proofErr w:type="spellEnd"/>
       <w:r>
-        <w:t xml:space="preserve"> the classes with highly significant images. The limit is set at 3000 images. In addition, the images are transformed into 32x32 RGB images. These images are displayed at a </w:t>
-      </w:r>
-      <w:r>
-        <w:t>90-degree</w:t>
-      </w:r>
-      <w:r>
-        <w:t xml:space="preserve"> angle. This introduces a compensating rotation to rotate them back.</w:t>
+        <w:t xml:space="preserve"> the classes with highly significant images. The limit is set at 3000 images. In addition, the images are transformed into 32x32 RGB images. These images are displayed at a 90-degree angle. This introduces a compensating rotation to rotate them back.</w:t>
       </w:r>
     </w:p>
     <w:p>
@@ -2701,8 +2638,1317 @@
         <w:t>The images are converted to greyscales. This allows the shape of the images to be highlighted.</w:t>
       </w:r>
     </w:p>
+    <w:p>
+      <w:pPr>
+        <w:pStyle w:val="Heading1"/>
+      </w:pPr>
+      <w:r>
+        <w:t>4. Training</w:t>
+      </w:r>
+    </w:p>
+    <w:p>
+      <w:pPr>
+        <w:pStyle w:val="Heading3"/>
+        <w:rPr>
+          <w:rFonts w:asciiTheme="minorHAnsi" w:eastAsiaTheme="minorHAnsi" w:hAnsiTheme="minorHAnsi" w:cstheme="minorBidi"/>
+          <w:color w:val="595959" w:themeColor="text1" w:themeTint="A6"/>
+          <w:sz w:val="20"/>
+        </w:rPr>
+      </w:pPr>
+      <w:r>
+        <w:rPr>
+          <w:rFonts w:asciiTheme="minorHAnsi" w:eastAsiaTheme="minorHAnsi" w:hAnsiTheme="minorHAnsi" w:cstheme="minorBidi"/>
+          <w:color w:val="595959" w:themeColor="text1" w:themeTint="A6"/>
+          <w:sz w:val="20"/>
+        </w:rPr>
+        <w:t xml:space="preserve">The following section describes how the model architecture is selected and what measurements are taken to </w:t>
+      </w:r>
+      <w:r>
+        <w:rPr>
+          <w:rFonts w:asciiTheme="minorHAnsi" w:eastAsiaTheme="minorHAnsi" w:hAnsiTheme="minorHAnsi" w:cstheme="minorBidi"/>
+          <w:color w:val="595959" w:themeColor="text1" w:themeTint="A6"/>
+          <w:sz w:val="20"/>
+        </w:rPr>
+        <w:t>optimize</w:t>
+      </w:r>
+      <w:r>
+        <w:rPr>
+          <w:rFonts w:asciiTheme="minorHAnsi" w:eastAsiaTheme="minorHAnsi" w:hAnsiTheme="minorHAnsi" w:cstheme="minorBidi"/>
+          <w:color w:val="595959" w:themeColor="text1" w:themeTint="A6"/>
+          <w:sz w:val="20"/>
+        </w:rPr>
+        <w:t xml:space="preserve"> the best model and </w:t>
+      </w:r>
+      <w:r>
+        <w:rPr>
+          <w:rFonts w:asciiTheme="minorHAnsi" w:eastAsiaTheme="minorHAnsi" w:hAnsiTheme="minorHAnsi" w:cstheme="minorBidi"/>
+          <w:color w:val="595959" w:themeColor="text1" w:themeTint="A6"/>
+          <w:sz w:val="20"/>
+        </w:rPr>
+        <w:t>minimize</w:t>
+      </w:r>
+      <w:r>
+        <w:rPr>
+          <w:rFonts w:asciiTheme="minorHAnsi" w:eastAsiaTheme="minorHAnsi" w:hAnsiTheme="minorHAnsi" w:cstheme="minorBidi"/>
+          <w:color w:val="595959" w:themeColor="text1" w:themeTint="A6"/>
+          <w:sz w:val="20"/>
+        </w:rPr>
+        <w:t xml:space="preserve"> overfitting.</w:t>
+      </w:r>
+    </w:p>
+    <w:p>
+      <w:pPr>
+        <w:pStyle w:val="Heading3"/>
+      </w:pPr>
+      <w:r>
+        <w:t>4.1 Model</w:t>
+      </w:r>
+      <w:r>
+        <w:t xml:space="preserve"> </w:t>
+      </w:r>
+      <w:r>
+        <w:t>S</w:t>
+      </w:r>
+      <w:r>
+        <w:t>election</w:t>
+      </w:r>
+    </w:p>
+    <w:p>
+      <w:r>
+        <w:t xml:space="preserve">For the model, we recreated different model architectures that showed good results on the CIFAR-10 dataset and adapted them to the existing code. Thus, each of the models uses the Adam </w:t>
+      </w:r>
+      <w:r>
+        <w:t>optimizer</w:t>
+      </w:r>
+      <w:r>
+        <w:t xml:space="preserve"> with a learning rate of 0.001 a. It is applied to </w:t>
+      </w:r>
+      <w:r>
+        <w:t>grayscale</w:t>
+      </w:r>
+      <w:r>
+        <w:t xml:space="preserve"> images with an input shape of 32x32x1. All models run with an epoch number of 40 and a batch size of 64. </w:t>
+      </w:r>
+    </w:p>
+    <w:p>
+      <w:r>
+        <w:t xml:space="preserve"> The best model is selected by the accuracy of the validation and test data. The table below shows the results.</w:t>
+      </w:r>
+    </w:p>
+    <w:tbl>
+      <w:tblPr>
+        <w:tblStyle w:val="ReportTable"/>
+        <w:tblW w:w="0" w:type="auto"/>
+        <w:tblLook w:val="0000" w:firstRow="0" w:lastRow="0" w:firstColumn="0" w:lastColumn="0" w:noHBand="0" w:noVBand="0"/>
+      </w:tblPr>
+      <w:tblGrid>
+        <w:gridCol w:w="4225"/>
+        <w:gridCol w:w="2160"/>
+        <w:gridCol w:w="2245"/>
+      </w:tblGrid>
+      <w:tr>
+        <w:tc>
+          <w:tcPr>
+            <w:tcW w:w="4225" w:type="dxa"/>
+          </w:tcPr>
+          <w:p>
+            <w:r>
+              <w:t>Model</w:t>
+            </w:r>
+          </w:p>
+        </w:tc>
+        <w:tc>
+          <w:tcPr>
+            <w:tcW w:w="2160" w:type="dxa"/>
+          </w:tcPr>
+          <w:p>
+            <w:r>
+              <w:t>Validation Accuracy</w:t>
+            </w:r>
+          </w:p>
+        </w:tc>
+        <w:tc>
+          <w:tcPr>
+            <w:tcW w:w="2245" w:type="dxa"/>
+          </w:tcPr>
+          <w:p>
+            <w:r>
+              <w:t>Test Accuracy</w:t>
+            </w:r>
+          </w:p>
+        </w:tc>
+      </w:tr>
+      <w:tr>
+        <w:tc>
+          <w:tcPr>
+            <w:tcW w:w="4225" w:type="dxa"/>
+          </w:tcPr>
+          <w:p>
+            <w:r>
+              <w:t>LeNet model</w:t>
+            </w:r>
+            <w:r>
+              <w:t xml:space="preserve"> </w:t>
+            </w:r>
+            <w:sdt>
+              <w:sdtPr>
+                <w:id w:val="-878008392"/>
+                <w:citation/>
+              </w:sdtPr>
+              <w:sdtContent>
+                <w:r>
+                  <w:fldChar w:fldCharType="begin"/>
+                </w:r>
+                <w:r>
+                  <w:instrText xml:space="preserve"> CITATION Loa23 \l 1033 </w:instrText>
+                </w:r>
+                <w:r>
+                  <w:fldChar w:fldCharType="separate"/>
+                </w:r>
+                <w:r>
+                  <w:rPr>
+                    <w:noProof/>
+                  </w:rPr>
+                  <w:t>(Loane, 2023)</w:t>
+                </w:r>
+                <w:r>
+                  <w:fldChar w:fldCharType="end"/>
+                </w:r>
+              </w:sdtContent>
+            </w:sdt>
+          </w:p>
+        </w:tc>
+        <w:tc>
+          <w:tcPr>
+            <w:tcW w:w="2160" w:type="dxa"/>
+          </w:tcPr>
+          <w:p>
+            <w:r>
+              <w:t>56.22%</w:t>
+            </w:r>
+          </w:p>
+        </w:tc>
+        <w:tc>
+          <w:tcPr>
+            <w:tcW w:w="2245" w:type="dxa"/>
+          </w:tcPr>
+          <w:p>
+            <w:r>
+              <w:t>60.41%</w:t>
+            </w:r>
+          </w:p>
+        </w:tc>
+      </w:tr>
+      <w:tr>
+        <w:tc>
+          <w:tcPr>
+            <w:tcW w:w="4225" w:type="dxa"/>
+          </w:tcPr>
+          <w:p>
+            <w:r>
+              <w:t>Modified LeNet model</w:t>
+            </w:r>
+            <w:sdt>
+              <w:sdtPr>
+                <w:id w:val="-1788884564"/>
+                <w:citation/>
+              </w:sdtPr>
+              <w:sdtContent>
+                <w:r>
+                  <w:fldChar w:fldCharType="begin"/>
+                </w:r>
+                <w:r>
+                  <w:instrText xml:space="preserve"> CITATION Loa23 \l 1033 </w:instrText>
+                </w:r>
+                <w:r>
+                  <w:fldChar w:fldCharType="separate"/>
+                </w:r>
+                <w:r>
+                  <w:rPr>
+                    <w:noProof/>
+                  </w:rPr>
+                  <w:t xml:space="preserve"> (Loane, 2023)</w:t>
+                </w:r>
+                <w:r>
+                  <w:fldChar w:fldCharType="end"/>
+                </w:r>
+              </w:sdtContent>
+            </w:sdt>
+          </w:p>
+        </w:tc>
+        <w:tc>
+          <w:tcPr>
+            <w:tcW w:w="2160" w:type="dxa"/>
+          </w:tcPr>
+          <w:p>
+            <w:r>
+              <w:t>48.78%</w:t>
+            </w:r>
+          </w:p>
+        </w:tc>
+        <w:tc>
+          <w:tcPr>
+            <w:tcW w:w="2245" w:type="dxa"/>
+          </w:tcPr>
+          <w:p>
+            <w:r>
+              <w:t>52.64%</w:t>
+            </w:r>
+          </w:p>
+        </w:tc>
+      </w:tr>
+      <w:tr>
+        <w:tc>
+          <w:tcPr>
+            <w:tcW w:w="4225" w:type="dxa"/>
+          </w:tcPr>
+          <w:p>
+            <w:r>
+              <w:t>4-layer CNN</w:t>
+            </w:r>
+            <w:r>
+              <w:t xml:space="preserve"> </w:t>
+            </w:r>
+            <w:sdt>
+              <w:sdtPr>
+                <w:id w:val="-1261827952"/>
+                <w:citation/>
+              </w:sdtPr>
+              <w:sdtContent>
+                <w:r>
+                  <w:fldChar w:fldCharType="begin"/>
+                </w:r>
+                <w:r>
+                  <w:instrText xml:space="preserve"> CITATION Pło18 \l 1033 </w:instrText>
+                </w:r>
+                <w:r>
+                  <w:fldChar w:fldCharType="separate"/>
+                </w:r>
+                <w:r>
+                  <w:rPr>
+                    <w:noProof/>
+                  </w:rPr>
+                  <w:t>(Płotka, 2018)</w:t>
+                </w:r>
+                <w:r>
+                  <w:fldChar w:fldCharType="end"/>
+                </w:r>
+              </w:sdtContent>
+            </w:sdt>
+          </w:p>
+        </w:tc>
+        <w:tc>
+          <w:tcPr>
+            <w:tcW w:w="2160" w:type="dxa"/>
+          </w:tcPr>
+          <w:p>
+            <w:r>
+              <w:t>60,78%</w:t>
+            </w:r>
+          </w:p>
+        </w:tc>
+        <w:tc>
+          <w:tcPr>
+            <w:tcW w:w="2245" w:type="dxa"/>
+          </w:tcPr>
+          <w:p>
+            <w:r>
+              <w:t>64,20%</w:t>
+            </w:r>
+          </w:p>
+        </w:tc>
+      </w:tr>
+      <w:tr>
+        <w:tc>
+          <w:tcPr>
+            <w:tcW w:w="4225" w:type="dxa"/>
+          </w:tcPr>
+          <w:p>
+            <w:r>
+              <w:t>6-layer CNN</w:t>
+            </w:r>
+            <w:sdt>
+              <w:sdtPr>
+                <w:id w:val="-1553072635"/>
+                <w:citation/>
+              </w:sdtPr>
+              <w:sdtContent>
+                <w:r>
+                  <w:fldChar w:fldCharType="begin"/>
+                </w:r>
+                <w:r>
+                  <w:instrText xml:space="preserve"> CITATION Pło18 \l 1033 </w:instrText>
+                </w:r>
+                <w:r>
+                  <w:fldChar w:fldCharType="separate"/>
+                </w:r>
+                <w:r>
+                  <w:rPr>
+                    <w:noProof/>
+                  </w:rPr>
+                  <w:t xml:space="preserve"> (Płotka, 2018)</w:t>
+                </w:r>
+                <w:r>
+                  <w:fldChar w:fldCharType="end"/>
+                </w:r>
+              </w:sdtContent>
+            </w:sdt>
+          </w:p>
+        </w:tc>
+        <w:tc>
+          <w:tcPr>
+            <w:tcW w:w="2160" w:type="dxa"/>
+          </w:tcPr>
+          <w:p>
+            <w:r>
+              <w:t>62.67%</w:t>
+            </w:r>
+          </w:p>
+        </w:tc>
+        <w:tc>
+          <w:tcPr>
+            <w:tcW w:w="2245" w:type="dxa"/>
+          </w:tcPr>
+          <w:p>
+            <w:r>
+              <w:t>65.63%</w:t>
+            </w:r>
+          </w:p>
+        </w:tc>
+      </w:tr>
+      <w:tr>
+        <w:tc>
+          <w:tcPr>
+            <w:tcW w:w="4225" w:type="dxa"/>
+          </w:tcPr>
+          <w:p>
+            <w:r>
+              <w:t>8-layer CNN</w:t>
+            </w:r>
+          </w:p>
+        </w:tc>
+        <w:tc>
+          <w:tcPr>
+            <w:tcW w:w="2160" w:type="dxa"/>
+          </w:tcPr>
+          <w:p>
+            <w:r>
+              <w:t>59.25%</w:t>
+            </w:r>
+          </w:p>
+        </w:tc>
+        <w:tc>
+          <w:tcPr>
+            <w:tcW w:w="2245" w:type="dxa"/>
+          </w:tcPr>
+          <w:p>
+            <w:r>
+              <w:t>62.91%</w:t>
+            </w:r>
+          </w:p>
+        </w:tc>
+      </w:tr>
+      <w:tr>
+        <w:trPr>
+          <w:trHeight w:val="782"/>
+        </w:trPr>
+        <w:tc>
+          <w:tcPr>
+            <w:tcW w:w="4225" w:type="dxa"/>
+          </w:tcPr>
+          <w:p>
+            <w:r>
+              <w:t>6-layer CNN with Batch</w:t>
+            </w:r>
+            <w:r>
+              <w:t xml:space="preserve"> Normalization</w:t>
+            </w:r>
+            <w:r>
+              <w:t xml:space="preserve"> </w:t>
+            </w:r>
+            <w:sdt>
+              <w:sdtPr>
+                <w:id w:val="1015425931"/>
+                <w:citation/>
+              </w:sdtPr>
+              <w:sdtContent>
+                <w:r>
+                  <w:fldChar w:fldCharType="begin"/>
+                </w:r>
+                <w:r>
+                  <w:instrText xml:space="preserve"> CITATION Bro20 \l 1033 </w:instrText>
+                </w:r>
+                <w:r>
+                  <w:fldChar w:fldCharType="separate"/>
+                </w:r>
+                <w:r>
+                  <w:rPr>
+                    <w:noProof/>
+                  </w:rPr>
+                  <w:t>(Brownlee, 2020)</w:t>
+                </w:r>
+                <w:r>
+                  <w:fldChar w:fldCharType="end"/>
+                </w:r>
+              </w:sdtContent>
+            </w:sdt>
+          </w:p>
+        </w:tc>
+        <w:tc>
+          <w:tcPr>
+            <w:tcW w:w="2160" w:type="dxa"/>
+          </w:tcPr>
+          <w:p>
+            <w:r>
+              <w:t>65.</w:t>
+            </w:r>
+            <w:r>
+              <w:t>75%</w:t>
+            </w:r>
+          </w:p>
+        </w:tc>
+        <w:tc>
+          <w:tcPr>
+            <w:tcW w:w="2245" w:type="dxa"/>
+          </w:tcPr>
+          <w:p>
+            <w:r>
+              <w:t>68.91%</w:t>
+            </w:r>
+          </w:p>
+        </w:tc>
+      </w:tr>
+      <w:tr>
+        <w:tc>
+          <w:tcPr>
+            <w:tcW w:w="4225" w:type="dxa"/>
+          </w:tcPr>
+          <w:p>
+            <w:r>
+              <w:t>4-layer CNN</w:t>
+            </w:r>
+            <w:r>
+              <w:t xml:space="preserve"> with Batch Normalization</w:t>
+            </w:r>
+            <w:r>
+              <w:t xml:space="preserve"> </w:t>
+            </w:r>
+            <w:sdt>
+              <w:sdtPr>
+                <w:id w:val="-789813213"/>
+                <w:citation/>
+              </w:sdtPr>
+              <w:sdtContent>
+                <w:r>
+                  <w:fldChar w:fldCharType="begin"/>
+                </w:r>
+                <w:r>
+                  <w:instrText xml:space="preserve">CITATION Cha18 \l 1033 </w:instrText>
+                </w:r>
+                <w:r>
+                  <w:fldChar w:fldCharType="separate"/>
+                </w:r>
+                <w:r>
+                  <w:rPr>
+                    <w:noProof/>
+                  </w:rPr>
+                  <w:t>(Chansung, 2018)</w:t>
+                </w:r>
+                <w:r>
+                  <w:fldChar w:fldCharType="end"/>
+                </w:r>
+              </w:sdtContent>
+            </w:sdt>
+          </w:p>
+        </w:tc>
+        <w:tc>
+          <w:tcPr>
+            <w:tcW w:w="2160" w:type="dxa"/>
+          </w:tcPr>
+          <w:p>
+            <w:r>
+              <w:t>62</w:t>
+            </w:r>
+            <w:r>
+              <w:t>.24%</w:t>
+            </w:r>
+          </w:p>
+        </w:tc>
+        <w:tc>
+          <w:tcPr>
+            <w:tcW w:w="2245" w:type="dxa"/>
+          </w:tcPr>
+          <w:p>
+            <w:r>
+              <w:t>65.98%</w:t>
+            </w:r>
+          </w:p>
+        </w:tc>
+      </w:tr>
+    </w:tbl>
+    <w:p/>
+    <w:p>
+      <w:r>
+        <w:lastRenderedPageBreak/>
+        <w:t xml:space="preserve">The 6-layer CNN with batch </w:t>
+      </w:r>
+      <w:r>
+        <w:t>normalization</w:t>
+      </w:r>
+      <w:r>
+        <w:t xml:space="preserve"> shows the most promising results for our dataset based on these accuracy values. It is built on the architecture of the VGG models introduced by the Visual Geometry Group at the University of Oxford. It is designed for image classification tasks and consists of stacking multiple convolutional layers with small 3x3 filters followed by max-pooling layers. The model already uses dropout </w:t>
+      </w:r>
+      <w:r>
+        <w:t>regularization</w:t>
+      </w:r>
+      <w:r>
+        <w:t xml:space="preserve"> and batch </w:t>
+      </w:r>
+      <w:r>
+        <w:t>normalization</w:t>
+      </w:r>
+      <w:r>
+        <w:t xml:space="preserve"> to </w:t>
+      </w:r>
+      <w:r>
+        <w:t>stabilize</w:t>
+      </w:r>
+      <w:r>
+        <w:t xml:space="preserve"> and speed up the learning process (Brownlee, 2020).</w:t>
+      </w:r>
+      <w:r>
+        <w:t xml:space="preserve"> </w:t>
+      </w:r>
+    </w:p>
+    <w:p>
+      <w:pPr>
+        <w:pStyle w:val="Heading3"/>
+      </w:pPr>
+      <w:r>
+        <w:t xml:space="preserve">4.2 </w:t>
+      </w:r>
+      <w:r>
+        <w:t>Hyperparameter Tweaking</w:t>
+      </w:r>
+    </w:p>
+    <w:p/>
+    <w:sdt>
+      <w:sdtPr>
+        <w:id w:val="-135884017"/>
+        <w:docPartObj>
+          <w:docPartGallery w:val="Bibliographies"/>
+          <w:docPartUnique/>
+        </w:docPartObj>
+      </w:sdtPr>
+      <w:sdtEndPr>
+        <w:rPr>
+          <w:rFonts w:asciiTheme="minorHAnsi" w:eastAsiaTheme="minorHAnsi" w:hAnsiTheme="minorHAnsi" w:cstheme="minorBidi"/>
+          <w:color w:val="595959" w:themeColor="text1" w:themeTint="A6"/>
+          <w:sz w:val="20"/>
+        </w:rPr>
+      </w:sdtEndPr>
+      <w:sdtContent>
+        <w:p>
+          <w:pPr>
+            <w:pStyle w:val="Heading1"/>
+          </w:pPr>
+          <w:r>
+            <w:t>References</w:t>
+          </w:r>
+        </w:p>
+        <w:sdt>
+          <w:sdtPr>
+            <w:id w:val="-573587230"/>
+            <w:bibliography/>
+          </w:sdtPr>
+          <w:sdtContent>
+            <w:p>
+              <w:pPr>
+                <w:pStyle w:val="Bibliography"/>
+                <w:ind w:left="720" w:hanging="720"/>
+                <w:rPr>
+                  <w:noProof/>
+                  <w:sz w:val="24"/>
+                  <w:szCs w:val="24"/>
+                </w:rPr>
+              </w:pPr>
+              <w:r>
+                <w:fldChar w:fldCharType="begin"/>
+              </w:r>
+              <w:r>
+                <w:instrText xml:space="preserve"> BIBLIOGRAPHY </w:instrText>
+              </w:r>
+              <w:r>
+                <w:fldChar w:fldCharType="separate"/>
+              </w:r>
+              <w:r>
+                <w:rPr>
+                  <w:noProof/>
+                </w:rPr>
+                <w:t xml:space="preserve">Brownlee, J. (2020, August 28). </w:t>
+              </w:r>
+              <w:r>
+                <w:rPr>
+                  <w:i/>
+                  <w:iCs/>
+                  <w:noProof/>
+                </w:rPr>
+                <w:t>Machine Learning Mastery</w:t>
+              </w:r>
+              <w:r>
+                <w:rPr>
+                  <w:noProof/>
+                </w:rPr>
+                <w:t>. Retrieved 12 16, 2023, from https://machinelearningmastery.com/how-to-develop-a-cnn-from-scratch-for-cifar-10-photo-classification/</w:t>
+              </w:r>
+            </w:p>
+            <w:p>
+              <w:pPr>
+                <w:pStyle w:val="Bibliography"/>
+                <w:ind w:left="720" w:hanging="720"/>
+                <w:rPr>
+                  <w:noProof/>
+                </w:rPr>
+              </w:pPr>
+              <w:r>
+                <w:rPr>
+                  <w:noProof/>
+                </w:rPr>
+                <w:t xml:space="preserve">Chansung, P. (2018, April 17). </w:t>
+              </w:r>
+              <w:r>
+                <w:rPr>
+                  <w:i/>
+                  <w:iCs/>
+                  <w:noProof/>
+                </w:rPr>
+                <w:t>Towards Data Science</w:t>
+              </w:r>
+              <w:r>
+                <w:rPr>
+                  <w:noProof/>
+                </w:rPr>
+                <w:t>. Retrieved 15 12, 2023, from https://towardsdatascience.com/cifar-10-image-classification-in-tensorflow-5b501f7dc77c</w:t>
+              </w:r>
+            </w:p>
+            <w:p>
+              <w:pPr>
+                <w:pStyle w:val="Bibliography"/>
+                <w:ind w:left="720" w:hanging="720"/>
+                <w:rPr>
+                  <w:noProof/>
+                </w:rPr>
+              </w:pPr>
+              <w:r>
+                <w:rPr>
+                  <w:noProof/>
+                </w:rPr>
+                <w:t xml:space="preserve">Loane, J. (2023, November). </w:t>
+              </w:r>
+              <w:r>
+                <w:rPr>
+                  <w:i/>
+                  <w:iCs/>
+                  <w:noProof/>
+                </w:rPr>
+                <w:t>Github</w:t>
+              </w:r>
+              <w:r>
+                <w:rPr>
+                  <w:noProof/>
+                </w:rPr>
+                <w:t>. Retrieved 12 15, 2023, from https://github.com/johnloane/st_23_sd4a/blob/master/GTS_23_sd4a.ipynb</w:t>
+              </w:r>
+            </w:p>
+            <w:p>
+              <w:pPr>
+                <w:pStyle w:val="Bibliography"/>
+                <w:ind w:left="720" w:hanging="720"/>
+                <w:rPr>
+                  <w:noProof/>
+                </w:rPr>
+              </w:pPr>
+              <w:r>
+                <w:rPr>
+                  <w:noProof/>
+                </w:rPr>
+                <w:t xml:space="preserve">Płotka, S. (2018, August 27). </w:t>
+              </w:r>
+              <w:r>
+                <w:rPr>
+                  <w:i/>
+                  <w:iCs/>
+                  <w:noProof/>
+                </w:rPr>
+                <w:t>Ermlab</w:t>
+              </w:r>
+              <w:r>
+                <w:rPr>
+                  <w:noProof/>
+                </w:rPr>
+                <w:t>. Retrieved 12 15, 2023, from https://ermlab.com/en/blog/nlp/cifar-10-classification-using-keras-tutorial/</w:t>
+              </w:r>
+            </w:p>
+            <w:p>
+              <w:r>
+                <w:rPr>
+                  <w:b/>
+                  <w:bCs/>
+                  <w:noProof/>
+                </w:rPr>
+                <w:fldChar w:fldCharType="end"/>
+              </w:r>
+            </w:p>
+          </w:sdtContent>
+        </w:sdt>
+      </w:sdtContent>
+    </w:sdt>
+    <w:p/>
+    <w:p/>
+    <w:p/>
+    <w:p/>
+    <w:p/>
+    <w:p/>
+    <w:p/>
+    <w:p/>
+    <w:p/>
+    <w:p/>
+    <w:p/>
+    <w:p/>
+    <w:p/>
+    <w:p>
+      <w:r>
+        <w:t>Different Learning rate impact</w:t>
+      </w:r>
+      <w:r>
+        <w:t>, Taken Lr=0.0015</w:t>
+      </w:r>
+    </w:p>
+    <w:p>
+      <w:pPr>
+        <w:keepNext/>
+      </w:pPr>
+      <w:r>
+        <w:drawing>
+          <wp:inline distT="0" distB="0" distL="0" distR="0" wp14:anchorId="04C7AC8F" wp14:editId="5869344E">
+            <wp:extent cx="2164080" cy="1782374"/>
+            <wp:effectExtent l="0" t="0" r="7620" b="8890"/>
+            <wp:docPr id="605115904" name="Picture 1" descr="A graph of loss and validate&#10;&#10;Description automatically generated"/>
+            <wp:cNvGraphicFramePr>
+              <a:graphicFrameLocks xmlns:a="http://schemas.openxmlformats.org/drawingml/2006/main" noChangeAspect="1"/>
+            </wp:cNvGraphicFramePr>
+            <a:graphic xmlns:a="http://schemas.openxmlformats.org/drawingml/2006/main">
+              <a:graphicData uri="http://schemas.openxmlformats.org/drawingml/2006/picture">
+                <pic:pic xmlns:pic="http://schemas.openxmlformats.org/drawingml/2006/picture">
+                  <pic:nvPicPr>
+                    <pic:cNvPr id="605115904" name="Picture 1" descr="A graph of loss and validate&#10;&#10;Description automatically generated"/>
+                    <pic:cNvPicPr/>
+                  </pic:nvPicPr>
+                  <pic:blipFill>
+                    <a:blip r:embed="rId11"/>
+                    <a:stretch>
+                      <a:fillRect/>
+                    </a:stretch>
+                  </pic:blipFill>
+                  <pic:spPr>
+                    <a:xfrm>
+                      <a:off x="0" y="0"/>
+                      <a:ext cx="2173813" cy="1790391"/>
+                    </a:xfrm>
+                    <a:prstGeom prst="rect">
+                      <a:avLst/>
+                    </a:prstGeom>
+                  </pic:spPr>
+                </pic:pic>
+              </a:graphicData>
+            </a:graphic>
+          </wp:inline>
+        </w:drawing>
+      </w:r>
+    </w:p>
+    <w:p>
+      <w:pPr>
+        <w:pStyle w:val="Caption"/>
+      </w:pPr>
+      <w:r>
+        <w:t xml:space="preserve">Figure </w:t>
+      </w:r>
+      <w:fldSimple w:instr=" SEQ Figure \* ARABIC ">
+        <w:r>
+          <w:rPr>
+            <w:noProof/>
+          </w:rPr>
+          <w:t>1</w:t>
+        </w:r>
+      </w:fldSimple>
+      <w:r>
+        <w:t xml:space="preserve"> Lr=0.002</w:t>
+      </w:r>
+    </w:p>
+    <w:p>
+      <w:pPr>
+        <w:keepNext/>
+      </w:pPr>
+      <w:r>
+        <w:drawing>
+          <wp:inline distT="0" distB="0" distL="0" distR="0" wp14:anchorId="49F8E3BC" wp14:editId="7E1E6FD0">
+            <wp:extent cx="2476596" cy="1996440"/>
+            <wp:effectExtent l="0" t="0" r="0" b="3810"/>
+            <wp:docPr id="479607089" name="Picture 1" descr="A graph of loss and validate&#10;&#10;Description automatically generated"/>
+            <wp:cNvGraphicFramePr>
+              <a:graphicFrameLocks xmlns:a="http://schemas.openxmlformats.org/drawingml/2006/main" noChangeAspect="1"/>
+            </wp:cNvGraphicFramePr>
+            <a:graphic xmlns:a="http://schemas.openxmlformats.org/drawingml/2006/main">
+              <a:graphicData uri="http://schemas.openxmlformats.org/drawingml/2006/picture">
+                <pic:pic xmlns:pic="http://schemas.openxmlformats.org/drawingml/2006/picture">
+                  <pic:nvPicPr>
+                    <pic:cNvPr id="479607089" name="Picture 1" descr="A graph of loss and validate&#10;&#10;Description automatically generated"/>
+                    <pic:cNvPicPr/>
+                  </pic:nvPicPr>
+                  <pic:blipFill>
+                    <a:blip r:embed="rId12"/>
+                    <a:stretch>
+                      <a:fillRect/>
+                    </a:stretch>
+                  </pic:blipFill>
+                  <pic:spPr>
+                    <a:xfrm>
+                      <a:off x="0" y="0"/>
+                      <a:ext cx="2499405" cy="2014827"/>
+                    </a:xfrm>
+                    <a:prstGeom prst="rect">
+                      <a:avLst/>
+                    </a:prstGeom>
+                  </pic:spPr>
+                </pic:pic>
+              </a:graphicData>
+            </a:graphic>
+          </wp:inline>
+        </w:drawing>
+      </w:r>
+    </w:p>
+    <w:p>
+      <w:pPr>
+        <w:pStyle w:val="Caption"/>
+      </w:pPr>
+      <w:r>
+        <w:t xml:space="preserve">Figure </w:t>
+      </w:r>
+      <w:fldSimple w:instr=" SEQ Figure \* ARABIC ">
+        <w:r>
+          <w:rPr>
+            <w:noProof/>
+          </w:rPr>
+          <w:t>2</w:t>
+        </w:r>
+      </w:fldSimple>
+      <w:r>
+        <w:t xml:space="preserve"> Lr=0.001</w:t>
+      </w:r>
+    </w:p>
+    <w:p>
+      <w:pPr>
+        <w:keepNext/>
+      </w:pPr>
+      <w:r>
+        <w:lastRenderedPageBreak/>
+        <w:drawing>
+          <wp:inline distT="0" distB="0" distL="0" distR="0" wp14:anchorId="3CF4C992" wp14:editId="5E718ADF">
+            <wp:extent cx="2949622" cy="2377440"/>
+            <wp:effectExtent l="0" t="0" r="3175" b="3810"/>
+            <wp:docPr id="2023020904" name="Picture 1" descr="A graph of a line graph&#10;&#10;Description automatically generated"/>
+            <wp:cNvGraphicFramePr>
+              <a:graphicFrameLocks xmlns:a="http://schemas.openxmlformats.org/drawingml/2006/main" noChangeAspect="1"/>
+            </wp:cNvGraphicFramePr>
+            <a:graphic xmlns:a="http://schemas.openxmlformats.org/drawingml/2006/main">
+              <a:graphicData uri="http://schemas.openxmlformats.org/drawingml/2006/picture">
+                <pic:pic xmlns:pic="http://schemas.openxmlformats.org/drawingml/2006/picture">
+                  <pic:nvPicPr>
+                    <pic:cNvPr id="2023020904" name="Picture 1" descr="A graph of a line graph&#10;&#10;Description automatically generated"/>
+                    <pic:cNvPicPr/>
+                  </pic:nvPicPr>
+                  <pic:blipFill>
+                    <a:blip r:embed="rId13"/>
+                    <a:stretch>
+                      <a:fillRect/>
+                    </a:stretch>
+                  </pic:blipFill>
+                  <pic:spPr>
+                    <a:xfrm>
+                      <a:off x="0" y="0"/>
+                      <a:ext cx="2954592" cy="2381446"/>
+                    </a:xfrm>
+                    <a:prstGeom prst="rect">
+                      <a:avLst/>
+                    </a:prstGeom>
+                  </pic:spPr>
+                </pic:pic>
+              </a:graphicData>
+            </a:graphic>
+          </wp:inline>
+        </w:drawing>
+      </w:r>
+    </w:p>
+    <w:p>
+      <w:pPr>
+        <w:pStyle w:val="Caption"/>
+      </w:pPr>
+      <w:r>
+        <w:t xml:space="preserve">Figure </w:t>
+      </w:r>
+      <w:fldSimple w:instr=" SEQ Figure \* ARABIC ">
+        <w:r>
+          <w:rPr>
+            <w:noProof/>
+          </w:rPr>
+          <w:t>3</w:t>
+        </w:r>
+      </w:fldSimple>
+      <w:r>
+        <w:t xml:space="preserve"> Lr=0.0015</w:t>
+      </w:r>
+    </w:p>
+    <w:p/>
+    <w:p/>
+    <w:p>
+      <w:r>
+        <w:t>Impact on different epochs</w:t>
+      </w:r>
+    </w:p>
+    <w:p>
+      <w:pPr>
+        <w:keepNext/>
+      </w:pPr>
+      <w:r>
+        <w:lastRenderedPageBreak/>
+        <w:drawing>
+          <wp:inline distT="0" distB="0" distL="0" distR="0" wp14:anchorId="127FD639" wp14:editId="35BFFB2A">
+            <wp:extent cx="2524158" cy="2096086"/>
+            <wp:effectExtent l="0" t="0" r="0" b="0"/>
+            <wp:docPr id="1121603617" name="Picture 1" descr="A graph of loss and validate&#10;&#10;Description automatically generated"/>
+            <wp:cNvGraphicFramePr>
+              <a:graphicFrameLocks xmlns:a="http://schemas.openxmlformats.org/drawingml/2006/main" noChangeAspect="1"/>
+            </wp:cNvGraphicFramePr>
+            <a:graphic xmlns:a="http://schemas.openxmlformats.org/drawingml/2006/main">
+              <a:graphicData uri="http://schemas.openxmlformats.org/drawingml/2006/picture">
+                <pic:pic xmlns:pic="http://schemas.openxmlformats.org/drawingml/2006/picture">
+                  <pic:nvPicPr>
+                    <pic:cNvPr id="1121603617" name="Picture 1" descr="A graph of loss and validate&#10;&#10;Description automatically generated"/>
+                    <pic:cNvPicPr/>
+                  </pic:nvPicPr>
+                  <pic:blipFill>
+                    <a:blip r:embed="rId14"/>
+                    <a:stretch>
+                      <a:fillRect/>
+                    </a:stretch>
+                  </pic:blipFill>
+                  <pic:spPr>
+                    <a:xfrm>
+                      <a:off x="0" y="0"/>
+                      <a:ext cx="2533391" cy="2103753"/>
+                    </a:xfrm>
+                    <a:prstGeom prst="rect">
+                      <a:avLst/>
+                    </a:prstGeom>
+                  </pic:spPr>
+                </pic:pic>
+              </a:graphicData>
+            </a:graphic>
+          </wp:inline>
+        </w:drawing>
+      </w:r>
+      <w:r>
+        <w:drawing>
+          <wp:inline distT="0" distB="0" distL="0" distR="0" wp14:anchorId="117A8E45" wp14:editId="02AA158E">
+            <wp:extent cx="2879725" cy="853585"/>
+            <wp:effectExtent l="0" t="0" r="0" b="3810"/>
+            <wp:docPr id="611644309" name="Picture 1" descr="A screenshot of a computer&#10;&#10;Description automatically generated"/>
+            <wp:cNvGraphicFramePr>
+              <a:graphicFrameLocks xmlns:a="http://schemas.openxmlformats.org/drawingml/2006/main" noChangeAspect="1"/>
+            </wp:cNvGraphicFramePr>
+            <a:graphic xmlns:a="http://schemas.openxmlformats.org/drawingml/2006/main">
+              <a:graphicData uri="http://schemas.openxmlformats.org/drawingml/2006/picture">
+                <pic:pic xmlns:pic="http://schemas.openxmlformats.org/drawingml/2006/picture">
+                  <pic:nvPicPr>
+                    <pic:cNvPr id="611644309" name="Picture 1" descr="A screenshot of a computer&#10;&#10;Description automatically generated"/>
+                    <pic:cNvPicPr/>
+                  </pic:nvPicPr>
+                  <pic:blipFill>
+                    <a:blip r:embed="rId15"/>
+                    <a:stretch>
+                      <a:fillRect/>
+                    </a:stretch>
+                  </pic:blipFill>
+                  <pic:spPr>
+                    <a:xfrm>
+                      <a:off x="0" y="0"/>
+                      <a:ext cx="2896154" cy="858455"/>
+                    </a:xfrm>
+                    <a:prstGeom prst="rect">
+                      <a:avLst/>
+                    </a:prstGeom>
+                  </pic:spPr>
+                </pic:pic>
+              </a:graphicData>
+            </a:graphic>
+          </wp:inline>
+        </w:drawing>
+      </w:r>
+    </w:p>
+    <w:p>
+      <w:pPr>
+        <w:pStyle w:val="Caption"/>
+        <w:keepNext/>
+      </w:pPr>
+      <w:r>
+        <w:t xml:space="preserve">Figure </w:t>
+      </w:r>
+      <w:fldSimple w:instr=" SEQ Figure \* ARABIC ">
+        <w:r>
+          <w:rPr>
+            <w:noProof/>
+          </w:rPr>
+          <w:t>4</w:t>
+        </w:r>
+      </w:fldSimple>
+      <w:r>
+        <w:t xml:space="preserve"> Epoch=100</w:t>
+      </w:r>
+      <w:r>
+        <w:drawing>
+          <wp:inline distT="0" distB="0" distL="0" distR="0" wp14:anchorId="4AC962BA" wp14:editId="47B8E160">
+            <wp:extent cx="4652920" cy="3828178"/>
+            <wp:effectExtent l="0" t="0" r="0" b="1270"/>
+            <wp:docPr id="1186056993" name="Picture 1" descr="A graph of loss and validate&#10;&#10;Description automatically generated"/>
+            <wp:cNvGraphicFramePr>
+              <a:graphicFrameLocks xmlns:a="http://schemas.openxmlformats.org/drawingml/2006/main" noChangeAspect="1"/>
+            </wp:cNvGraphicFramePr>
+            <a:graphic xmlns:a="http://schemas.openxmlformats.org/drawingml/2006/main">
+              <a:graphicData uri="http://schemas.openxmlformats.org/drawingml/2006/picture">
+                <pic:pic xmlns:pic="http://schemas.openxmlformats.org/drawingml/2006/picture">
+                  <pic:nvPicPr>
+                    <pic:cNvPr id="1186056993" name="Picture 1" descr="A graph of loss and validate&#10;&#10;Description automatically generated"/>
+                    <pic:cNvPicPr/>
+                  </pic:nvPicPr>
+                  <pic:blipFill>
+                    <a:blip r:embed="rId16"/>
+                    <a:stretch>
+                      <a:fillRect/>
+                    </a:stretch>
+                  </pic:blipFill>
+                  <pic:spPr>
+                    <a:xfrm>
+                      <a:off x="0" y="0"/>
+                      <a:ext cx="4675602" cy="3846840"/>
+                    </a:xfrm>
+                    <a:prstGeom prst="rect">
+                      <a:avLst/>
+                    </a:prstGeom>
+                  </pic:spPr>
+                </pic:pic>
+              </a:graphicData>
+            </a:graphic>
+          </wp:inline>
+        </w:drawing>
+      </w:r>
+    </w:p>
+    <w:p>
+      <w:pPr>
+        <w:pStyle w:val="Caption"/>
+      </w:pPr>
+      <w:r>
+        <w:t xml:space="preserve">Figure </w:t>
+      </w:r>
+      <w:fldSimple w:instr=" SEQ Figure \* ARABIC ">
+        <w:r>
+          <w:rPr>
+            <w:noProof/>
+          </w:rPr>
+          <w:t>5</w:t>
+        </w:r>
+      </w:fldSimple>
+      <w:r>
+        <w:t xml:space="preserve"> Epoch=150</w:t>
+      </w:r>
+    </w:p>
+    <w:p/>
+    <w:p/>
+    <w:p/>
+    <w:p/>
+    <w:p>
+      <w:r>
+        <w:t>Own Data Generator</w:t>
+      </w:r>
+    </w:p>
+    <w:p>
+      <w:r>
+        <w:lastRenderedPageBreak/>
+        <w:drawing>
+          <wp:inline distT="0" distB="0" distL="0" distR="0" wp14:anchorId="61196F14" wp14:editId="27C734B9">
+            <wp:extent cx="5288738" cy="4343776"/>
+            <wp:effectExtent l="0" t="0" r="7620" b="0"/>
+            <wp:docPr id="1827727341" name="Picture 1" descr="A graph with blue lines and numbers&#10;&#10;Description automatically generated"/>
+            <wp:cNvGraphicFramePr>
+              <a:graphicFrameLocks xmlns:a="http://schemas.openxmlformats.org/drawingml/2006/main" noChangeAspect="1"/>
+            </wp:cNvGraphicFramePr>
+            <a:graphic xmlns:a="http://schemas.openxmlformats.org/drawingml/2006/main">
+              <a:graphicData uri="http://schemas.openxmlformats.org/drawingml/2006/picture">
+                <pic:pic xmlns:pic="http://schemas.openxmlformats.org/drawingml/2006/picture">
+                  <pic:nvPicPr>
+                    <pic:cNvPr id="1827727341" name="Picture 1" descr="A graph with blue lines and numbers&#10;&#10;Description automatically generated"/>
+                    <pic:cNvPicPr/>
+                  </pic:nvPicPr>
+                  <pic:blipFill>
+                    <a:blip r:embed="rId17"/>
+                    <a:stretch>
+                      <a:fillRect/>
+                    </a:stretch>
+                  </pic:blipFill>
+                  <pic:spPr>
+                    <a:xfrm>
+                      <a:off x="0" y="0"/>
+                      <a:ext cx="5288738" cy="4343776"/>
+                    </a:xfrm>
+                    <a:prstGeom prst="rect">
+                      <a:avLst/>
+                    </a:prstGeom>
+                  </pic:spPr>
+                </pic:pic>
+              </a:graphicData>
+            </a:graphic>
+          </wp:inline>
+        </w:drawing>
+      </w:r>
+      <w:r>
+        <w:lastRenderedPageBreak/>
+        <w:drawing>
+          <wp:inline distT="0" distB="0" distL="0" distR="0" wp14:anchorId="640A3C35" wp14:editId="77B4990A">
+            <wp:extent cx="5204911" cy="4214225"/>
+            <wp:effectExtent l="0" t="0" r="0" b="0"/>
+            <wp:docPr id="1992234724" name="Picture 1" descr="A graph of loss and validate&#10;&#10;Description automatically generated"/>
+            <wp:cNvGraphicFramePr>
+              <a:graphicFrameLocks xmlns:a="http://schemas.openxmlformats.org/drawingml/2006/main" noChangeAspect="1"/>
+            </wp:cNvGraphicFramePr>
+            <a:graphic xmlns:a="http://schemas.openxmlformats.org/drawingml/2006/main">
+              <a:graphicData uri="http://schemas.openxmlformats.org/drawingml/2006/picture">
+                <pic:pic xmlns:pic="http://schemas.openxmlformats.org/drawingml/2006/picture">
+                  <pic:nvPicPr>
+                    <pic:cNvPr id="1992234724" name="Picture 1" descr="A graph of loss and validate&#10;&#10;Description automatically generated"/>
+                    <pic:cNvPicPr/>
+                  </pic:nvPicPr>
+                  <pic:blipFill>
+                    <a:blip r:embed="rId18"/>
+                    <a:stretch>
+                      <a:fillRect/>
+                    </a:stretch>
+                  </pic:blipFill>
+                  <pic:spPr>
+                    <a:xfrm>
+                      <a:off x="0" y="0"/>
+                      <a:ext cx="5204911" cy="4214225"/>
+                    </a:xfrm>
+                    <a:prstGeom prst="rect">
+                      <a:avLst/>
+                    </a:prstGeom>
+                  </pic:spPr>
+                </pic:pic>
+              </a:graphicData>
+            </a:graphic>
+          </wp:inline>
+        </w:drawing>
+      </w:r>
+    </w:p>
+    <w:p/>
+    <w:p/>
+    <w:p/>
+    <w:p/>
+    <w:p/>
+    <w:p/>
+    <w:p/>
+    <w:p/>
+    <w:p/>
+    <w:p/>
+    <w:p/>
+    <w:p/>
+    <w:p>
+      <w:r>
+        <w:lastRenderedPageBreak/>
+        <w:drawing>
+          <wp:inline distT="0" distB="0" distL="0" distR="0" wp14:anchorId="49BB217A" wp14:editId="3D1EA453">
+            <wp:extent cx="5486400" cy="3559175"/>
+            <wp:effectExtent l="0" t="0" r="0" b="3175"/>
+            <wp:docPr id="198339513" name="Picture 1" descr="A screen shot of a computer program&#10;&#10;Description automatically generated"/>
+            <wp:cNvGraphicFramePr>
+              <a:graphicFrameLocks xmlns:a="http://schemas.openxmlformats.org/drawingml/2006/main" noChangeAspect="1"/>
+            </wp:cNvGraphicFramePr>
+            <a:graphic xmlns:a="http://schemas.openxmlformats.org/drawingml/2006/main">
+              <a:graphicData uri="http://schemas.openxmlformats.org/drawingml/2006/picture">
+                <pic:pic xmlns:pic="http://schemas.openxmlformats.org/drawingml/2006/picture">
+                  <pic:nvPicPr>
+                    <pic:cNvPr id="198339513" name="Picture 1" descr="A screen shot of a computer program&#10;&#10;Description automatically generated"/>
+                    <pic:cNvPicPr/>
+                  </pic:nvPicPr>
+                  <pic:blipFill>
+                    <a:blip r:embed="rId19"/>
+                    <a:stretch>
+                      <a:fillRect/>
+                    </a:stretch>
+                  </pic:blipFill>
+                  <pic:spPr>
+                    <a:xfrm>
+                      <a:off x="0" y="0"/>
+                      <a:ext cx="5486400" cy="3559175"/>
+                    </a:xfrm>
+                    <a:prstGeom prst="rect">
+                      <a:avLst/>
+                    </a:prstGeom>
+                  </pic:spPr>
+                </pic:pic>
+              </a:graphicData>
+            </a:graphic>
+          </wp:inline>
+        </w:drawing>
+      </w:r>
+      <w:r>
+        <w:drawing>
+          <wp:inline distT="0" distB="0" distL="0" distR="0" wp14:anchorId="52163DE9" wp14:editId="3A51F9C6">
+            <wp:extent cx="4099915" cy="3406435"/>
+            <wp:effectExtent l="0" t="0" r="0" b="3810"/>
+            <wp:docPr id="676044011" name="Picture 1" descr="A graph of loss and validate&#10;&#10;Description automatically generated"/>
+            <wp:cNvGraphicFramePr>
+              <a:graphicFrameLocks xmlns:a="http://schemas.openxmlformats.org/drawingml/2006/main" noChangeAspect="1"/>
+            </wp:cNvGraphicFramePr>
+            <a:graphic xmlns:a="http://schemas.openxmlformats.org/drawingml/2006/main">
+              <a:graphicData uri="http://schemas.openxmlformats.org/drawingml/2006/picture">
+                <pic:pic xmlns:pic="http://schemas.openxmlformats.org/drawingml/2006/picture">
+                  <pic:nvPicPr>
+                    <pic:cNvPr id="676044011" name="Picture 1" descr="A graph of loss and validate&#10;&#10;Description automatically generated"/>
+                    <pic:cNvPicPr/>
+                  </pic:nvPicPr>
+                  <pic:blipFill>
+                    <a:blip r:embed="rId20"/>
+                    <a:stretch>
+                      <a:fillRect/>
+                    </a:stretch>
+                  </pic:blipFill>
+                  <pic:spPr>
+                    <a:xfrm>
+                      <a:off x="0" y="0"/>
+                      <a:ext cx="4099915" cy="3406435"/>
+                    </a:xfrm>
+                    <a:prstGeom prst="rect">
+                      <a:avLst/>
+                    </a:prstGeom>
+                  </pic:spPr>
+                </pic:pic>
+              </a:graphicData>
+            </a:graphic>
+          </wp:inline>
+        </w:drawing>
+      </w:r>
+    </w:p>
     <w:sectPr>
-      <w:footerReference w:type="default" r:id="rId11"/>
+      <w:footerReference w:type="default" r:id="rId21"/>
       <w:pgSz w:w="12240" w:h="15840"/>
       <w:pgMar w:top="1728" w:right="1800" w:bottom="1440" w:left="1800" w:header="720" w:footer="720" w:gutter="0"/>
       <w:pgNumType w:start="0"/>
@@ -3046,6 +4292,95 @@
       </w:pPr>
     </w:lvl>
   </w:abstractNum>
+  <w:abstractNum w:abstractNumId="4" w15:restartNumberingAfterBreak="0">
+    <w:nsid w:val="51D11389"/>
+    <w:multiLevelType w:val="hybridMultilevel"/>
+    <w:tmpl w:val="A5149768"/>
+    <w:lvl w:ilvl="0" w:tplc="0407000F">
+      <w:start w:val="1"/>
+      <w:numFmt w:val="decimal"/>
+      <w:lvlText w:val="%1."/>
+      <w:lvlJc w:val="left"/>
+      <w:pPr>
+        <w:ind w:left="720" w:hanging="360"/>
+      </w:pPr>
+      <w:rPr>
+        <w:rFonts w:hint="default"/>
+      </w:rPr>
+    </w:lvl>
+    <w:lvl w:ilvl="1" w:tplc="04070019" w:tentative="1">
+      <w:start w:val="1"/>
+      <w:numFmt w:val="lowerLetter"/>
+      <w:lvlText w:val="%2."/>
+      <w:lvlJc w:val="left"/>
+      <w:pPr>
+        <w:ind w:left="1440" w:hanging="360"/>
+      </w:pPr>
+    </w:lvl>
+    <w:lvl w:ilvl="2" w:tplc="0407001B" w:tentative="1">
+      <w:start w:val="1"/>
+      <w:numFmt w:val="lowerRoman"/>
+      <w:lvlText w:val="%3."/>
+      <w:lvlJc w:val="right"/>
+      <w:pPr>
+        <w:ind w:left="2160" w:hanging="180"/>
+      </w:pPr>
+    </w:lvl>
+    <w:lvl w:ilvl="3" w:tplc="0407000F" w:tentative="1">
+      <w:start w:val="1"/>
+      <w:numFmt w:val="decimal"/>
+      <w:lvlText w:val="%4."/>
+      <w:lvlJc w:val="left"/>
+      <w:pPr>
+        <w:ind w:left="2880" w:hanging="360"/>
+      </w:pPr>
+    </w:lvl>
+    <w:lvl w:ilvl="4" w:tplc="04070019" w:tentative="1">
+      <w:start w:val="1"/>
+      <w:numFmt w:val="lowerLetter"/>
+      <w:lvlText w:val="%5."/>
+      <w:lvlJc w:val="left"/>
+      <w:pPr>
+        <w:ind w:left="3600" w:hanging="360"/>
+      </w:pPr>
+    </w:lvl>
+    <w:lvl w:ilvl="5" w:tplc="0407001B" w:tentative="1">
+      <w:start w:val="1"/>
+      <w:numFmt w:val="lowerRoman"/>
+      <w:lvlText w:val="%6."/>
+      <w:lvlJc w:val="right"/>
+      <w:pPr>
+        <w:ind w:left="4320" w:hanging="180"/>
+      </w:pPr>
+    </w:lvl>
+    <w:lvl w:ilvl="6" w:tplc="0407000F" w:tentative="1">
+      <w:start w:val="1"/>
+      <w:numFmt w:val="decimal"/>
+      <w:lvlText w:val="%7."/>
+      <w:lvlJc w:val="left"/>
+      <w:pPr>
+        <w:ind w:left="5040" w:hanging="360"/>
+      </w:pPr>
+    </w:lvl>
+    <w:lvl w:ilvl="7" w:tplc="04070019" w:tentative="1">
+      <w:start w:val="1"/>
+      <w:numFmt w:val="lowerLetter"/>
+      <w:lvlText w:val="%8."/>
+      <w:lvlJc w:val="left"/>
+      <w:pPr>
+        <w:ind w:left="5760" w:hanging="360"/>
+      </w:pPr>
+    </w:lvl>
+    <w:lvl w:ilvl="8" w:tplc="0407001B" w:tentative="1">
+      <w:start w:val="1"/>
+      <w:numFmt w:val="lowerRoman"/>
+      <w:lvlText w:val="%9."/>
+      <w:lvlJc w:val="right"/>
+      <w:pPr>
+        <w:ind w:left="6480" w:hanging="180"/>
+      </w:pPr>
+    </w:lvl>
+  </w:abstractNum>
   <w:num w:numId="1" w16cid:durableId="739519903">
     <w:abstractNumId w:val="1"/>
   </w:num>
@@ -3069,6 +4404,9 @@
   </w:num>
   <w:num w:numId="8" w16cid:durableId="2014331398">
     <w:abstractNumId w:val="2"/>
+  </w:num>
+  <w:num w:numId="9" w16cid:durableId="1083450308">
+    <w:abstractNumId w:val="4"/>
   </w:num>
 </w:numbering>
 </file>
@@ -4578,15 +5916,111 @@
 </file>
 
 <file path=customXml/item2.xml><?xml version="1.0" encoding="utf-8"?>
-<b:Sources xmlns:b="http://schemas.openxmlformats.org/officeDocument/2006/bibliography" SelectedStyle="\APA.XSL" StyleName="APA"/>
-</file>
-
-<file path=customXml/item3.xml><?xml version="1.0" encoding="utf-8"?>
 <FormTemplates xmlns="http://schemas.microsoft.com/sharepoint/v3/contenttype/forms">
   <Display>DocumentLibraryForm</Display>
   <Edit>AssetEditForm</Edit>
   <New>DocumentLibraryForm</New>
 </FormTemplates>
+</file>
+
+<file path=customXml/item3.xml><?xml version="1.0" encoding="utf-8"?>
+<b:Sources xmlns:b="http://schemas.openxmlformats.org/officeDocument/2006/bibliography" SelectedStyle="\APASixthEditionOfficeOnline.xsl" StyleName="APA" Version="6">
+  <b:Source>
+    <b:Tag>Cha18</b:Tag>
+    <b:SourceType>InternetSite</b:SourceType>
+    <b:Guid>{BE937C3C-9CDB-4C75-9B4C-F85C5A2C9F20}</b:Guid>
+    <b:URL>https://towardsdatascience.com/cifar-10-image-classification-in-tensorflow-5b501f7dc77c</b:URL>
+    <b:Author>
+      <b:Author>
+        <b:NameList>
+          <b:Person>
+            <b:Last>Chansung</b:Last>
+            <b:First>Park</b:First>
+          </b:Person>
+        </b:NameList>
+      </b:Author>
+    </b:Author>
+    <b:Title>Towards Data Science</b:Title>
+    <b:Year>2018</b:Year>
+    <b:Month>April</b:Month>
+    <b:Day>17</b:Day>
+    <b:YearAccessed>2023</b:YearAccessed>
+    <b:MonthAccessed>15</b:MonthAccessed>
+    <b:DayAccessed>12</b:DayAccessed>
+    <b:RefOrder>4</b:RefOrder>
+  </b:Source>
+  <b:Source>
+    <b:Tag>Bro20</b:Tag>
+    <b:SourceType>InternetSite</b:SourceType>
+    <b:Guid>{3DBE1A9C-811F-4338-ADEB-7A928F3C295C}</b:Guid>
+    <b:Author>
+      <b:Author>
+        <b:NameList>
+          <b:Person>
+            <b:Last>Brownlee</b:Last>
+            <b:First>Jason</b:First>
+          </b:Person>
+        </b:NameList>
+      </b:Author>
+    </b:Author>
+    <b:Title>Machine Learning Mastery</b:Title>
+    <b:Year>2020</b:Year>
+    <b:Month>August</b:Month>
+    <b:Day>28</b:Day>
+    <b:URL>https://machinelearningmastery.com/how-to-develop-a-cnn-from-scratch-for-cifar-10-photo-classification/</b:URL>
+    <b:YearAccessed>2023</b:YearAccessed>
+    <b:MonthAccessed>12</b:MonthAccessed>
+    <b:DayAccessed>16</b:DayAccessed>
+    <b:RefOrder>3</b:RefOrder>
+  </b:Source>
+  <b:Source>
+    <b:Tag>Pło18</b:Tag>
+    <b:SourceType>InternetSite</b:SourceType>
+    <b:Guid>{DCBC8EB5-036D-4444-8FB6-EEB70DE9CFCB}</b:Guid>
+    <b:Author>
+      <b:Author>
+        <b:NameList>
+          <b:Person>
+            <b:Last>Płotka</b:Last>
+            <b:First>Szymon</b:First>
+          </b:Person>
+        </b:NameList>
+      </b:Author>
+    </b:Author>
+    <b:Title>Ermlab</b:Title>
+    <b:Year>2018</b:Year>
+    <b:Month>August</b:Month>
+    <b:Day>27</b:Day>
+    <b:URL>https://ermlab.com/en/blog/nlp/cifar-10-classification-using-keras-tutorial/</b:URL>
+    <b:YearAccessed>2023</b:YearAccessed>
+    <b:MonthAccessed>12</b:MonthAccessed>
+    <b:DayAccessed>15</b:DayAccessed>
+    <b:RefOrder>2</b:RefOrder>
+  </b:Source>
+  <b:Source>
+    <b:Tag>Loa23</b:Tag>
+    <b:SourceType>InternetSite</b:SourceType>
+    <b:Guid>{7AF798E0-4902-4FB8-B7EF-ED66BFA8A68E}</b:Guid>
+    <b:Author>
+      <b:Author>
+        <b:NameList>
+          <b:Person>
+            <b:Last>Loane</b:Last>
+            <b:First>John</b:First>
+          </b:Person>
+        </b:NameList>
+      </b:Author>
+    </b:Author>
+    <b:Title>Github</b:Title>
+    <b:Year>2023</b:Year>
+    <b:Month>November</b:Month>
+    <b:URL>https://github.com/johnloane/st_23_sd4a/blob/master/GTS_23_sd4a.ipynb</b:URL>
+    <b:YearAccessed>2023</b:YearAccessed>
+    <b:MonthAccessed>12</b:MonthAccessed>
+    <b:DayAccessed>15</b:DayAccessed>
+    <b:RefOrder>1</b:RefOrder>
+  </b:Source>
+</b:Sources>
 </file>
 
 <file path=customXml/itemProps1.xml><?xml version="1.0" encoding="utf-8"?>
@@ -4598,17 +6032,17 @@
 </file>
 
 <file path=customXml/itemProps2.xml><?xml version="1.0" encoding="utf-8"?>
-<ds:datastoreItem xmlns:ds="http://schemas.openxmlformats.org/officeDocument/2006/customXml" ds:itemID="{B02B2AEE-BC27-42AA-AB53-9F1DA8E4413D}">
+<ds:datastoreItem xmlns:ds="http://schemas.openxmlformats.org/officeDocument/2006/customXml" ds:itemID="{156B0418-D7D4-4AB0-98C7-3E16C42A9279}">
   <ds:schemaRefs>
-    <ds:schemaRef ds:uri="http://schemas.openxmlformats.org/officeDocument/2006/bibliography"/>
+    <ds:schemaRef ds:uri="http://schemas.microsoft.com/sharepoint/v3/contenttype/forms"/>
   </ds:schemaRefs>
 </ds:datastoreItem>
 </file>
 
 <file path=customXml/itemProps3.xml><?xml version="1.0" encoding="utf-8"?>
-<ds:datastoreItem xmlns:ds="http://schemas.openxmlformats.org/officeDocument/2006/customXml" ds:itemID="{156B0418-D7D4-4AB0-98C7-3E16C42A9279}">
+<ds:datastoreItem xmlns:ds="http://schemas.openxmlformats.org/officeDocument/2006/customXml" ds:itemID="{14498981-1CF7-4C31-9B7F-31CFD51FE985}">
   <ds:schemaRefs>
-    <ds:schemaRef ds:uri="http://schemas.microsoft.com/sharepoint/v3/contenttype/forms"/>
+    <ds:schemaRef ds:uri="http://schemas.openxmlformats.org/officeDocument/2006/bibliography"/>
   </ds:schemaRefs>
 </ds:datastoreItem>
 </file>
</xml_diff>

<commit_message>
Add chapter of batch generator and training
Chapter of batch generator and beginning of the hyperparamter tweaking
</commit_message>
<xml_diff>
--- a/ca1_report.docx
+++ b/ca1_report.docx
@@ -2,11 +2,11 @@
 <file path=word/document.xml><?xml version="1.0" encoding="utf-8"?>
 <w:document xmlns:wpc="http://schemas.microsoft.com/office/word/2010/wordprocessingCanvas" xmlns:cx="http://schemas.microsoft.com/office/drawing/2014/chartex" xmlns:cx1="http://schemas.microsoft.com/office/drawing/2015/9/8/chartex" xmlns:cx2="http://schemas.microsoft.com/office/drawing/2015/10/21/chartex" xmlns:cx3="http://schemas.microsoft.com/office/drawing/2016/5/9/chartex" xmlns:cx4="http://schemas.microsoft.com/office/drawing/2016/5/10/chartex" xmlns:cx5="http://schemas.microsoft.com/office/drawing/2016/5/11/chartex" xmlns:cx6="http://schemas.microsoft.com/office/drawing/2016/5/12/chartex" xmlns:cx7="http://schemas.microsoft.com/office/drawing/2016/5/13/chartex" xmlns:cx8="http://schemas.microsoft.com/office/drawing/2016/5/14/chartex" xmlns:mc="http://schemas.openxmlformats.org/markup-compatibility/2006" xmlns:aink="http://schemas.microsoft.com/office/drawing/2016/ink" xmlns:am3d="http://schemas.microsoft.com/office/drawing/2017/model3d" xmlns:o="urn:schemas-microsoft-com:office:office" xmlns:oel="http://schemas.microsoft.com/office/2019/extlst" xmlns:r="http://schemas.openxmlformats.org/officeDocument/2006/relationships" xmlns:m="http://schemas.openxmlformats.org/officeDocument/2006/math" xmlns:v="urn:schemas-microsoft-com:vml" xmlns:wp14="http://schemas.microsoft.com/office/word/2010/wordprocessingDrawing" xmlns:wp="http://schemas.openxmlformats.org/drawingml/2006/wordprocessingDrawing" xmlns:w10="urn:schemas-microsoft-com:office:word" xmlns:w="http://schemas.openxmlformats.org/wordprocessingml/2006/main" xmlns:w14="http://schemas.microsoft.com/office/word/2010/wordml" xmlns:w15="http://schemas.microsoft.com/office/word/2012/wordml" xmlns:w16cex="http://schemas.microsoft.com/office/word/2018/wordml/cex" xmlns:w16cid="http://schemas.microsoft.com/office/word/2016/wordml/cid" xmlns:w16="http://schemas.microsoft.com/office/word/2018/wordml" xmlns:w16sdtdh="http://schemas.microsoft.com/office/word/2020/wordml/sdtdatahash" xmlns:w16se="http://schemas.microsoft.com/office/word/2015/wordml/symex" xmlns:wpg="http://schemas.microsoft.com/office/word/2010/wordprocessingGroup" xmlns:wpi="http://schemas.microsoft.com/office/word/2010/wordprocessingInk" xmlns:wne="http://schemas.microsoft.com/office/word/2006/wordml" xmlns:wps="http://schemas.microsoft.com/office/word/2010/wordprocessingShape" mc:Ignorable="w14 w15 w16se w16cid w16 w16cex w16sdtdh wp14">
   <w:body>
-    <w:bookmarkStart w:id="0" w:name="_Toc321147011" w:displacedByCustomXml="next"/>
-    <w:bookmarkStart w:id="1" w:name="_Toc318189312" w:displacedByCustomXml="next"/>
+    <w:bookmarkStart w:id="0" w:name="_Toc321147149" w:displacedByCustomXml="next"/>
+    <w:bookmarkStart w:id="1" w:name="_Toc318188227" w:displacedByCustomXml="next"/>
     <w:bookmarkStart w:id="2" w:name="_Toc318188327" w:displacedByCustomXml="next"/>
-    <w:bookmarkStart w:id="3" w:name="_Toc318188227" w:displacedByCustomXml="next"/>
-    <w:bookmarkStart w:id="4" w:name="_Toc321147149" w:displacedByCustomXml="next"/>
+    <w:bookmarkStart w:id="3" w:name="_Toc318189312" w:displacedByCustomXml="next"/>
+    <w:bookmarkStart w:id="4" w:name="_Toc321147011" w:displacedByCustomXml="next"/>
     <w:sdt>
       <w:sdtPr>
         <w:rPr>
@@ -536,7 +536,7 @@
               <w:r>
                 <w:fldChar w:fldCharType="separate"/>
               </w:r>
-              <w:hyperlink w:anchor="_Toc152690540" w:history="1">
+              <w:hyperlink w:anchor="_Toc153646943" w:history="1">
                 <w:r>
                   <w:rPr>
                     <w:rStyle w:val="Hyperlink"/>
@@ -563,7 +563,7 @@
                     <w:noProof/>
                     <w:webHidden/>
                   </w:rPr>
-                  <w:instrText xml:space="preserve"> PAGEREF _Toc152690540 \h </w:instrText>
+                  <w:instrText xml:space="preserve"> PAGEREF _Toc153646943 \h </w:instrText>
                 </w:r>
                 <w:r>
                   <w:rPr>
@@ -611,13 +611,13 @@
                   <w14:ligatures w14:val="standardContextual"/>
                 </w:rPr>
               </w:pPr>
-              <w:hyperlink w:anchor="_Toc152690541" w:history="1">
+              <w:hyperlink w:anchor="_Toc153646944" w:history="1">
                 <w:r>
                   <w:rPr>
                     <w:rStyle w:val="Hyperlink"/>
                     <w:noProof/>
                   </w:rPr>
-                  <w:t>2. Datasets</w:t>
+                  <w:t>2. Dataset</w:t>
                 </w:r>
                 <w:r>
                   <w:rPr>
@@ -638,7 +638,7 @@
                     <w:noProof/>
                     <w:webHidden/>
                   </w:rPr>
-                  <w:instrText xml:space="preserve"> PAGEREF _Toc152690541 \h </w:instrText>
+                  <w:instrText xml:space="preserve"> PAGEREF _Toc153646944 \h </w:instrText>
                 </w:r>
                 <w:r>
                   <w:rPr>
@@ -688,7 +688,7 @@
                   <w14:ligatures w14:val="standardContextual"/>
                 </w:rPr>
               </w:pPr>
-              <w:hyperlink w:anchor="_Toc152690542" w:history="1">
+              <w:hyperlink w:anchor="_Toc153646945" w:history="1">
                 <w:r>
                   <w:rPr>
                     <w:rStyle w:val="Hyperlink"/>
@@ -716,7 +716,7 @@
                     <w:noProof/>
                     <w:webHidden/>
                   </w:rPr>
-                  <w:instrText xml:space="preserve"> PAGEREF _Toc152690542 \h </w:instrText>
+                  <w:instrText xml:space="preserve"> PAGEREF _Toc153646945 \h </w:instrText>
                 </w:r>
                 <w:r>
                   <w:rPr>
@@ -766,7 +766,7 @@
                   <w14:ligatures w14:val="standardContextual"/>
                 </w:rPr>
               </w:pPr>
-              <w:hyperlink w:anchor="_Toc152690543" w:history="1">
+              <w:hyperlink w:anchor="_Toc153646946" w:history="1">
                 <w:r>
                   <w:rPr>
                     <w:rStyle w:val="Hyperlink"/>
@@ -794,7 +794,7 @@
                     <w:noProof/>
                     <w:webHidden/>
                   </w:rPr>
-                  <w:instrText xml:space="preserve"> PAGEREF _Toc152690543 \h </w:instrText>
+                  <w:instrText xml:space="preserve"> PAGEREF _Toc153646946 \h </w:instrText>
                 </w:r>
                 <w:r>
                   <w:rPr>
@@ -844,14 +844,14 @@
                   <w14:ligatures w14:val="standardContextual"/>
                 </w:rPr>
               </w:pPr>
-              <w:hyperlink w:anchor="_Toc152690544" w:history="1">
+              <w:hyperlink w:anchor="_Toc153646947" w:history="1">
                 <w:r>
                   <w:rPr>
                     <w:rStyle w:val="Hyperlink"/>
                     <w:noProof/>
                     <w:lang w:val="en-GB"/>
                   </w:rPr>
-                  <w:t>2.3. Data Details</w:t>
+                  <w:t>2.3. Combining CIFAR-10 with CIFAR-100</w:t>
                 </w:r>
                 <w:r>
                   <w:rPr>
@@ -872,7 +872,7 @@
                     <w:noProof/>
                     <w:webHidden/>
                   </w:rPr>
-                  <w:instrText xml:space="preserve"> PAGEREF _Toc152690544 \h </w:instrText>
+                  <w:instrText xml:space="preserve"> PAGEREF _Toc153646947 \h </w:instrText>
                 </w:r>
                 <w:r>
                   <w:rPr>
@@ -892,7 +892,463 @@
                     <w:noProof/>
                     <w:webHidden/>
                   </w:rPr>
+                  <w:t>2</w:t>
+                </w:r>
+                <w:r>
+                  <w:rPr>
+                    <w:noProof/>
+                    <w:webHidden/>
+                  </w:rPr>
+                  <w:fldChar w:fldCharType="end"/>
+                </w:r>
+              </w:hyperlink>
+            </w:p>
+            <w:p>
+              <w:pPr>
+                <w:pStyle w:val="TOC1"/>
+                <w:tabs>
+                  <w:tab w:val="right" w:leader="dot" w:pos="8630"/>
+                </w:tabs>
+                <w:rPr>
+                  <w:rFonts w:eastAsiaTheme="minorEastAsia"/>
+                  <w:noProof/>
+                  <w:color w:val="auto"/>
+                  <w:kern w:val="2"/>
+                  <w:sz w:val="22"/>
+                  <w:szCs w:val="22"/>
+                  <w:lang w:val="de-DE" w:eastAsia="de-DE"/>
+                  <w14:ligatures w14:val="standardContextual"/>
+                </w:rPr>
+              </w:pPr>
+              <w:hyperlink w:anchor="_Toc153646948" w:history="1">
+                <w:r>
+                  <w:rPr>
+                    <w:rStyle w:val="Hyperlink"/>
+                    <w:noProof/>
+                  </w:rPr>
+                  <w:t>3. Data Preprocessing</w:t>
+                </w:r>
+                <w:r>
+                  <w:rPr>
+                    <w:noProof/>
+                    <w:webHidden/>
+                  </w:rPr>
+                  <w:tab/>
+                </w:r>
+                <w:r>
+                  <w:rPr>
+                    <w:noProof/>
+                    <w:webHidden/>
+                  </w:rPr>
+                  <w:fldChar w:fldCharType="begin"/>
+                </w:r>
+                <w:r>
+                  <w:rPr>
+                    <w:noProof/>
+                    <w:webHidden/>
+                  </w:rPr>
+                  <w:instrText xml:space="preserve"> PAGEREF _Toc153646948 \h </w:instrText>
+                </w:r>
+                <w:r>
+                  <w:rPr>
+                    <w:noProof/>
+                    <w:webHidden/>
+                  </w:rPr>
+                </w:r>
+                <w:r>
+                  <w:rPr>
+                    <w:noProof/>
+                    <w:webHidden/>
+                  </w:rPr>
+                  <w:fldChar w:fldCharType="separate"/>
+                </w:r>
+                <w:r>
+                  <w:rPr>
+                    <w:noProof/>
+                    <w:webHidden/>
+                  </w:rPr>
                   <w:t>3</w:t>
+                </w:r>
+                <w:r>
+                  <w:rPr>
+                    <w:noProof/>
+                    <w:webHidden/>
+                  </w:rPr>
+                  <w:fldChar w:fldCharType="end"/>
+                </w:r>
+              </w:hyperlink>
+            </w:p>
+            <w:p>
+              <w:pPr>
+                <w:pStyle w:val="TOC1"/>
+                <w:tabs>
+                  <w:tab w:val="right" w:leader="dot" w:pos="8630"/>
+                </w:tabs>
+                <w:rPr>
+                  <w:rFonts w:eastAsiaTheme="minorEastAsia"/>
+                  <w:noProof/>
+                  <w:color w:val="auto"/>
+                  <w:kern w:val="2"/>
+                  <w:sz w:val="22"/>
+                  <w:szCs w:val="22"/>
+                  <w:lang w:val="de-DE" w:eastAsia="de-DE"/>
+                  <w14:ligatures w14:val="standardContextual"/>
+                </w:rPr>
+              </w:pPr>
+              <w:hyperlink w:anchor="_Toc153646949" w:history="1">
+                <w:r>
+                  <w:rPr>
+                    <w:rStyle w:val="Hyperlink"/>
+                    <w:noProof/>
+                  </w:rPr>
+                  <w:t>4. Training</w:t>
+                </w:r>
+                <w:r>
+                  <w:rPr>
+                    <w:noProof/>
+                    <w:webHidden/>
+                  </w:rPr>
+                  <w:tab/>
+                </w:r>
+                <w:r>
+                  <w:rPr>
+                    <w:noProof/>
+                    <w:webHidden/>
+                  </w:rPr>
+                  <w:fldChar w:fldCharType="begin"/>
+                </w:r>
+                <w:r>
+                  <w:rPr>
+                    <w:noProof/>
+                    <w:webHidden/>
+                  </w:rPr>
+                  <w:instrText xml:space="preserve"> PAGEREF _Toc153646949 \h </w:instrText>
+                </w:r>
+                <w:r>
+                  <w:rPr>
+                    <w:noProof/>
+                    <w:webHidden/>
+                  </w:rPr>
+                </w:r>
+                <w:r>
+                  <w:rPr>
+                    <w:noProof/>
+                    <w:webHidden/>
+                  </w:rPr>
+                  <w:fldChar w:fldCharType="separate"/>
+                </w:r>
+                <w:r>
+                  <w:rPr>
+                    <w:noProof/>
+                    <w:webHidden/>
+                  </w:rPr>
+                  <w:t>3</w:t>
+                </w:r>
+                <w:r>
+                  <w:rPr>
+                    <w:noProof/>
+                    <w:webHidden/>
+                  </w:rPr>
+                  <w:fldChar w:fldCharType="end"/>
+                </w:r>
+              </w:hyperlink>
+            </w:p>
+            <w:p>
+              <w:pPr>
+                <w:pStyle w:val="TOC3"/>
+                <w:tabs>
+                  <w:tab w:val="right" w:leader="dot" w:pos="8630"/>
+                </w:tabs>
+                <w:rPr>
+                  <w:rFonts w:eastAsiaTheme="minorEastAsia"/>
+                  <w:i w:val="0"/>
+                  <w:iCs w:val="0"/>
+                  <w:noProof/>
+                  <w:color w:val="auto"/>
+                  <w:kern w:val="2"/>
+                  <w:sz w:val="22"/>
+                  <w:szCs w:val="22"/>
+                  <w:lang w:val="de-DE" w:eastAsia="de-DE"/>
+                  <w14:ligatures w14:val="standardContextual"/>
+                </w:rPr>
+              </w:pPr>
+              <w:hyperlink w:anchor="_Toc153646950" w:history="1">
+                <w:r>
+                  <w:rPr>
+                    <w:rStyle w:val="Hyperlink"/>
+                    <w:noProof/>
+                  </w:rPr>
+                  <w:t>4.1 Model Selection</w:t>
+                </w:r>
+                <w:r>
+                  <w:rPr>
+                    <w:noProof/>
+                    <w:webHidden/>
+                  </w:rPr>
+                  <w:tab/>
+                </w:r>
+                <w:r>
+                  <w:rPr>
+                    <w:noProof/>
+                    <w:webHidden/>
+                  </w:rPr>
+                  <w:fldChar w:fldCharType="begin"/>
+                </w:r>
+                <w:r>
+                  <w:rPr>
+                    <w:noProof/>
+                    <w:webHidden/>
+                  </w:rPr>
+                  <w:instrText xml:space="preserve"> PAGEREF _Toc153646950 \h </w:instrText>
+                </w:r>
+                <w:r>
+                  <w:rPr>
+                    <w:noProof/>
+                    <w:webHidden/>
+                  </w:rPr>
+                </w:r>
+                <w:r>
+                  <w:rPr>
+                    <w:noProof/>
+                    <w:webHidden/>
+                  </w:rPr>
+                  <w:fldChar w:fldCharType="separate"/>
+                </w:r>
+                <w:r>
+                  <w:rPr>
+                    <w:noProof/>
+                    <w:webHidden/>
+                  </w:rPr>
+                  <w:t>3</w:t>
+                </w:r>
+                <w:r>
+                  <w:rPr>
+                    <w:noProof/>
+                    <w:webHidden/>
+                  </w:rPr>
+                  <w:fldChar w:fldCharType="end"/>
+                </w:r>
+              </w:hyperlink>
+            </w:p>
+            <w:p>
+              <w:pPr>
+                <w:pStyle w:val="TOC3"/>
+                <w:tabs>
+                  <w:tab w:val="right" w:leader="dot" w:pos="8630"/>
+                </w:tabs>
+                <w:rPr>
+                  <w:rFonts w:eastAsiaTheme="minorEastAsia"/>
+                  <w:i w:val="0"/>
+                  <w:iCs w:val="0"/>
+                  <w:noProof/>
+                  <w:color w:val="auto"/>
+                  <w:kern w:val="2"/>
+                  <w:sz w:val="22"/>
+                  <w:szCs w:val="22"/>
+                  <w:lang w:val="de-DE" w:eastAsia="de-DE"/>
+                  <w14:ligatures w14:val="standardContextual"/>
+                </w:rPr>
+              </w:pPr>
+              <w:hyperlink w:anchor="_Toc153646951" w:history="1">
+                <w:r>
+                  <w:rPr>
+                    <w:rStyle w:val="Hyperlink"/>
+                    <w:noProof/>
+                  </w:rPr>
+                  <w:t>4.2 Batch Generator</w:t>
+                </w:r>
+                <w:r>
+                  <w:rPr>
+                    <w:noProof/>
+                    <w:webHidden/>
+                  </w:rPr>
+                  <w:tab/>
+                </w:r>
+                <w:r>
+                  <w:rPr>
+                    <w:noProof/>
+                    <w:webHidden/>
+                  </w:rPr>
+                  <w:fldChar w:fldCharType="begin"/>
+                </w:r>
+                <w:r>
+                  <w:rPr>
+                    <w:noProof/>
+                    <w:webHidden/>
+                  </w:rPr>
+                  <w:instrText xml:space="preserve"> PAGEREF _Toc153646951 \h </w:instrText>
+                </w:r>
+                <w:r>
+                  <w:rPr>
+                    <w:noProof/>
+                    <w:webHidden/>
+                  </w:rPr>
+                </w:r>
+                <w:r>
+                  <w:rPr>
+                    <w:noProof/>
+                    <w:webHidden/>
+                  </w:rPr>
+                  <w:fldChar w:fldCharType="separate"/>
+                </w:r>
+                <w:r>
+                  <w:rPr>
+                    <w:noProof/>
+                    <w:webHidden/>
+                  </w:rPr>
+                  <w:t>4</w:t>
+                </w:r>
+                <w:r>
+                  <w:rPr>
+                    <w:noProof/>
+                    <w:webHidden/>
+                  </w:rPr>
+                  <w:fldChar w:fldCharType="end"/>
+                </w:r>
+              </w:hyperlink>
+            </w:p>
+            <w:p>
+              <w:pPr>
+                <w:pStyle w:val="TOC3"/>
+                <w:tabs>
+                  <w:tab w:val="right" w:leader="dot" w:pos="8630"/>
+                </w:tabs>
+                <w:rPr>
+                  <w:rFonts w:eastAsiaTheme="minorEastAsia"/>
+                  <w:i w:val="0"/>
+                  <w:iCs w:val="0"/>
+                  <w:noProof/>
+                  <w:color w:val="auto"/>
+                  <w:kern w:val="2"/>
+                  <w:sz w:val="22"/>
+                  <w:szCs w:val="22"/>
+                  <w:lang w:val="de-DE" w:eastAsia="de-DE"/>
+                  <w14:ligatures w14:val="standardContextual"/>
+                </w:rPr>
+              </w:pPr>
+              <w:hyperlink w:anchor="_Toc153646952" w:history="1">
+                <w:r>
+                  <w:rPr>
+                    <w:rStyle w:val="Hyperlink"/>
+                    <w:noProof/>
+                  </w:rPr>
+                  <w:t>4.3 Hyperparameter Tweaking</w:t>
+                </w:r>
+                <w:r>
+                  <w:rPr>
+                    <w:noProof/>
+                    <w:webHidden/>
+                  </w:rPr>
+                  <w:tab/>
+                </w:r>
+                <w:r>
+                  <w:rPr>
+                    <w:noProof/>
+                    <w:webHidden/>
+                  </w:rPr>
+                  <w:fldChar w:fldCharType="begin"/>
+                </w:r>
+                <w:r>
+                  <w:rPr>
+                    <w:noProof/>
+                    <w:webHidden/>
+                  </w:rPr>
+                  <w:instrText xml:space="preserve"> PAGEREF _Toc153646952 \h </w:instrText>
+                </w:r>
+                <w:r>
+                  <w:rPr>
+                    <w:noProof/>
+                    <w:webHidden/>
+                  </w:rPr>
+                </w:r>
+                <w:r>
+                  <w:rPr>
+                    <w:noProof/>
+                    <w:webHidden/>
+                  </w:rPr>
+                  <w:fldChar w:fldCharType="separate"/>
+                </w:r>
+                <w:r>
+                  <w:rPr>
+                    <w:noProof/>
+                    <w:webHidden/>
+                  </w:rPr>
+                  <w:t>4</w:t>
+                </w:r>
+                <w:r>
+                  <w:rPr>
+                    <w:noProof/>
+                    <w:webHidden/>
+                  </w:rPr>
+                  <w:fldChar w:fldCharType="end"/>
+                </w:r>
+              </w:hyperlink>
+            </w:p>
+            <w:p>
+              <w:pPr>
+                <w:pStyle w:val="TOC1"/>
+                <w:tabs>
+                  <w:tab w:val="right" w:leader="dot" w:pos="8630"/>
+                </w:tabs>
+                <w:rPr>
+                  <w:rFonts w:eastAsiaTheme="minorEastAsia"/>
+                  <w:noProof/>
+                  <w:color w:val="auto"/>
+                  <w:kern w:val="2"/>
+                  <w:sz w:val="22"/>
+                  <w:szCs w:val="22"/>
+                  <w:lang w:val="de-DE" w:eastAsia="de-DE"/>
+                  <w14:ligatures w14:val="standardContextual"/>
+                </w:rPr>
+              </w:pPr>
+              <w:hyperlink w:anchor="_Toc153646953" w:history="1">
+                <w:r>
+                  <w:rPr>
+                    <w:rStyle w:val="Hyperlink"/>
+                    <w:noProof/>
+                  </w:rPr>
+                  <w:t>References</w:t>
+                </w:r>
+                <w:r>
+                  <w:rPr>
+                    <w:noProof/>
+                    <w:webHidden/>
+                  </w:rPr>
+                  <w:tab/>
+                </w:r>
+                <w:r>
+                  <w:rPr>
+                    <w:noProof/>
+                    <w:webHidden/>
+                  </w:rPr>
+                  <w:fldChar w:fldCharType="begin"/>
+                </w:r>
+                <w:r>
+                  <w:rPr>
+                    <w:noProof/>
+                    <w:webHidden/>
+                  </w:rPr>
+                  <w:instrText xml:space="preserve"> PAGEREF _Toc153646953 \h </w:instrText>
+                </w:r>
+                <w:r>
+                  <w:rPr>
+                    <w:noProof/>
+                    <w:webHidden/>
+                  </w:rPr>
+                </w:r>
+                <w:r>
+                  <w:rPr>
+                    <w:noProof/>
+                    <w:webHidden/>
+                  </w:rPr>
+                  <w:fldChar w:fldCharType="separate"/>
+                </w:r>
+                <w:r>
+                  <w:rPr>
+                    <w:noProof/>
+                    <w:webHidden/>
+                  </w:rPr>
+                  <w:t>5</w:t>
                 </w:r>
                 <w:r>
                   <w:rPr>
@@ -944,7 +1400,7 @@
           <w:rStyle w:val="Heading1Char"/>
         </w:rPr>
       </w:pPr>
-      <w:bookmarkStart w:id="5" w:name="_Toc152690540"/>
+      <w:bookmarkStart w:id="5" w:name="_Toc153646943"/>
       <w:bookmarkEnd w:id="4"/>
       <w:bookmarkEnd w:id="3"/>
       <w:bookmarkEnd w:id="2"/>
@@ -986,27 +1442,45 @@
           <w:color w:val="595959" w:themeColor="text1" w:themeTint="A6"/>
           <w:sz w:val="20"/>
         </w:rPr>
-        <w:t>The primary objective of the project is to build a convolutional neural network model that can classify between twenty-four different classes of the CIFAR-10 and CIFAR-100 datasets.  The classes are car, bird, cat, deer, dog, horse, truck, cattle, fox, baby, boy, girl, man, woman, rabbit, squirrel, tree, bicycle, bus, motorcycle, pickup truck, train, lawn mower and tractor. This involves obtaining, preparing and exploring the data sets. Different models will then be built and the hyperparameters will be adjusted based on the accuracy of the model. At the end of the project, the model with the best test accuracy will be presented.</w:t>
-      </w:r>
-    </w:p>
-    <w:p>
-      <w:pPr>
-        <w:pStyle w:val="TOCHeading"/>
+        <w:t xml:space="preserve">The primary objective of the project is to build a convolutional neural network model that can classify between twenty-four different classes of the CIFAR-10 and CIFAR-100 datasets.  The classes are car, bird, cat, deer, dog, horse, truck, cattle, fox, baby, boy, girl, man, woman, rabbit, squirrel, tree, bicycle, bus, motorcycle, pickup truck, train, lawn mower and tractor. This involves obtaining, </w:t>
+      </w:r>
+      <w:proofErr w:type="gramStart"/>
+      <w:r>
         <w:rPr>
           <w:rFonts w:asciiTheme="minorHAnsi" w:eastAsiaTheme="minorHAnsi" w:hAnsiTheme="minorHAnsi" w:cstheme="minorBidi"/>
           <w:color w:val="595959" w:themeColor="text1" w:themeTint="A6"/>
           <w:sz w:val="20"/>
         </w:rPr>
-      </w:pPr>
+        <w:t>preparing</w:t>
+      </w:r>
+      <w:proofErr w:type="gramEnd"/>
+      <w:r>
+        <w:rPr>
+          <w:rFonts w:asciiTheme="minorHAnsi" w:eastAsiaTheme="minorHAnsi" w:hAnsiTheme="minorHAnsi" w:cstheme="minorBidi"/>
+          <w:color w:val="595959" w:themeColor="text1" w:themeTint="A6"/>
+          <w:sz w:val="20"/>
+        </w:rPr>
+        <w:t xml:space="preserve"> and exploring the data sets. Different models will then be built and the hyperparameters will be adjusted based on the accuracy of the model. At the end of the project, the model with the best test accuracy will be presented.</w:t>
+      </w:r>
     </w:p>
     <w:p>
       <w:pPr>
+        <w:pStyle w:val="TOCHeading"/>
+        <w:rPr>
+          <w:rFonts w:asciiTheme="minorHAnsi" w:eastAsiaTheme="minorHAnsi" w:hAnsiTheme="minorHAnsi" w:cstheme="minorBidi"/>
+          <w:color w:val="595959" w:themeColor="text1" w:themeTint="A6"/>
+          <w:sz w:val="20"/>
+        </w:rPr>
+      </w:pPr>
+    </w:p>
+    <w:p>
+      <w:pPr>
         <w:pStyle w:val="Heading1"/>
         <w:rPr>
           <w:rStyle w:val="Heading1Char"/>
         </w:rPr>
       </w:pPr>
-      <w:bookmarkStart w:id="6" w:name="_Toc152690541"/>
+      <w:bookmarkStart w:id="6" w:name="_Toc153646944"/>
       <w:r>
         <w:t xml:space="preserve">2. </w:t>
       </w:r>
@@ -1041,7 +1515,7 @@
           <w:lang w:val="en-GB"/>
         </w:rPr>
       </w:pPr>
-      <w:bookmarkStart w:id="7" w:name="_Toc152690542"/>
+      <w:bookmarkStart w:id="7" w:name="_Toc153646945"/>
       <w:r>
         <w:rPr>
           <w:lang w:val="en-GB"/>
@@ -1291,7 +1765,7 @@
           <w:lang w:val="en-GB"/>
         </w:rPr>
       </w:pPr>
-      <w:bookmarkStart w:id="8" w:name="_Toc152690543"/>
+      <w:bookmarkStart w:id="8" w:name="_Toc153646946"/>
       <w:r>
         <w:rPr>
           <w:lang w:val="en-GB"/>
@@ -1307,11 +1781,19 @@
           <w:lang w:val="en-GB"/>
         </w:rPr>
       </w:pPr>
+      <w:proofErr w:type="gramStart"/>
       <w:r>
         <w:rPr>
           <w:lang w:val="en-GB"/>
         </w:rPr>
-        <w:t xml:space="preserve">Similar to the CIFAR-10 dataset, this dataset also contains classes of images. There are 100 classes of 600 images each, divided into a five-to-one split, with 500 training images and 100 test images per class. Each class is grouped into a superclass. The data set contains 20 </w:t>
+        <w:t>Similar to</w:t>
+      </w:r>
+      <w:proofErr w:type="gramEnd"/>
+      <w:r>
+        <w:rPr>
+          <w:lang w:val="en-GB"/>
+        </w:rPr>
+        <w:t xml:space="preserve"> the CIFAR-10 dataset, this dataset also contains classes of images. There are 100 classes of 600 images each, divided into a five-to-one split, with 500 training images and 100 test images per class. Each class is grouped into a superclass. The data set contains 20 </w:t>
       </w:r>
       <w:proofErr w:type="spellStart"/>
       <w:r>
@@ -2480,8 +2962,13 @@
             <w:pPr>
               <w:cnfStyle w:val="000000000000" w:firstRow="0" w:lastRow="0" w:firstColumn="0" w:lastColumn="0" w:oddVBand="0" w:evenVBand="0" w:oddHBand="0" w:evenHBand="0" w:firstRowFirstColumn="0" w:firstRowLastColumn="0" w:lastRowFirstColumn="0" w:lastRowLastColumn="0"/>
             </w:pPr>
-            <w:r>
-              <w:t>lawn-mower, rocket, streetcar, tank, tractor</w:t>
+            <w:proofErr w:type="gramStart"/>
+            <w:r>
+              <w:t>lawn-mower</w:t>
+            </w:r>
+            <w:proofErr w:type="gramEnd"/>
+            <w:r>
+              <w:t>, rocket, streetcar, tank, tractor</w:t>
             </w:r>
           </w:p>
         </w:tc>
@@ -2501,20 +2988,20 @@
           <w:lang w:val="en-GB"/>
         </w:rPr>
       </w:pPr>
-      <w:bookmarkStart w:id="9" w:name="_Toc152690544"/>
+      <w:bookmarkStart w:id="9" w:name="_Toc153646947"/>
       <w:r>
         <w:rPr>
           <w:lang w:val="en-GB"/>
         </w:rPr>
         <w:t xml:space="preserve">2.3. </w:t>
       </w:r>
+      <w:r>
+        <w:rPr>
+          <w:lang w:val="en-GB"/>
+        </w:rPr>
+        <w:t>Combining CIFAR-10 with CIFAR-100</w:t>
+      </w:r>
       <w:bookmarkEnd w:id="9"/>
-      <w:r>
-        <w:rPr>
-          <w:lang w:val="en-GB"/>
-        </w:rPr>
-        <w:t>Combining CIFAR-10 with CIFAR-100</w:t>
-      </w:r>
     </w:p>
     <w:p>
       <w:pPr>
@@ -2529,6 +3016,7 @@
         <w:t>To extract the necessary classes for the classification problem, we first need to find the labels associated with the searched label names. For CIFAR-10, this information is stored in a separate file '</w:t>
       </w:r>
       <w:proofErr w:type="spellStart"/>
+      <w:proofErr w:type="gramStart"/>
       <w:r>
         <w:rPr>
           <w:lang w:val="en-GB"/>
@@ -2536,11 +3024,26 @@
         <w:t>batches.meta</w:t>
       </w:r>
       <w:proofErr w:type="spellEnd"/>
+      <w:proofErr w:type="gramEnd"/>
       <w:r>
         <w:rPr>
           <w:lang w:val="en-GB"/>
         </w:rPr>
-        <w:t xml:space="preserve">' as a dictionary. For CIFAR-100, the meta file contains only the label names stored as lists, separated between the fine labels and the coarse label names as a dictionary. So we define number labels by the index of the names. </w:t>
+        <w:t xml:space="preserve">' as a dictionary. For CIFAR-100, the meta file contains only the label names stored as lists, separated between the fine labels and the coarse label names as a dictionary. </w:t>
+      </w:r>
+      <w:proofErr w:type="gramStart"/>
+      <w:r>
+        <w:rPr>
+          <w:lang w:val="en-GB"/>
+        </w:rPr>
+        <w:t>So</w:t>
+      </w:r>
+      <w:proofErr w:type="gramEnd"/>
+      <w:r>
+        <w:rPr>
+          <w:lang w:val="en-GB"/>
+        </w:rPr>
+        <w:t xml:space="preserve"> we define number labels by the index of the names. </w:t>
       </w:r>
     </w:p>
     <w:p>
@@ -2611,9 +3114,11 @@
       <w:pPr>
         <w:pStyle w:val="Heading1"/>
       </w:pPr>
+      <w:bookmarkStart w:id="10" w:name="_Toc153646948"/>
       <w:r>
         <w:t>3. Data Preprocessing</w:t>
       </w:r>
+      <w:bookmarkEnd w:id="10"/>
     </w:p>
     <w:p>
       <w:r>
@@ -2630,7 +3135,10 @@
     </w:p>
     <w:p>
       <w:r>
-        <w:t xml:space="preserve">Smaller classes are handled by data augmentation. </w:t>
+        <w:t>Smaller classes are handled by data augmentation</w:t>
+      </w:r>
+      <w:r>
+        <w:t xml:space="preserve"> applied by the batch generator in the training.</w:t>
       </w:r>
     </w:p>
     <w:p>
@@ -2642,64 +3150,22 @@
       <w:pPr>
         <w:pStyle w:val="Heading1"/>
       </w:pPr>
+      <w:bookmarkStart w:id="11" w:name="_Toc153646949"/>
       <w:r>
         <w:t>4. Training</w:t>
       </w:r>
+      <w:bookmarkEnd w:id="11"/>
     </w:p>
     <w:p>
-      <w:pPr>
-        <w:pStyle w:val="Heading3"/>
-        <w:rPr>
-          <w:rFonts w:asciiTheme="minorHAnsi" w:eastAsiaTheme="minorHAnsi" w:hAnsiTheme="minorHAnsi" w:cstheme="minorBidi"/>
-          <w:color w:val="595959" w:themeColor="text1" w:themeTint="A6"/>
-          <w:sz w:val="20"/>
-        </w:rPr>
-      </w:pPr>
-      <w:r>
-        <w:rPr>
-          <w:rFonts w:asciiTheme="minorHAnsi" w:eastAsiaTheme="minorHAnsi" w:hAnsiTheme="minorHAnsi" w:cstheme="minorBidi"/>
-          <w:color w:val="595959" w:themeColor="text1" w:themeTint="A6"/>
-          <w:sz w:val="20"/>
-        </w:rPr>
-        <w:t xml:space="preserve">The following section describes how the model architecture is selected and what measurements are taken to </w:t>
-      </w:r>
-      <w:r>
-        <w:rPr>
-          <w:rFonts w:asciiTheme="minorHAnsi" w:eastAsiaTheme="minorHAnsi" w:hAnsiTheme="minorHAnsi" w:cstheme="minorBidi"/>
-          <w:color w:val="595959" w:themeColor="text1" w:themeTint="A6"/>
-          <w:sz w:val="20"/>
-        </w:rPr>
-        <w:t>optimize</w:t>
-      </w:r>
-      <w:r>
-        <w:rPr>
-          <w:rFonts w:asciiTheme="minorHAnsi" w:eastAsiaTheme="minorHAnsi" w:hAnsiTheme="minorHAnsi" w:cstheme="minorBidi"/>
-          <w:color w:val="595959" w:themeColor="text1" w:themeTint="A6"/>
-          <w:sz w:val="20"/>
-        </w:rPr>
-        <w:t xml:space="preserve"> the best model and </w:t>
-      </w:r>
-      <w:r>
-        <w:rPr>
-          <w:rFonts w:asciiTheme="minorHAnsi" w:eastAsiaTheme="minorHAnsi" w:hAnsiTheme="minorHAnsi" w:cstheme="minorBidi"/>
-          <w:color w:val="595959" w:themeColor="text1" w:themeTint="A6"/>
-          <w:sz w:val="20"/>
-        </w:rPr>
-        <w:t>minimize</w:t>
-      </w:r>
-      <w:r>
-        <w:rPr>
-          <w:rFonts w:asciiTheme="minorHAnsi" w:eastAsiaTheme="minorHAnsi" w:hAnsiTheme="minorHAnsi" w:cstheme="minorBidi"/>
-          <w:color w:val="595959" w:themeColor="text1" w:themeTint="A6"/>
-          <w:sz w:val="20"/>
-        </w:rPr>
-        <w:t xml:space="preserve"> overfitting.</w:t>
+      <w:r>
+        <w:t>The following section describes how the model architecture is selected and what measurements are taken to optimize the best model and minimize overfitting.</w:t>
       </w:r>
     </w:p>
     <w:p>
       <w:pPr>
         <w:pStyle w:val="Heading3"/>
       </w:pPr>
+      <w:bookmarkStart w:id="12" w:name="_Toc153646950"/>
       <w:r>
         <w:t>4.1 Model</w:t>
       </w:r>
@@ -2712,27 +3178,16 @@
       <w:r>
         <w:t>election</w:t>
       </w:r>
+      <w:bookmarkEnd w:id="12"/>
     </w:p>
     <w:p>
       <w:r>
-        <w:t xml:space="preserve">For the model, we recreated different model architectures that showed good results on the CIFAR-10 dataset and adapted them to the existing code. Thus, each of the models uses the Adam </w:t>
-      </w:r>
-      <w:r>
-        <w:t>optimizer</w:t>
-      </w:r>
-      <w:r>
-        <w:t xml:space="preserve"> with a learning rate of 0.001 a. It is applied to </w:t>
-      </w:r>
-      <w:r>
-        <w:t>grayscale</w:t>
-      </w:r>
-      <w:r>
-        <w:t xml:space="preserve"> images with an input shape of 32x32x1. All models run with an epoch number of 40 and a batch size of 64. </w:t>
+        <w:t xml:space="preserve">For the model, we recreated different model architectures that showed good results on the CIFAR-10 dataset and adapted them to the existing code. Thus, each of the models uses the Adam optimizer with a learning rate of 0.001 a. It is applied to grayscale images with an input shape of 32x32x1. All models run with an epoch number of 40 and a batch size of 64. </w:t>
       </w:r>
     </w:p>
     <w:p>
       <w:r>
-        <w:t xml:space="preserve"> The best model is selected by the accuracy of the validation and test data. The table below shows the results.</w:t>
+        <w:t>The best model is selected by the accuracy of the validation and test data. The table below shows the results.</w:t>
       </w:r>
     </w:p>
     <w:tbl>
@@ -3190,63 +3645,1503 @@
     <w:p>
       <w:r>
         <w:lastRenderedPageBreak/>
-        <w:t xml:space="preserve">The 6-layer CNN with batch </w:t>
-      </w:r>
-      <w:r>
-        <w:t>normalization</w:t>
-      </w:r>
-      <w:r>
-        <w:t xml:space="preserve"> shows the most promising results for our dataset based on these accuracy values. It is built on the architecture of the VGG models introduced by the Visual Geometry Group at the University of Oxford. It is designed for image classification tasks and consists of stacking multiple convolutional layers with small 3x3 filters followed by max-pooling layers. The model already uses dropout </w:t>
-      </w:r>
-      <w:r>
-        <w:t>regularization</w:t>
-      </w:r>
-      <w:r>
-        <w:t xml:space="preserve"> and batch </w:t>
-      </w:r>
-      <w:r>
-        <w:t>normalization</w:t>
-      </w:r>
-      <w:r>
-        <w:t xml:space="preserve"> to </w:t>
-      </w:r>
-      <w:r>
-        <w:t>stabilize</w:t>
-      </w:r>
-      <w:r>
-        <w:t xml:space="preserve"> and speed up the learning process (Brownlee, 2020).</w:t>
+        <w:t>The 6-layer CNN with batch normalization shows the most promising results for our dataset based on these accuracy values. It is built on the architecture of the VGG models introduced by the Visual Geometry Group at the University of Oxford</w:t>
       </w:r>
       <w:r>
         <w:t xml:space="preserve"> </w:t>
       </w:r>
+      <w:sdt>
+        <w:sdtPr>
+          <w:id w:val="1464383239"/>
+          <w:citation/>
+        </w:sdtPr>
+        <w:sdtContent>
+          <w:r>
+            <w:fldChar w:fldCharType="begin"/>
+          </w:r>
+          <w:r>
+            <w:instrText xml:space="preserve"> CITATION Kar15 \l 1033 </w:instrText>
+          </w:r>
+          <w:r>
+            <w:fldChar w:fldCharType="separate"/>
+          </w:r>
+          <w:r>
+            <w:rPr>
+              <w:noProof/>
+            </w:rPr>
+            <w:t>(Zisserman, 2015)</w:t>
+          </w:r>
+          <w:r>
+            <w:fldChar w:fldCharType="end"/>
+          </w:r>
+        </w:sdtContent>
+      </w:sdt>
+      <w:r>
+        <w:t>. It is designed for image classification tasks and consists of stacking multiple convolutional layers with small 3x3 filters followed by max-pooling layers. The model already uses dropout regularization and batch normalization to stabilize and speed up the learning process (Brownlee, 2020).</w:t>
+      </w:r>
+      <w:r>
+        <w:t xml:space="preserve"> </w:t>
+      </w:r>
+    </w:p>
+    <w:p/>
+    <w:p>
+      <w:pPr>
+        <w:pStyle w:val="Heading3"/>
+      </w:pPr>
+      <w:bookmarkStart w:id="13" w:name="_Toc153646951"/>
+      <w:r>
+        <w:t>4.</w:t>
+      </w:r>
+      <w:r>
+        <w:t>2</w:t>
+      </w:r>
+      <w:r>
+        <w:t xml:space="preserve"> Batch Generator</w:t>
+      </w:r>
+      <w:bookmarkEnd w:id="13"/>
     </w:p>
     <w:p>
-      <w:pPr>
-        <w:pStyle w:val="Heading3"/>
-      </w:pPr>
-      <w:r>
-        <w:t xml:space="preserve">4.2 </w:t>
-      </w:r>
-      <w:r>
-        <w:t>Hyperparameter Tweaking</w:t>
+      <w:r>
+        <w:t xml:space="preserve">To handle the unbalanced data set, we use a batch generator with data augmentation. Two different methods are tested.  The first, which is also used in the model selection, is the </w:t>
+      </w:r>
+      <w:proofErr w:type="spellStart"/>
+      <w:r>
+        <w:t>ImageDataGenerator</w:t>
+      </w:r>
+      <w:proofErr w:type="spellEnd"/>
+      <w:r>
+        <w:t xml:space="preserve"> provided by TensorFlow</w:t>
+      </w:r>
+      <w:r>
+        <w:t xml:space="preserve"> </w:t>
+      </w:r>
+      <w:sdt>
+        <w:sdtPr>
+          <w:id w:val="1817841827"/>
+          <w:citation/>
+        </w:sdtPr>
+        <w:sdtContent>
+          <w:r>
+            <w:fldChar w:fldCharType="begin"/>
+          </w:r>
+          <w:r>
+            <w:instrText xml:space="preserve"> CITATION Ten23 \l 1033 </w:instrText>
+          </w:r>
+          <w:r>
+            <w:fldChar w:fldCharType="separate"/>
+          </w:r>
+          <w:r>
+            <w:rPr>
+              <w:noProof/>
+            </w:rPr>
+            <w:t>(Tensorflow, 2023)</w:t>
+          </w:r>
+          <w:r>
+            <w:fldChar w:fldCharType="end"/>
+          </w:r>
+        </w:sdtContent>
+      </w:sdt>
+      <w:r>
+        <w:t>. It randomly adds horizontal and vertical shifts of up to 10% of the total width and height of the images for each batch. The images are also randomly zoomed by up to 20%, sheared and rotated by up to 10 degrees.</w:t>
+      </w:r>
+    </w:p>
+    <w:p>
+      <w:pPr>
+        <w:shd w:val="clear" w:color="auto" w:fill="1E1E1E"/>
+        <w:spacing w:before="0" w:after="0" w:line="240" w:lineRule="auto"/>
+        <w:rPr>
+          <w:rFonts w:ascii="Courier New" w:eastAsia="Times New Roman" w:hAnsi="Courier New" w:cs="Courier New"/>
+          <w:color w:val="D4D4D4"/>
+          <w:sz w:val="18"/>
+          <w:szCs w:val="18"/>
+          <w:lang w:eastAsia="de-DE"/>
+        </w:rPr>
+      </w:pPr>
+      <w:proofErr w:type="spellStart"/>
+      <w:r>
+        <w:rPr>
+          <w:rFonts w:ascii="Courier New" w:eastAsia="Times New Roman" w:hAnsi="Courier New" w:cs="Courier New"/>
+          <w:color w:val="D4D4D4"/>
+          <w:sz w:val="18"/>
+          <w:szCs w:val="18"/>
+          <w:lang w:eastAsia="de-DE"/>
+        </w:rPr>
+        <w:t>datagen</w:t>
+      </w:r>
+      <w:proofErr w:type="spellEnd"/>
+      <w:r>
+        <w:rPr>
+          <w:rFonts w:ascii="Courier New" w:eastAsia="Times New Roman" w:hAnsi="Courier New" w:cs="Courier New"/>
+          <w:color w:val="D4D4D4"/>
+          <w:sz w:val="18"/>
+          <w:szCs w:val="18"/>
+          <w:lang w:eastAsia="de-DE"/>
+        </w:rPr>
+        <w:t xml:space="preserve"> = </w:t>
+      </w:r>
+      <w:proofErr w:type="spellStart"/>
+      <w:proofErr w:type="gramStart"/>
+      <w:r>
+        <w:rPr>
+          <w:rFonts w:ascii="Courier New" w:eastAsia="Times New Roman" w:hAnsi="Courier New" w:cs="Courier New"/>
+          <w:color w:val="D4D4D4"/>
+          <w:sz w:val="18"/>
+          <w:szCs w:val="18"/>
+          <w:lang w:eastAsia="de-DE"/>
+        </w:rPr>
+        <w:t>ImageDataGenerator</w:t>
+      </w:r>
+      <w:proofErr w:type="spellEnd"/>
+      <w:r>
+        <w:rPr>
+          <w:rFonts w:ascii="Courier New" w:eastAsia="Times New Roman" w:hAnsi="Courier New" w:cs="Courier New"/>
+          <w:color w:val="DCDCDC"/>
+          <w:sz w:val="18"/>
+          <w:szCs w:val="18"/>
+          <w:lang w:eastAsia="de-DE"/>
+        </w:rPr>
+        <w:t>(</w:t>
+      </w:r>
+      <w:proofErr w:type="spellStart"/>
+      <w:proofErr w:type="gramEnd"/>
+      <w:r>
+        <w:rPr>
+          <w:rFonts w:ascii="Courier New" w:eastAsia="Times New Roman" w:hAnsi="Courier New" w:cs="Courier New"/>
+          <w:color w:val="D4D4D4"/>
+          <w:sz w:val="18"/>
+          <w:szCs w:val="18"/>
+          <w:lang w:eastAsia="de-DE"/>
+        </w:rPr>
+        <w:t>width_shift_range</w:t>
+      </w:r>
+      <w:proofErr w:type="spellEnd"/>
+      <w:r>
+        <w:rPr>
+          <w:rFonts w:ascii="Courier New" w:eastAsia="Times New Roman" w:hAnsi="Courier New" w:cs="Courier New"/>
+          <w:color w:val="D4D4D4"/>
+          <w:sz w:val="18"/>
+          <w:szCs w:val="18"/>
+          <w:lang w:eastAsia="de-DE"/>
+        </w:rPr>
+        <w:t>=</w:t>
+      </w:r>
+      <w:r>
+        <w:rPr>
+          <w:rFonts w:ascii="Courier New" w:eastAsia="Times New Roman" w:hAnsi="Courier New" w:cs="Courier New"/>
+          <w:color w:val="B5CEA8"/>
+          <w:sz w:val="18"/>
+          <w:szCs w:val="18"/>
+          <w:lang w:eastAsia="de-DE"/>
+        </w:rPr>
+        <w:t>0.1</w:t>
+      </w:r>
+      <w:r>
+        <w:rPr>
+          <w:rFonts w:ascii="Courier New" w:eastAsia="Times New Roman" w:hAnsi="Courier New" w:cs="Courier New"/>
+          <w:color w:val="DCDCDC"/>
+          <w:sz w:val="18"/>
+          <w:szCs w:val="18"/>
+          <w:lang w:eastAsia="de-DE"/>
+        </w:rPr>
+        <w:t>,</w:t>
+      </w:r>
+      <w:r>
+        <w:rPr>
+          <w:rFonts w:ascii="Courier New" w:eastAsia="Times New Roman" w:hAnsi="Courier New" w:cs="Courier New"/>
+          <w:color w:val="D4D4D4"/>
+          <w:sz w:val="18"/>
+          <w:szCs w:val="18"/>
+          <w:lang w:eastAsia="de-DE"/>
+        </w:rPr>
+        <w:t xml:space="preserve"> </w:t>
+      </w:r>
+      <w:proofErr w:type="spellStart"/>
+      <w:r>
+        <w:rPr>
+          <w:rFonts w:ascii="Courier New" w:eastAsia="Times New Roman" w:hAnsi="Courier New" w:cs="Courier New"/>
+          <w:color w:val="D4D4D4"/>
+          <w:sz w:val="18"/>
+          <w:szCs w:val="18"/>
+          <w:lang w:eastAsia="de-DE"/>
+        </w:rPr>
+        <w:t>height_shift_range</w:t>
+      </w:r>
+      <w:proofErr w:type="spellEnd"/>
+      <w:r>
+        <w:rPr>
+          <w:rFonts w:ascii="Courier New" w:eastAsia="Times New Roman" w:hAnsi="Courier New" w:cs="Courier New"/>
+          <w:color w:val="D4D4D4"/>
+          <w:sz w:val="18"/>
+          <w:szCs w:val="18"/>
+          <w:lang w:eastAsia="de-DE"/>
+        </w:rPr>
+        <w:t xml:space="preserve"> = </w:t>
+      </w:r>
+      <w:r>
+        <w:rPr>
+          <w:rFonts w:ascii="Courier New" w:eastAsia="Times New Roman" w:hAnsi="Courier New" w:cs="Courier New"/>
+          <w:color w:val="B5CEA8"/>
+          <w:sz w:val="18"/>
+          <w:szCs w:val="18"/>
+          <w:lang w:eastAsia="de-DE"/>
+        </w:rPr>
+        <w:t>0.1</w:t>
+      </w:r>
+      <w:r>
+        <w:rPr>
+          <w:rFonts w:ascii="Courier New" w:eastAsia="Times New Roman" w:hAnsi="Courier New" w:cs="Courier New"/>
+          <w:color w:val="DCDCDC"/>
+          <w:sz w:val="18"/>
+          <w:szCs w:val="18"/>
+          <w:lang w:eastAsia="de-DE"/>
+        </w:rPr>
+        <w:t>,</w:t>
+      </w:r>
+      <w:r>
+        <w:rPr>
+          <w:rFonts w:ascii="Courier New" w:eastAsia="Times New Roman" w:hAnsi="Courier New" w:cs="Courier New"/>
+          <w:color w:val="D4D4D4"/>
+          <w:sz w:val="18"/>
+          <w:szCs w:val="18"/>
+          <w:lang w:eastAsia="de-DE"/>
+        </w:rPr>
+        <w:t xml:space="preserve"> </w:t>
+      </w:r>
+      <w:proofErr w:type="spellStart"/>
+      <w:r>
+        <w:rPr>
+          <w:rFonts w:ascii="Courier New" w:eastAsia="Times New Roman" w:hAnsi="Courier New" w:cs="Courier New"/>
+          <w:color w:val="D4D4D4"/>
+          <w:sz w:val="18"/>
+          <w:szCs w:val="18"/>
+          <w:lang w:eastAsia="de-DE"/>
+        </w:rPr>
+        <w:t>zoom_range</w:t>
+      </w:r>
+      <w:proofErr w:type="spellEnd"/>
+      <w:r>
+        <w:rPr>
+          <w:rFonts w:ascii="Courier New" w:eastAsia="Times New Roman" w:hAnsi="Courier New" w:cs="Courier New"/>
+          <w:color w:val="D4D4D4"/>
+          <w:sz w:val="18"/>
+          <w:szCs w:val="18"/>
+          <w:lang w:eastAsia="de-DE"/>
+        </w:rPr>
+        <w:t xml:space="preserve"> = </w:t>
+      </w:r>
+      <w:r>
+        <w:rPr>
+          <w:rFonts w:ascii="Courier New" w:eastAsia="Times New Roman" w:hAnsi="Courier New" w:cs="Courier New"/>
+          <w:color w:val="B5CEA8"/>
+          <w:sz w:val="18"/>
+          <w:szCs w:val="18"/>
+          <w:lang w:eastAsia="de-DE"/>
+        </w:rPr>
+        <w:t>0.2</w:t>
+      </w:r>
+      <w:r>
+        <w:rPr>
+          <w:rFonts w:ascii="Courier New" w:eastAsia="Times New Roman" w:hAnsi="Courier New" w:cs="Courier New"/>
+          <w:color w:val="DCDCDC"/>
+          <w:sz w:val="18"/>
+          <w:szCs w:val="18"/>
+          <w:lang w:eastAsia="de-DE"/>
+        </w:rPr>
+        <w:t>,</w:t>
+      </w:r>
+      <w:r>
+        <w:rPr>
+          <w:rFonts w:ascii="Courier New" w:eastAsia="Times New Roman" w:hAnsi="Courier New" w:cs="Courier New"/>
+          <w:color w:val="D4D4D4"/>
+          <w:sz w:val="18"/>
+          <w:szCs w:val="18"/>
+          <w:lang w:eastAsia="de-DE"/>
+        </w:rPr>
+        <w:t xml:space="preserve"> </w:t>
+      </w:r>
+      <w:proofErr w:type="spellStart"/>
+      <w:r>
+        <w:rPr>
+          <w:rFonts w:ascii="Courier New" w:eastAsia="Times New Roman" w:hAnsi="Courier New" w:cs="Courier New"/>
+          <w:color w:val="D4D4D4"/>
+          <w:sz w:val="18"/>
+          <w:szCs w:val="18"/>
+          <w:lang w:eastAsia="de-DE"/>
+        </w:rPr>
+        <w:t>shear_range</w:t>
+      </w:r>
+      <w:proofErr w:type="spellEnd"/>
+      <w:r>
+        <w:rPr>
+          <w:rFonts w:ascii="Courier New" w:eastAsia="Times New Roman" w:hAnsi="Courier New" w:cs="Courier New"/>
+          <w:color w:val="D4D4D4"/>
+          <w:sz w:val="18"/>
+          <w:szCs w:val="18"/>
+          <w:lang w:eastAsia="de-DE"/>
+        </w:rPr>
+        <w:t xml:space="preserve"> = </w:t>
+      </w:r>
+      <w:r>
+        <w:rPr>
+          <w:rFonts w:ascii="Courier New" w:eastAsia="Times New Roman" w:hAnsi="Courier New" w:cs="Courier New"/>
+          <w:color w:val="B5CEA8"/>
+          <w:sz w:val="18"/>
+          <w:szCs w:val="18"/>
+          <w:lang w:eastAsia="de-DE"/>
+        </w:rPr>
+        <w:t>0.1</w:t>
+      </w:r>
+      <w:r>
+        <w:rPr>
+          <w:rFonts w:ascii="Courier New" w:eastAsia="Times New Roman" w:hAnsi="Courier New" w:cs="Courier New"/>
+          <w:color w:val="DCDCDC"/>
+          <w:sz w:val="18"/>
+          <w:szCs w:val="18"/>
+          <w:lang w:eastAsia="de-DE"/>
+        </w:rPr>
+        <w:t>,</w:t>
+      </w:r>
+      <w:r>
+        <w:rPr>
+          <w:rFonts w:ascii="Courier New" w:eastAsia="Times New Roman" w:hAnsi="Courier New" w:cs="Courier New"/>
+          <w:color w:val="D4D4D4"/>
+          <w:sz w:val="18"/>
+          <w:szCs w:val="18"/>
+          <w:lang w:eastAsia="de-DE"/>
+        </w:rPr>
+        <w:t xml:space="preserve"> </w:t>
+      </w:r>
+      <w:proofErr w:type="spellStart"/>
+      <w:r>
+        <w:rPr>
+          <w:rFonts w:ascii="Courier New" w:eastAsia="Times New Roman" w:hAnsi="Courier New" w:cs="Courier New"/>
+          <w:color w:val="D4D4D4"/>
+          <w:sz w:val="18"/>
+          <w:szCs w:val="18"/>
+          <w:lang w:eastAsia="de-DE"/>
+        </w:rPr>
+        <w:t>rotation_range</w:t>
+      </w:r>
+      <w:proofErr w:type="spellEnd"/>
+      <w:r>
+        <w:rPr>
+          <w:rFonts w:ascii="Courier New" w:eastAsia="Times New Roman" w:hAnsi="Courier New" w:cs="Courier New"/>
+          <w:color w:val="D4D4D4"/>
+          <w:sz w:val="18"/>
+          <w:szCs w:val="18"/>
+          <w:lang w:eastAsia="de-DE"/>
+        </w:rPr>
+        <w:t>=</w:t>
+      </w:r>
+      <w:r>
+        <w:rPr>
+          <w:rFonts w:ascii="Courier New" w:eastAsia="Times New Roman" w:hAnsi="Courier New" w:cs="Courier New"/>
+          <w:color w:val="B5CEA8"/>
+          <w:sz w:val="18"/>
+          <w:szCs w:val="18"/>
+          <w:lang w:eastAsia="de-DE"/>
+        </w:rPr>
+        <w:t>10</w:t>
+      </w:r>
+      <w:r>
+        <w:rPr>
+          <w:rFonts w:ascii="Courier New" w:eastAsia="Times New Roman" w:hAnsi="Courier New" w:cs="Courier New"/>
+          <w:color w:val="DCDCDC"/>
+          <w:sz w:val="18"/>
+          <w:szCs w:val="18"/>
+          <w:lang w:eastAsia="de-DE"/>
+        </w:rPr>
+        <w:t>)</w:t>
       </w:r>
     </w:p>
     <w:p/>
+    <w:p>
+      <w:r>
+        <w:t>The second generator is a self-defined batch generator. It iterates through the training dataset up to the batch size and randomly applies a data augmentation to the images. With a probability of 50%, the image is randomly cropped after being resized to 38x38. The image is then randomly flipped vertically, brightened and contrast adjusted.</w:t>
+      </w:r>
+    </w:p>
+    <w:p>
+      <w:pPr>
+        <w:shd w:val="clear" w:color="auto" w:fill="1E1E1E"/>
+        <w:spacing w:before="0" w:after="0" w:line="240" w:lineRule="auto"/>
+        <w:rPr>
+          <w:rFonts w:ascii="Courier New" w:eastAsia="Times New Roman" w:hAnsi="Courier New" w:cs="Courier New"/>
+          <w:color w:val="D4D4D4"/>
+          <w:sz w:val="18"/>
+          <w:szCs w:val="18"/>
+          <w:lang w:eastAsia="de-DE"/>
+        </w:rPr>
+      </w:pPr>
+      <w:r>
+        <w:rPr>
+          <w:rFonts w:ascii="Courier New" w:eastAsia="Times New Roman" w:hAnsi="Courier New" w:cs="Courier New"/>
+          <w:color w:val="569CD6"/>
+          <w:sz w:val="18"/>
+          <w:szCs w:val="18"/>
+          <w:lang w:eastAsia="de-DE"/>
+        </w:rPr>
+        <w:t>def</w:t>
+      </w:r>
+      <w:r>
+        <w:rPr>
+          <w:rFonts w:ascii="Courier New" w:eastAsia="Times New Roman" w:hAnsi="Courier New" w:cs="Courier New"/>
+          <w:color w:val="D4D4D4"/>
+          <w:sz w:val="18"/>
+          <w:szCs w:val="18"/>
+          <w:lang w:eastAsia="de-DE"/>
+        </w:rPr>
+        <w:t xml:space="preserve"> </w:t>
+      </w:r>
+      <w:proofErr w:type="spellStart"/>
+      <w:r>
+        <w:rPr>
+          <w:rFonts w:ascii="Courier New" w:eastAsia="Times New Roman" w:hAnsi="Courier New" w:cs="Courier New"/>
+          <w:color w:val="DCDCAA"/>
+          <w:sz w:val="18"/>
+          <w:szCs w:val="18"/>
+          <w:lang w:eastAsia="de-DE"/>
+        </w:rPr>
+        <w:t>random_augment</w:t>
+      </w:r>
+      <w:proofErr w:type="spellEnd"/>
+      <w:r>
+        <w:rPr>
+          <w:rFonts w:ascii="Courier New" w:eastAsia="Times New Roman" w:hAnsi="Courier New" w:cs="Courier New"/>
+          <w:color w:val="D4D4D4"/>
+          <w:sz w:val="18"/>
+          <w:szCs w:val="18"/>
+          <w:lang w:eastAsia="de-DE"/>
+        </w:rPr>
+        <w:t>(</w:t>
+      </w:r>
+      <w:r>
+        <w:rPr>
+          <w:rFonts w:ascii="Courier New" w:eastAsia="Times New Roman" w:hAnsi="Courier New" w:cs="Courier New"/>
+          <w:color w:val="9CDCFE"/>
+          <w:sz w:val="18"/>
+          <w:szCs w:val="18"/>
+          <w:lang w:eastAsia="de-DE"/>
+        </w:rPr>
+        <w:t>image</w:t>
+      </w:r>
+      <w:r>
+        <w:rPr>
+          <w:rFonts w:ascii="Courier New" w:eastAsia="Times New Roman" w:hAnsi="Courier New" w:cs="Courier New"/>
+          <w:color w:val="D4D4D4"/>
+          <w:sz w:val="18"/>
+          <w:szCs w:val="18"/>
+          <w:lang w:eastAsia="de-DE"/>
+        </w:rPr>
+        <w:t>)</w:t>
+      </w:r>
+      <w:r>
+        <w:rPr>
+          <w:rFonts w:ascii="Courier New" w:eastAsia="Times New Roman" w:hAnsi="Courier New" w:cs="Courier New"/>
+          <w:color w:val="DCDCDC"/>
+          <w:sz w:val="18"/>
+          <w:szCs w:val="18"/>
+          <w:lang w:eastAsia="de-DE"/>
+        </w:rPr>
+        <w:t>:</w:t>
+      </w:r>
+    </w:p>
+    <w:p>
+      <w:pPr>
+        <w:shd w:val="clear" w:color="auto" w:fill="1E1E1E"/>
+        <w:spacing w:before="0" w:after="0" w:line="240" w:lineRule="auto"/>
+        <w:rPr>
+          <w:rFonts w:ascii="Courier New" w:eastAsia="Times New Roman" w:hAnsi="Courier New" w:cs="Courier New"/>
+          <w:color w:val="D4D4D4"/>
+          <w:sz w:val="18"/>
+          <w:szCs w:val="18"/>
+          <w:lang w:eastAsia="de-DE"/>
+        </w:rPr>
+      </w:pPr>
+      <w:r>
+        <w:rPr>
+          <w:rFonts w:ascii="Courier New" w:eastAsia="Times New Roman" w:hAnsi="Courier New" w:cs="Courier New"/>
+          <w:color w:val="D4D4D4"/>
+          <w:sz w:val="18"/>
+          <w:szCs w:val="18"/>
+          <w:lang w:eastAsia="de-DE"/>
+        </w:rPr>
+        <w:t xml:space="preserve">  </w:t>
+      </w:r>
+      <w:r>
+        <w:rPr>
+          <w:rFonts w:ascii="Courier New" w:eastAsia="Times New Roman" w:hAnsi="Courier New" w:cs="Courier New"/>
+          <w:color w:val="C586C0"/>
+          <w:sz w:val="18"/>
+          <w:szCs w:val="18"/>
+          <w:lang w:eastAsia="de-DE"/>
+        </w:rPr>
+        <w:t>if</w:t>
+      </w:r>
+      <w:r>
+        <w:rPr>
+          <w:rFonts w:ascii="Courier New" w:eastAsia="Times New Roman" w:hAnsi="Courier New" w:cs="Courier New"/>
+          <w:color w:val="D4D4D4"/>
+          <w:sz w:val="18"/>
+          <w:szCs w:val="18"/>
+          <w:lang w:eastAsia="de-DE"/>
+        </w:rPr>
+        <w:t xml:space="preserve"> </w:t>
+      </w:r>
+      <w:proofErr w:type="spellStart"/>
+      <w:proofErr w:type="gramStart"/>
+      <w:r>
+        <w:rPr>
+          <w:rFonts w:ascii="Courier New" w:eastAsia="Times New Roman" w:hAnsi="Courier New" w:cs="Courier New"/>
+          <w:color w:val="D4D4D4"/>
+          <w:sz w:val="18"/>
+          <w:szCs w:val="18"/>
+          <w:lang w:eastAsia="de-DE"/>
+        </w:rPr>
+        <w:t>np.random</w:t>
+      </w:r>
+      <w:proofErr w:type="gramEnd"/>
+      <w:r>
+        <w:rPr>
+          <w:rFonts w:ascii="Courier New" w:eastAsia="Times New Roman" w:hAnsi="Courier New" w:cs="Courier New"/>
+          <w:color w:val="D4D4D4"/>
+          <w:sz w:val="18"/>
+          <w:szCs w:val="18"/>
+          <w:lang w:eastAsia="de-DE"/>
+        </w:rPr>
+        <w:t>.rand</w:t>
+      </w:r>
+      <w:proofErr w:type="spellEnd"/>
+      <w:r>
+        <w:rPr>
+          <w:rFonts w:ascii="Courier New" w:eastAsia="Times New Roman" w:hAnsi="Courier New" w:cs="Courier New"/>
+          <w:color w:val="DCDCDC"/>
+          <w:sz w:val="18"/>
+          <w:szCs w:val="18"/>
+          <w:lang w:eastAsia="de-DE"/>
+        </w:rPr>
+        <w:t>()</w:t>
+      </w:r>
+      <w:r>
+        <w:rPr>
+          <w:rFonts w:ascii="Courier New" w:eastAsia="Times New Roman" w:hAnsi="Courier New" w:cs="Courier New"/>
+          <w:color w:val="D4D4D4"/>
+          <w:sz w:val="18"/>
+          <w:szCs w:val="18"/>
+          <w:lang w:eastAsia="de-DE"/>
+        </w:rPr>
+        <w:t xml:space="preserve"> &lt; </w:t>
+      </w:r>
+      <w:r>
+        <w:rPr>
+          <w:rFonts w:ascii="Courier New" w:eastAsia="Times New Roman" w:hAnsi="Courier New" w:cs="Courier New"/>
+          <w:color w:val="B5CEA8"/>
+          <w:sz w:val="18"/>
+          <w:szCs w:val="18"/>
+          <w:lang w:eastAsia="de-DE"/>
+        </w:rPr>
+        <w:t>0.5</w:t>
+      </w:r>
+      <w:r>
+        <w:rPr>
+          <w:rFonts w:ascii="Courier New" w:eastAsia="Times New Roman" w:hAnsi="Courier New" w:cs="Courier New"/>
+          <w:color w:val="DCDCDC"/>
+          <w:sz w:val="18"/>
+          <w:szCs w:val="18"/>
+          <w:lang w:eastAsia="de-DE"/>
+        </w:rPr>
+        <w:t>:</w:t>
+      </w:r>
+    </w:p>
+    <w:p>
+      <w:pPr>
+        <w:shd w:val="clear" w:color="auto" w:fill="1E1E1E"/>
+        <w:spacing w:before="0" w:after="0" w:line="240" w:lineRule="auto"/>
+        <w:rPr>
+          <w:rFonts w:ascii="Courier New" w:eastAsia="Times New Roman" w:hAnsi="Courier New" w:cs="Courier New"/>
+          <w:color w:val="D4D4D4"/>
+          <w:sz w:val="18"/>
+          <w:szCs w:val="18"/>
+          <w:lang w:eastAsia="de-DE"/>
+        </w:rPr>
+      </w:pPr>
+      <w:r>
+        <w:rPr>
+          <w:rFonts w:ascii="Courier New" w:eastAsia="Times New Roman" w:hAnsi="Courier New" w:cs="Courier New"/>
+          <w:color w:val="D4D4D4"/>
+          <w:sz w:val="18"/>
+          <w:szCs w:val="18"/>
+          <w:lang w:eastAsia="de-DE"/>
+        </w:rPr>
+        <w:t xml:space="preserve">    image = </w:t>
+      </w:r>
+      <w:proofErr w:type="spellStart"/>
+      <w:proofErr w:type="gramStart"/>
+      <w:r>
+        <w:rPr>
+          <w:rFonts w:ascii="Courier New" w:eastAsia="Times New Roman" w:hAnsi="Courier New" w:cs="Courier New"/>
+          <w:color w:val="D4D4D4"/>
+          <w:sz w:val="18"/>
+          <w:szCs w:val="18"/>
+          <w:lang w:eastAsia="de-DE"/>
+        </w:rPr>
+        <w:t>tf.image</w:t>
+      </w:r>
+      <w:proofErr w:type="gramEnd"/>
+      <w:r>
+        <w:rPr>
+          <w:rFonts w:ascii="Courier New" w:eastAsia="Times New Roman" w:hAnsi="Courier New" w:cs="Courier New"/>
+          <w:color w:val="D4D4D4"/>
+          <w:sz w:val="18"/>
+          <w:szCs w:val="18"/>
+          <w:lang w:eastAsia="de-DE"/>
+        </w:rPr>
+        <w:t>.resize</w:t>
+      </w:r>
+      <w:proofErr w:type="spellEnd"/>
+      <w:r>
+        <w:rPr>
+          <w:rFonts w:ascii="Courier New" w:eastAsia="Times New Roman" w:hAnsi="Courier New" w:cs="Courier New"/>
+          <w:color w:val="DCDCDC"/>
+          <w:sz w:val="18"/>
+          <w:szCs w:val="18"/>
+          <w:lang w:eastAsia="de-DE"/>
+        </w:rPr>
+        <w:t>(</w:t>
+      </w:r>
+      <w:r>
+        <w:rPr>
+          <w:rFonts w:ascii="Courier New" w:eastAsia="Times New Roman" w:hAnsi="Courier New" w:cs="Courier New"/>
+          <w:color w:val="D4D4D4"/>
+          <w:sz w:val="18"/>
+          <w:szCs w:val="18"/>
+          <w:lang w:eastAsia="de-DE"/>
+        </w:rPr>
+        <w:t>image</w:t>
+      </w:r>
+      <w:r>
+        <w:rPr>
+          <w:rFonts w:ascii="Courier New" w:eastAsia="Times New Roman" w:hAnsi="Courier New" w:cs="Courier New"/>
+          <w:color w:val="DCDCDC"/>
+          <w:sz w:val="18"/>
+          <w:szCs w:val="18"/>
+          <w:lang w:eastAsia="de-DE"/>
+        </w:rPr>
+        <w:t>,</w:t>
+      </w:r>
+      <w:r>
+        <w:rPr>
+          <w:rFonts w:ascii="Courier New" w:eastAsia="Times New Roman" w:hAnsi="Courier New" w:cs="Courier New"/>
+          <w:color w:val="D4D4D4"/>
+          <w:sz w:val="18"/>
+          <w:szCs w:val="18"/>
+          <w:lang w:eastAsia="de-DE"/>
+        </w:rPr>
+        <w:t xml:space="preserve"> </w:t>
+      </w:r>
+      <w:r>
+        <w:rPr>
+          <w:rFonts w:ascii="Courier New" w:eastAsia="Times New Roman" w:hAnsi="Courier New" w:cs="Courier New"/>
+          <w:color w:val="DCDCDC"/>
+          <w:sz w:val="18"/>
+          <w:szCs w:val="18"/>
+          <w:lang w:eastAsia="de-DE"/>
+        </w:rPr>
+        <w:t>[</w:t>
+      </w:r>
+      <w:r>
+        <w:rPr>
+          <w:rFonts w:ascii="Courier New" w:eastAsia="Times New Roman" w:hAnsi="Courier New" w:cs="Courier New"/>
+          <w:color w:val="B5CEA8"/>
+          <w:sz w:val="18"/>
+          <w:szCs w:val="18"/>
+          <w:lang w:eastAsia="de-DE"/>
+        </w:rPr>
+        <w:t>38</w:t>
+      </w:r>
+      <w:r>
+        <w:rPr>
+          <w:rFonts w:ascii="Courier New" w:eastAsia="Times New Roman" w:hAnsi="Courier New" w:cs="Courier New"/>
+          <w:color w:val="DCDCDC"/>
+          <w:sz w:val="18"/>
+          <w:szCs w:val="18"/>
+          <w:lang w:eastAsia="de-DE"/>
+        </w:rPr>
+        <w:t>,</w:t>
+      </w:r>
+      <w:r>
+        <w:rPr>
+          <w:rFonts w:ascii="Courier New" w:eastAsia="Times New Roman" w:hAnsi="Courier New" w:cs="Courier New"/>
+          <w:color w:val="D4D4D4"/>
+          <w:sz w:val="18"/>
+          <w:szCs w:val="18"/>
+          <w:lang w:eastAsia="de-DE"/>
+        </w:rPr>
+        <w:t xml:space="preserve"> </w:t>
+      </w:r>
+      <w:r>
+        <w:rPr>
+          <w:rFonts w:ascii="Courier New" w:eastAsia="Times New Roman" w:hAnsi="Courier New" w:cs="Courier New"/>
+          <w:color w:val="B5CEA8"/>
+          <w:sz w:val="18"/>
+          <w:szCs w:val="18"/>
+          <w:lang w:eastAsia="de-DE"/>
+        </w:rPr>
+        <w:t>38</w:t>
+      </w:r>
+      <w:r>
+        <w:rPr>
+          <w:rFonts w:ascii="Courier New" w:eastAsia="Times New Roman" w:hAnsi="Courier New" w:cs="Courier New"/>
+          <w:color w:val="DCDCDC"/>
+          <w:sz w:val="18"/>
+          <w:szCs w:val="18"/>
+          <w:lang w:eastAsia="de-DE"/>
+        </w:rPr>
+        <w:t>],</w:t>
+      </w:r>
+      <w:r>
+        <w:rPr>
+          <w:rFonts w:ascii="Courier New" w:eastAsia="Times New Roman" w:hAnsi="Courier New" w:cs="Courier New"/>
+          <w:color w:val="D4D4D4"/>
+          <w:sz w:val="18"/>
+          <w:szCs w:val="18"/>
+          <w:lang w:eastAsia="de-DE"/>
+        </w:rPr>
+        <w:t xml:space="preserve"> method=</w:t>
+      </w:r>
+      <w:proofErr w:type="spellStart"/>
+      <w:r>
+        <w:rPr>
+          <w:rFonts w:ascii="Courier New" w:eastAsia="Times New Roman" w:hAnsi="Courier New" w:cs="Courier New"/>
+          <w:color w:val="D4D4D4"/>
+          <w:sz w:val="18"/>
+          <w:szCs w:val="18"/>
+          <w:lang w:eastAsia="de-DE"/>
+        </w:rPr>
+        <w:t>tf.image.ResizeMethod.NEAREST_NEIGHBOR</w:t>
+      </w:r>
+      <w:proofErr w:type="spellEnd"/>
+      <w:r>
+        <w:rPr>
+          <w:rFonts w:ascii="Courier New" w:eastAsia="Times New Roman" w:hAnsi="Courier New" w:cs="Courier New"/>
+          <w:color w:val="DCDCDC"/>
+          <w:sz w:val="18"/>
+          <w:szCs w:val="18"/>
+          <w:lang w:eastAsia="de-DE"/>
+        </w:rPr>
+        <w:t>)</w:t>
+      </w:r>
+    </w:p>
+    <w:p>
+      <w:pPr>
+        <w:shd w:val="clear" w:color="auto" w:fill="1E1E1E"/>
+        <w:spacing w:before="0" w:after="0" w:line="240" w:lineRule="auto"/>
+        <w:rPr>
+          <w:rFonts w:ascii="Courier New" w:eastAsia="Times New Roman" w:hAnsi="Courier New" w:cs="Courier New"/>
+          <w:color w:val="D4D4D4"/>
+          <w:sz w:val="18"/>
+          <w:szCs w:val="18"/>
+          <w:lang w:eastAsia="de-DE"/>
+        </w:rPr>
+      </w:pPr>
+      <w:r>
+        <w:rPr>
+          <w:rFonts w:ascii="Courier New" w:eastAsia="Times New Roman" w:hAnsi="Courier New" w:cs="Courier New"/>
+          <w:color w:val="D4D4D4"/>
+          <w:sz w:val="18"/>
+          <w:szCs w:val="18"/>
+          <w:lang w:eastAsia="de-DE"/>
+        </w:rPr>
+        <w:t xml:space="preserve">    image = </w:t>
+      </w:r>
+      <w:proofErr w:type="spellStart"/>
+      <w:proofErr w:type="gramStart"/>
+      <w:r>
+        <w:rPr>
+          <w:rFonts w:ascii="Courier New" w:eastAsia="Times New Roman" w:hAnsi="Courier New" w:cs="Courier New"/>
+          <w:color w:val="D4D4D4"/>
+          <w:sz w:val="18"/>
+          <w:szCs w:val="18"/>
+          <w:lang w:eastAsia="de-DE"/>
+        </w:rPr>
+        <w:t>tf.image</w:t>
+      </w:r>
+      <w:proofErr w:type="gramEnd"/>
+      <w:r>
+        <w:rPr>
+          <w:rFonts w:ascii="Courier New" w:eastAsia="Times New Roman" w:hAnsi="Courier New" w:cs="Courier New"/>
+          <w:color w:val="D4D4D4"/>
+          <w:sz w:val="18"/>
+          <w:szCs w:val="18"/>
+          <w:lang w:eastAsia="de-DE"/>
+        </w:rPr>
+        <w:t>.random_crop</w:t>
+      </w:r>
+      <w:proofErr w:type="spellEnd"/>
+      <w:r>
+        <w:rPr>
+          <w:rFonts w:ascii="Courier New" w:eastAsia="Times New Roman" w:hAnsi="Courier New" w:cs="Courier New"/>
+          <w:color w:val="DCDCDC"/>
+          <w:sz w:val="18"/>
+          <w:szCs w:val="18"/>
+          <w:lang w:eastAsia="de-DE"/>
+        </w:rPr>
+        <w:t>(</w:t>
+      </w:r>
+      <w:r>
+        <w:rPr>
+          <w:rFonts w:ascii="Courier New" w:eastAsia="Times New Roman" w:hAnsi="Courier New" w:cs="Courier New"/>
+          <w:color w:val="D4D4D4"/>
+          <w:sz w:val="18"/>
+          <w:szCs w:val="18"/>
+          <w:lang w:eastAsia="de-DE"/>
+        </w:rPr>
+        <w:t>image</w:t>
+      </w:r>
+      <w:r>
+        <w:rPr>
+          <w:rFonts w:ascii="Courier New" w:eastAsia="Times New Roman" w:hAnsi="Courier New" w:cs="Courier New"/>
+          <w:color w:val="DCDCDC"/>
+          <w:sz w:val="18"/>
+          <w:szCs w:val="18"/>
+          <w:lang w:eastAsia="de-DE"/>
+        </w:rPr>
+        <w:t>,</w:t>
+      </w:r>
+      <w:r>
+        <w:rPr>
+          <w:rFonts w:ascii="Courier New" w:eastAsia="Times New Roman" w:hAnsi="Courier New" w:cs="Courier New"/>
+          <w:color w:val="D4D4D4"/>
+          <w:sz w:val="18"/>
+          <w:szCs w:val="18"/>
+          <w:lang w:eastAsia="de-DE"/>
+        </w:rPr>
+        <w:t xml:space="preserve"> size=</w:t>
+      </w:r>
+      <w:r>
+        <w:rPr>
+          <w:rFonts w:ascii="Courier New" w:eastAsia="Times New Roman" w:hAnsi="Courier New" w:cs="Courier New"/>
+          <w:color w:val="DCDCDC"/>
+          <w:sz w:val="18"/>
+          <w:szCs w:val="18"/>
+          <w:lang w:eastAsia="de-DE"/>
+        </w:rPr>
+        <w:t>(</w:t>
+      </w:r>
+      <w:r>
+        <w:rPr>
+          <w:rFonts w:ascii="Courier New" w:eastAsia="Times New Roman" w:hAnsi="Courier New" w:cs="Courier New"/>
+          <w:color w:val="B5CEA8"/>
+          <w:sz w:val="18"/>
+          <w:szCs w:val="18"/>
+          <w:lang w:eastAsia="de-DE"/>
+        </w:rPr>
+        <w:t>32</w:t>
+      </w:r>
+      <w:r>
+        <w:rPr>
+          <w:rFonts w:ascii="Courier New" w:eastAsia="Times New Roman" w:hAnsi="Courier New" w:cs="Courier New"/>
+          <w:color w:val="DCDCDC"/>
+          <w:sz w:val="18"/>
+          <w:szCs w:val="18"/>
+          <w:lang w:eastAsia="de-DE"/>
+        </w:rPr>
+        <w:t>,</w:t>
+      </w:r>
+      <w:r>
+        <w:rPr>
+          <w:rFonts w:ascii="Courier New" w:eastAsia="Times New Roman" w:hAnsi="Courier New" w:cs="Courier New"/>
+          <w:color w:val="D4D4D4"/>
+          <w:sz w:val="18"/>
+          <w:szCs w:val="18"/>
+          <w:lang w:eastAsia="de-DE"/>
+        </w:rPr>
+        <w:t xml:space="preserve"> </w:t>
+      </w:r>
+      <w:r>
+        <w:rPr>
+          <w:rFonts w:ascii="Courier New" w:eastAsia="Times New Roman" w:hAnsi="Courier New" w:cs="Courier New"/>
+          <w:color w:val="B5CEA8"/>
+          <w:sz w:val="18"/>
+          <w:szCs w:val="18"/>
+          <w:lang w:eastAsia="de-DE"/>
+        </w:rPr>
+        <w:t>32</w:t>
+      </w:r>
+      <w:r>
+        <w:rPr>
+          <w:rFonts w:ascii="Courier New" w:eastAsia="Times New Roman" w:hAnsi="Courier New" w:cs="Courier New"/>
+          <w:color w:val="DCDCDC"/>
+          <w:sz w:val="18"/>
+          <w:szCs w:val="18"/>
+          <w:lang w:eastAsia="de-DE"/>
+        </w:rPr>
+        <w:t>,</w:t>
+      </w:r>
+      <w:r>
+        <w:rPr>
+          <w:rFonts w:ascii="Courier New" w:eastAsia="Times New Roman" w:hAnsi="Courier New" w:cs="Courier New"/>
+          <w:color w:val="D4D4D4"/>
+          <w:sz w:val="18"/>
+          <w:szCs w:val="18"/>
+          <w:lang w:eastAsia="de-DE"/>
+        </w:rPr>
+        <w:t xml:space="preserve"> </w:t>
+      </w:r>
+      <w:r>
+        <w:rPr>
+          <w:rFonts w:ascii="Courier New" w:eastAsia="Times New Roman" w:hAnsi="Courier New" w:cs="Courier New"/>
+          <w:color w:val="B5CEA8"/>
+          <w:sz w:val="18"/>
+          <w:szCs w:val="18"/>
+          <w:lang w:eastAsia="de-DE"/>
+        </w:rPr>
+        <w:t>3</w:t>
+      </w:r>
+      <w:r>
+        <w:rPr>
+          <w:rFonts w:ascii="Courier New" w:eastAsia="Times New Roman" w:hAnsi="Courier New" w:cs="Courier New"/>
+          <w:color w:val="DCDCDC"/>
+          <w:sz w:val="18"/>
+          <w:szCs w:val="18"/>
+          <w:lang w:eastAsia="de-DE"/>
+        </w:rPr>
+        <w:t>))</w:t>
+      </w:r>
+    </w:p>
+    <w:p>
+      <w:pPr>
+        <w:shd w:val="clear" w:color="auto" w:fill="1E1E1E"/>
+        <w:spacing w:before="0" w:after="0" w:line="240" w:lineRule="auto"/>
+        <w:rPr>
+          <w:rFonts w:ascii="Courier New" w:eastAsia="Times New Roman" w:hAnsi="Courier New" w:cs="Courier New"/>
+          <w:color w:val="D4D4D4"/>
+          <w:sz w:val="18"/>
+          <w:szCs w:val="18"/>
+          <w:lang w:eastAsia="de-DE"/>
+        </w:rPr>
+      </w:pPr>
+      <w:r>
+        <w:rPr>
+          <w:rFonts w:ascii="Courier New" w:eastAsia="Times New Roman" w:hAnsi="Courier New" w:cs="Courier New"/>
+          <w:color w:val="D4D4D4"/>
+          <w:sz w:val="18"/>
+          <w:szCs w:val="18"/>
+          <w:lang w:eastAsia="de-DE"/>
+        </w:rPr>
+        <w:t xml:space="preserve">  image = </w:t>
+      </w:r>
+      <w:proofErr w:type="spellStart"/>
+      <w:proofErr w:type="gramStart"/>
+      <w:r>
+        <w:rPr>
+          <w:rFonts w:ascii="Courier New" w:eastAsia="Times New Roman" w:hAnsi="Courier New" w:cs="Courier New"/>
+          <w:color w:val="D4D4D4"/>
+          <w:sz w:val="18"/>
+          <w:szCs w:val="18"/>
+          <w:lang w:eastAsia="de-DE"/>
+        </w:rPr>
+        <w:t>tf.image</w:t>
+      </w:r>
+      <w:proofErr w:type="gramEnd"/>
+      <w:r>
+        <w:rPr>
+          <w:rFonts w:ascii="Courier New" w:eastAsia="Times New Roman" w:hAnsi="Courier New" w:cs="Courier New"/>
+          <w:color w:val="D4D4D4"/>
+          <w:sz w:val="18"/>
+          <w:szCs w:val="18"/>
+          <w:lang w:eastAsia="de-DE"/>
+        </w:rPr>
+        <w:t>.random_flip_left_right</w:t>
+      </w:r>
+      <w:proofErr w:type="spellEnd"/>
+      <w:r>
+        <w:rPr>
+          <w:rFonts w:ascii="Courier New" w:eastAsia="Times New Roman" w:hAnsi="Courier New" w:cs="Courier New"/>
+          <w:color w:val="DCDCDC"/>
+          <w:sz w:val="18"/>
+          <w:szCs w:val="18"/>
+          <w:lang w:eastAsia="de-DE"/>
+        </w:rPr>
+        <w:t>(</w:t>
+      </w:r>
+      <w:r>
+        <w:rPr>
+          <w:rFonts w:ascii="Courier New" w:eastAsia="Times New Roman" w:hAnsi="Courier New" w:cs="Courier New"/>
+          <w:color w:val="D4D4D4"/>
+          <w:sz w:val="18"/>
+          <w:szCs w:val="18"/>
+          <w:lang w:eastAsia="de-DE"/>
+        </w:rPr>
+        <w:t>image</w:t>
+      </w:r>
+      <w:r>
+        <w:rPr>
+          <w:rFonts w:ascii="Courier New" w:eastAsia="Times New Roman" w:hAnsi="Courier New" w:cs="Courier New"/>
+          <w:color w:val="DCDCDC"/>
+          <w:sz w:val="18"/>
+          <w:szCs w:val="18"/>
+          <w:lang w:eastAsia="de-DE"/>
+        </w:rPr>
+        <w:t>)</w:t>
+      </w:r>
+    </w:p>
+    <w:p>
+      <w:pPr>
+        <w:shd w:val="clear" w:color="auto" w:fill="1E1E1E"/>
+        <w:spacing w:before="0" w:after="0" w:line="240" w:lineRule="auto"/>
+        <w:rPr>
+          <w:rFonts w:ascii="Courier New" w:eastAsia="Times New Roman" w:hAnsi="Courier New" w:cs="Courier New"/>
+          <w:color w:val="D4D4D4"/>
+          <w:sz w:val="18"/>
+          <w:szCs w:val="18"/>
+          <w:lang w:eastAsia="de-DE"/>
+        </w:rPr>
+      </w:pPr>
+      <w:r>
+        <w:rPr>
+          <w:rFonts w:ascii="Courier New" w:eastAsia="Times New Roman" w:hAnsi="Courier New" w:cs="Courier New"/>
+          <w:color w:val="D4D4D4"/>
+          <w:sz w:val="18"/>
+          <w:szCs w:val="18"/>
+          <w:lang w:eastAsia="de-DE"/>
+        </w:rPr>
+        <w:t xml:space="preserve">  image = </w:t>
+      </w:r>
+      <w:proofErr w:type="spellStart"/>
+      <w:proofErr w:type="gramStart"/>
+      <w:r>
+        <w:rPr>
+          <w:rFonts w:ascii="Courier New" w:eastAsia="Times New Roman" w:hAnsi="Courier New" w:cs="Courier New"/>
+          <w:color w:val="D4D4D4"/>
+          <w:sz w:val="18"/>
+          <w:szCs w:val="18"/>
+          <w:lang w:eastAsia="de-DE"/>
+        </w:rPr>
+        <w:t>tf.image</w:t>
+      </w:r>
+      <w:proofErr w:type="gramEnd"/>
+      <w:r>
+        <w:rPr>
+          <w:rFonts w:ascii="Courier New" w:eastAsia="Times New Roman" w:hAnsi="Courier New" w:cs="Courier New"/>
+          <w:color w:val="D4D4D4"/>
+          <w:sz w:val="18"/>
+          <w:szCs w:val="18"/>
+          <w:lang w:eastAsia="de-DE"/>
+        </w:rPr>
+        <w:t>.random_brightness</w:t>
+      </w:r>
+      <w:proofErr w:type="spellEnd"/>
+      <w:r>
+        <w:rPr>
+          <w:rFonts w:ascii="Courier New" w:eastAsia="Times New Roman" w:hAnsi="Courier New" w:cs="Courier New"/>
+          <w:color w:val="DCDCDC"/>
+          <w:sz w:val="18"/>
+          <w:szCs w:val="18"/>
+          <w:lang w:eastAsia="de-DE"/>
+        </w:rPr>
+        <w:t>(</w:t>
+      </w:r>
+      <w:r>
+        <w:rPr>
+          <w:rFonts w:ascii="Courier New" w:eastAsia="Times New Roman" w:hAnsi="Courier New" w:cs="Courier New"/>
+          <w:color w:val="D4D4D4"/>
+          <w:sz w:val="18"/>
+          <w:szCs w:val="18"/>
+          <w:lang w:eastAsia="de-DE"/>
+        </w:rPr>
+        <w:t>image</w:t>
+      </w:r>
+      <w:r>
+        <w:rPr>
+          <w:rFonts w:ascii="Courier New" w:eastAsia="Times New Roman" w:hAnsi="Courier New" w:cs="Courier New"/>
+          <w:color w:val="DCDCDC"/>
+          <w:sz w:val="18"/>
+          <w:szCs w:val="18"/>
+          <w:lang w:eastAsia="de-DE"/>
+        </w:rPr>
+        <w:t>,</w:t>
+      </w:r>
+      <w:r>
+        <w:rPr>
+          <w:rFonts w:ascii="Courier New" w:eastAsia="Times New Roman" w:hAnsi="Courier New" w:cs="Courier New"/>
+          <w:color w:val="D4D4D4"/>
+          <w:sz w:val="18"/>
+          <w:szCs w:val="18"/>
+          <w:lang w:eastAsia="de-DE"/>
+        </w:rPr>
+        <w:t xml:space="preserve"> </w:t>
+      </w:r>
+      <w:r>
+        <w:rPr>
+          <w:rFonts w:ascii="Courier New" w:eastAsia="Times New Roman" w:hAnsi="Courier New" w:cs="Courier New"/>
+          <w:color w:val="B5CEA8"/>
+          <w:sz w:val="18"/>
+          <w:szCs w:val="18"/>
+          <w:lang w:eastAsia="de-DE"/>
+        </w:rPr>
+        <w:t>0.1</w:t>
+      </w:r>
+      <w:r>
+        <w:rPr>
+          <w:rFonts w:ascii="Courier New" w:eastAsia="Times New Roman" w:hAnsi="Courier New" w:cs="Courier New"/>
+          <w:color w:val="DCDCDC"/>
+          <w:sz w:val="18"/>
+          <w:szCs w:val="18"/>
+          <w:lang w:eastAsia="de-DE"/>
+        </w:rPr>
+        <w:t>,</w:t>
+      </w:r>
+      <w:r>
+        <w:rPr>
+          <w:rFonts w:ascii="Courier New" w:eastAsia="Times New Roman" w:hAnsi="Courier New" w:cs="Courier New"/>
+          <w:color w:val="D4D4D4"/>
+          <w:sz w:val="18"/>
+          <w:szCs w:val="18"/>
+          <w:lang w:eastAsia="de-DE"/>
+        </w:rPr>
+        <w:t xml:space="preserve"> </w:t>
+      </w:r>
+      <w:r>
+        <w:rPr>
+          <w:rFonts w:ascii="Courier New" w:eastAsia="Times New Roman" w:hAnsi="Courier New" w:cs="Courier New"/>
+          <w:color w:val="B5CEA8"/>
+          <w:sz w:val="18"/>
+          <w:szCs w:val="18"/>
+          <w:lang w:eastAsia="de-DE"/>
+        </w:rPr>
+        <w:t>111</w:t>
+      </w:r>
+      <w:r>
+        <w:rPr>
+          <w:rFonts w:ascii="Courier New" w:eastAsia="Times New Roman" w:hAnsi="Courier New" w:cs="Courier New"/>
+          <w:color w:val="DCDCDC"/>
+          <w:sz w:val="18"/>
+          <w:szCs w:val="18"/>
+          <w:lang w:eastAsia="de-DE"/>
+        </w:rPr>
+        <w:t>)</w:t>
+      </w:r>
+    </w:p>
+    <w:p>
+      <w:pPr>
+        <w:shd w:val="clear" w:color="auto" w:fill="1E1E1E"/>
+        <w:spacing w:before="0" w:after="0" w:line="240" w:lineRule="auto"/>
+        <w:rPr>
+          <w:rFonts w:ascii="Courier New" w:eastAsia="Times New Roman" w:hAnsi="Courier New" w:cs="Courier New"/>
+          <w:color w:val="D4D4D4"/>
+          <w:sz w:val="18"/>
+          <w:szCs w:val="18"/>
+          <w:lang w:eastAsia="de-DE"/>
+        </w:rPr>
+      </w:pPr>
+      <w:r>
+        <w:rPr>
+          <w:rFonts w:ascii="Courier New" w:eastAsia="Times New Roman" w:hAnsi="Courier New" w:cs="Courier New"/>
+          <w:color w:val="D4D4D4"/>
+          <w:sz w:val="18"/>
+          <w:szCs w:val="18"/>
+          <w:lang w:eastAsia="de-DE"/>
+        </w:rPr>
+        <w:t xml:space="preserve">  image = </w:t>
+      </w:r>
+      <w:proofErr w:type="spellStart"/>
+      <w:proofErr w:type="gramStart"/>
+      <w:r>
+        <w:rPr>
+          <w:rFonts w:ascii="Courier New" w:eastAsia="Times New Roman" w:hAnsi="Courier New" w:cs="Courier New"/>
+          <w:color w:val="D4D4D4"/>
+          <w:sz w:val="18"/>
+          <w:szCs w:val="18"/>
+          <w:lang w:eastAsia="de-DE"/>
+        </w:rPr>
+        <w:t>tf.image</w:t>
+      </w:r>
+      <w:proofErr w:type="gramEnd"/>
+      <w:r>
+        <w:rPr>
+          <w:rFonts w:ascii="Courier New" w:eastAsia="Times New Roman" w:hAnsi="Courier New" w:cs="Courier New"/>
+          <w:color w:val="D4D4D4"/>
+          <w:sz w:val="18"/>
+          <w:szCs w:val="18"/>
+          <w:lang w:eastAsia="de-DE"/>
+        </w:rPr>
+        <w:t>.random_contrast</w:t>
+      </w:r>
+      <w:proofErr w:type="spellEnd"/>
+      <w:r>
+        <w:rPr>
+          <w:rFonts w:ascii="Courier New" w:eastAsia="Times New Roman" w:hAnsi="Courier New" w:cs="Courier New"/>
+          <w:color w:val="DCDCDC"/>
+          <w:sz w:val="18"/>
+          <w:szCs w:val="18"/>
+          <w:lang w:eastAsia="de-DE"/>
+        </w:rPr>
+        <w:t>(</w:t>
+      </w:r>
+      <w:r>
+        <w:rPr>
+          <w:rFonts w:ascii="Courier New" w:eastAsia="Times New Roman" w:hAnsi="Courier New" w:cs="Courier New"/>
+          <w:color w:val="D4D4D4"/>
+          <w:sz w:val="18"/>
+          <w:szCs w:val="18"/>
+          <w:lang w:eastAsia="de-DE"/>
+        </w:rPr>
+        <w:t>image</w:t>
+      </w:r>
+      <w:r>
+        <w:rPr>
+          <w:rFonts w:ascii="Courier New" w:eastAsia="Times New Roman" w:hAnsi="Courier New" w:cs="Courier New"/>
+          <w:color w:val="DCDCDC"/>
+          <w:sz w:val="18"/>
+          <w:szCs w:val="18"/>
+          <w:lang w:eastAsia="de-DE"/>
+        </w:rPr>
+        <w:t>,</w:t>
+      </w:r>
+      <w:r>
+        <w:rPr>
+          <w:rFonts w:ascii="Courier New" w:eastAsia="Times New Roman" w:hAnsi="Courier New" w:cs="Courier New"/>
+          <w:color w:val="D4D4D4"/>
+          <w:sz w:val="18"/>
+          <w:szCs w:val="18"/>
+          <w:lang w:eastAsia="de-DE"/>
+        </w:rPr>
+        <w:t xml:space="preserve"> </w:t>
+      </w:r>
+      <w:r>
+        <w:rPr>
+          <w:rFonts w:ascii="Courier New" w:eastAsia="Times New Roman" w:hAnsi="Courier New" w:cs="Courier New"/>
+          <w:color w:val="B5CEA8"/>
+          <w:sz w:val="18"/>
+          <w:szCs w:val="18"/>
+          <w:lang w:eastAsia="de-DE"/>
+        </w:rPr>
+        <w:t>1</w:t>
+      </w:r>
+      <w:r>
+        <w:rPr>
+          <w:rFonts w:ascii="Courier New" w:eastAsia="Times New Roman" w:hAnsi="Courier New" w:cs="Courier New"/>
+          <w:color w:val="DCDCDC"/>
+          <w:sz w:val="18"/>
+          <w:szCs w:val="18"/>
+          <w:lang w:eastAsia="de-DE"/>
+        </w:rPr>
+        <w:t>,</w:t>
+      </w:r>
+      <w:r>
+        <w:rPr>
+          <w:rFonts w:ascii="Courier New" w:eastAsia="Times New Roman" w:hAnsi="Courier New" w:cs="Courier New"/>
+          <w:color w:val="D4D4D4"/>
+          <w:sz w:val="18"/>
+          <w:szCs w:val="18"/>
+          <w:lang w:eastAsia="de-DE"/>
+        </w:rPr>
+        <w:t xml:space="preserve"> </w:t>
+      </w:r>
+      <w:r>
+        <w:rPr>
+          <w:rFonts w:ascii="Courier New" w:eastAsia="Times New Roman" w:hAnsi="Courier New" w:cs="Courier New"/>
+          <w:color w:val="B5CEA8"/>
+          <w:sz w:val="18"/>
+          <w:szCs w:val="18"/>
+          <w:lang w:eastAsia="de-DE"/>
+        </w:rPr>
+        <w:t>1.5</w:t>
+      </w:r>
+      <w:r>
+        <w:rPr>
+          <w:rFonts w:ascii="Courier New" w:eastAsia="Times New Roman" w:hAnsi="Courier New" w:cs="Courier New"/>
+          <w:color w:val="DCDCDC"/>
+          <w:sz w:val="18"/>
+          <w:szCs w:val="18"/>
+          <w:lang w:eastAsia="de-DE"/>
+        </w:rPr>
+        <w:t>,</w:t>
+      </w:r>
+      <w:r>
+        <w:rPr>
+          <w:rFonts w:ascii="Courier New" w:eastAsia="Times New Roman" w:hAnsi="Courier New" w:cs="Courier New"/>
+          <w:color w:val="B5CEA8"/>
+          <w:sz w:val="18"/>
+          <w:szCs w:val="18"/>
+          <w:lang w:eastAsia="de-DE"/>
+        </w:rPr>
+        <w:t>111</w:t>
+      </w:r>
+      <w:r>
+        <w:rPr>
+          <w:rFonts w:ascii="Courier New" w:eastAsia="Times New Roman" w:hAnsi="Courier New" w:cs="Courier New"/>
+          <w:color w:val="DCDCDC"/>
+          <w:sz w:val="18"/>
+          <w:szCs w:val="18"/>
+          <w:lang w:eastAsia="de-DE"/>
+        </w:rPr>
+        <w:t>)</w:t>
+      </w:r>
+    </w:p>
+    <w:p>
+      <w:pPr>
+        <w:shd w:val="clear" w:color="auto" w:fill="1E1E1E"/>
+        <w:spacing w:before="0" w:after="0" w:line="240" w:lineRule="auto"/>
+        <w:rPr>
+          <w:rFonts w:ascii="Courier New" w:eastAsia="Times New Roman" w:hAnsi="Courier New" w:cs="Courier New"/>
+          <w:color w:val="D4D4D4"/>
+          <w:sz w:val="18"/>
+          <w:szCs w:val="18"/>
+          <w:lang w:val="de-DE" w:eastAsia="de-DE"/>
+        </w:rPr>
+      </w:pPr>
+      <w:r>
+        <w:rPr>
+          <w:rFonts w:ascii="Courier New" w:eastAsia="Times New Roman" w:hAnsi="Courier New" w:cs="Courier New"/>
+          <w:color w:val="D4D4D4"/>
+          <w:sz w:val="18"/>
+          <w:szCs w:val="18"/>
+          <w:lang w:eastAsia="de-DE"/>
+        </w:rPr>
+        <w:t xml:space="preserve">  </w:t>
+      </w:r>
+      <w:proofErr w:type="spellStart"/>
+      <w:r>
+        <w:rPr>
+          <w:rFonts w:ascii="Courier New" w:eastAsia="Times New Roman" w:hAnsi="Courier New" w:cs="Courier New"/>
+          <w:color w:val="C586C0"/>
+          <w:sz w:val="18"/>
+          <w:szCs w:val="18"/>
+          <w:lang w:val="de-DE" w:eastAsia="de-DE"/>
+        </w:rPr>
+        <w:t>return</w:t>
+      </w:r>
+      <w:proofErr w:type="spellEnd"/>
+      <w:r>
+        <w:rPr>
+          <w:rFonts w:ascii="Courier New" w:eastAsia="Times New Roman" w:hAnsi="Courier New" w:cs="Courier New"/>
+          <w:color w:val="D4D4D4"/>
+          <w:sz w:val="18"/>
+          <w:szCs w:val="18"/>
+          <w:lang w:val="de-DE" w:eastAsia="de-DE"/>
+        </w:rPr>
+        <w:t xml:space="preserve"> </w:t>
+      </w:r>
+      <w:proofErr w:type="spellStart"/>
+      <w:r>
+        <w:rPr>
+          <w:rFonts w:ascii="Courier New" w:eastAsia="Times New Roman" w:hAnsi="Courier New" w:cs="Courier New"/>
+          <w:color w:val="D4D4D4"/>
+          <w:sz w:val="18"/>
+          <w:szCs w:val="18"/>
+          <w:lang w:val="de-DE" w:eastAsia="de-DE"/>
+        </w:rPr>
+        <w:t>image</w:t>
+      </w:r>
+      <w:proofErr w:type="spellEnd"/>
+    </w:p>
+    <w:p/>
+    <w:p>
+      <w:r>
+        <w:t xml:space="preserve">In the test of both generators, the first has slightly better results with a difference of 0.82%. Furthermore, the epoch times are six times better than with the other generator. For further </w:t>
+      </w:r>
+      <w:r>
+        <w:t>optimization</w:t>
+      </w:r>
+      <w:r>
+        <w:t xml:space="preserve"> of the hyperparameters, we therefore use the </w:t>
+      </w:r>
+      <w:proofErr w:type="spellStart"/>
+      <w:r>
+        <w:t>ImageDataGenerator</w:t>
+      </w:r>
+      <w:proofErr w:type="spellEnd"/>
+      <w:r>
+        <w:t xml:space="preserve"> provided.</w:t>
+      </w:r>
+      <w:bookmarkStart w:id="14" w:name="_Toc153646952"/>
+    </w:p>
+    <w:p/>
+    <w:p/>
+    <w:p/>
+    <w:p/>
+    <w:p>
+      <w:pPr>
+        <w:pStyle w:val="Heading3"/>
+      </w:pPr>
+      <w:r>
+        <w:lastRenderedPageBreak/>
+        <w:t>4.</w:t>
+      </w:r>
+      <w:r>
+        <w:t>3</w:t>
+      </w:r>
+      <w:r>
+        <w:t xml:space="preserve"> Hyperparameter Tweaking</w:t>
+      </w:r>
+      <w:bookmarkEnd w:id="14"/>
+    </w:p>
+    <w:p>
+      <w:r>
+        <w:t xml:space="preserve">While we used previously </w:t>
+      </w:r>
+      <w:proofErr w:type="spellStart"/>
+      <w:r>
+        <w:t>grayscaled</w:t>
+      </w:r>
+      <w:proofErr w:type="spellEnd"/>
+      <w:r>
+        <w:t xml:space="preserve"> images, it has shown that using RGB images improves the accuracy by almost 2%. The test accuracy is 70,88%. </w:t>
+      </w:r>
+    </w:p>
+    <w:p>
+      <w:r>
+        <w:t xml:space="preserve">The learning-rate is set </w:t>
+      </w:r>
+      <w:proofErr w:type="gramStart"/>
+      <w:r>
+        <w:t>by</w:t>
+      </w:r>
+      <w:proofErr w:type="gramEnd"/>
+      <w:r>
+        <w:t xml:space="preserve"> 0.001. Compared to setting the learning-rate to 0.002 and 0.0015. The model seems to converge faster with the initial learning-rate. Although, while the accuracy between </w:t>
+      </w:r>
+      <w:proofErr w:type="spellStart"/>
+      <w:r>
+        <w:t>lr</w:t>
+      </w:r>
+      <w:proofErr w:type="spellEnd"/>
+      <w:r>
+        <w:t xml:space="preserve">=0.001 and </w:t>
+      </w:r>
+      <w:proofErr w:type="spellStart"/>
+      <w:r>
+        <w:t>lr</w:t>
+      </w:r>
+      <w:proofErr w:type="spellEnd"/>
+      <w:r>
+        <w:t xml:space="preserve">=0.002 are almost the same, </w:t>
+      </w:r>
+      <w:proofErr w:type="spellStart"/>
+      <w:r>
+        <w:t>lr</w:t>
+      </w:r>
+      <w:proofErr w:type="spellEnd"/>
+      <w:r>
+        <w:t>=0.0015 improved the test accuracy to 71.99%.</w:t>
+      </w:r>
+    </w:p>
+    <w:p/>
+    <w:bookmarkStart w:id="15" w:name="_Toc153646953" w:displacedByCustomXml="next"/>
     <w:sdt>
       <w:sdtPr>
+        <w:rPr>
+          <w:rFonts w:asciiTheme="minorHAnsi" w:eastAsiaTheme="minorHAnsi" w:hAnsiTheme="minorHAnsi" w:cstheme="minorBidi"/>
+          <w:color w:val="595959" w:themeColor="text1" w:themeTint="A6"/>
+          <w:sz w:val="20"/>
+        </w:rPr>
         <w:id w:val="-135884017"/>
         <w:docPartObj>
           <w:docPartGallery w:val="Bibliographies"/>
           <w:docPartUnique/>
         </w:docPartObj>
       </w:sdtPr>
-      <w:sdtEndPr>
-        <w:rPr>
-          <w:rFonts w:asciiTheme="minorHAnsi" w:eastAsiaTheme="minorHAnsi" w:hAnsiTheme="minorHAnsi" w:cstheme="minorBidi"/>
-          <w:color w:val="595959" w:themeColor="text1" w:themeTint="A6"/>
-          <w:sz w:val="20"/>
-        </w:rPr>
-      </w:sdtEndPr>
       <w:sdtContent>
         <w:p>
           <w:pPr>
@@ -3255,6 +5150,7 @@
           <w:r>
             <w:t>References</w:t>
           </w:r>
+          <w:bookmarkEnd w:id="15"/>
         </w:p>
         <w:sdt>
           <w:sdtPr>
@@ -3390,6 +5286,58 @@
               </w:r>
             </w:p>
             <w:p>
+              <w:pPr>
+                <w:pStyle w:val="Bibliography"/>
+                <w:ind w:left="720" w:hanging="720"/>
+                <w:rPr>
+                  <w:noProof/>
+                </w:rPr>
+              </w:pPr>
+              <w:r>
+                <w:rPr>
+                  <w:i/>
+                  <w:iCs/>
+                  <w:noProof/>
+                </w:rPr>
+                <w:t>Tensorflow</w:t>
+              </w:r>
+              <w:r>
+                <w:rPr>
+                  <w:noProof/>
+                </w:rPr>
+                <w:t>. (2023, December 16). Retrieved from https://www.tensorflow.org/api_docs/python/tf/keras/preprocessing/image/ImageDataGenerator</w:t>
+              </w:r>
+            </w:p>
+            <w:p>
+              <w:pPr>
+                <w:pStyle w:val="Bibliography"/>
+                <w:ind w:left="720" w:hanging="720"/>
+                <w:rPr>
+                  <w:noProof/>
+                </w:rPr>
+              </w:pPr>
+              <w:r>
+                <w:rPr>
+                  <w:noProof/>
+                </w:rPr>
+                <w:t xml:space="preserve">Zisserman, K. S. (2015). Very Deep Convolutional Networks for Large-Scale Image Recognition. </w:t>
+              </w:r>
+              <w:r>
+                <w:rPr>
+                  <w:i/>
+                  <w:iCs/>
+                  <w:noProof/>
+                </w:rPr>
+                <w:t>https://arxiv.org/pdf/1409.1556.pdf</w:t>
+              </w:r>
+              <w:r>
+                <w:rPr>
+                  <w:noProof/>
+                </w:rPr>
+                <w:t>, 14.</w:t>
+              </w:r>
+            </w:p>
+            <w:p>
               <w:r>
                 <w:rPr>
                   <w:b/>
@@ -3429,6 +5377,9 @@
         <w:keepNext/>
       </w:pPr>
       <w:r>
+        <w:rPr>
+          <w:noProof/>
+        </w:rPr>
         <w:drawing>
           <wp:inline distT="0" distB="0" distL="0" distR="0" wp14:anchorId="04C7AC8F" wp14:editId="5869344E">
             <wp:extent cx="2164080" cy="1782374"/>
@@ -3490,10 +5441,13 @@
         <w:keepNext/>
       </w:pPr>
       <w:r>
+        <w:rPr>
+          <w:noProof/>
+        </w:rPr>
         <w:drawing>
-          <wp:inline distT="0" distB="0" distL="0" distR="0" wp14:anchorId="49F8E3BC" wp14:editId="7E1E6FD0">
-            <wp:extent cx="2476596" cy="1996440"/>
-            <wp:effectExtent l="0" t="0" r="0" b="3810"/>
+          <wp:inline distT="0" distB="0" distL="0" distR="0" wp14:anchorId="49F8E3BC" wp14:editId="5EF07DBA">
+            <wp:extent cx="2162295" cy="1743075"/>
+            <wp:effectExtent l="0" t="0" r="9525" b="0"/>
             <wp:docPr id="479607089" name="Picture 1" descr="A graph of loss and validate&#10;&#10;Description automatically generated"/>
             <wp:cNvGraphicFramePr>
               <a:graphicFrameLocks xmlns:a="http://schemas.openxmlformats.org/drawingml/2006/main" noChangeAspect="1"/>
@@ -3514,7 +5468,7 @@
                   <pic:spPr>
                     <a:xfrm>
                       <a:off x="0" y="0"/>
-                      <a:ext cx="2499405" cy="2014827"/>
+                      <a:ext cx="2186599" cy="1762667"/>
                     </a:xfrm>
                     <a:prstGeom prst="rect">
                       <a:avLst/>
@@ -3551,11 +5505,14 @@
         <w:keepNext/>
       </w:pPr>
       <w:r>
+        <w:rPr>
+          <w:noProof/>
+        </w:rPr>
         <w:lastRenderedPageBreak/>
         <w:drawing>
-          <wp:inline distT="0" distB="0" distL="0" distR="0" wp14:anchorId="3CF4C992" wp14:editId="5E718ADF">
-            <wp:extent cx="2949622" cy="2377440"/>
-            <wp:effectExtent l="0" t="0" r="3175" b="3810"/>
+          <wp:inline distT="0" distB="0" distL="0" distR="0" wp14:anchorId="3CF4C992" wp14:editId="1B8EAC32">
+            <wp:extent cx="2181225" cy="1758101"/>
+            <wp:effectExtent l="0" t="0" r="0" b="0"/>
             <wp:docPr id="2023020904" name="Picture 1" descr="A graph of a line graph&#10;&#10;Description automatically generated"/>
             <wp:cNvGraphicFramePr>
               <a:graphicFrameLocks xmlns:a="http://schemas.openxmlformats.org/drawingml/2006/main" noChangeAspect="1"/>
@@ -3576,7 +5533,7 @@
                   <pic:spPr>
                     <a:xfrm>
                       <a:off x="0" y="0"/>
-                      <a:ext cx="2954592" cy="2381446"/>
+                      <a:ext cx="2212926" cy="1783652"/>
                     </a:xfrm>
                     <a:prstGeom prst="rect">
                       <a:avLst/>
@@ -3620,6 +5577,9 @@
         <w:keepNext/>
       </w:pPr>
       <w:r>
+        <w:rPr>
+          <w:noProof/>
+        </w:rPr>
         <w:lastRenderedPageBreak/>
         <w:drawing>
           <wp:inline distT="0" distB="0" distL="0" distR="0" wp14:anchorId="127FD639" wp14:editId="35BFFB2A">
@@ -3658,6 +5618,9 @@
         </w:drawing>
       </w:r>
       <w:r>
+        <w:rPr>
+          <w:noProof/>
+        </w:rPr>
         <w:drawing>
           <wp:inline distT="0" distB="0" distL="0" distR="0" wp14:anchorId="117A8E45" wp14:editId="02AA158E">
             <wp:extent cx="2879725" cy="853585"/>
@@ -3715,6 +5678,9 @@
         <w:t xml:space="preserve"> Epoch=100</w:t>
       </w:r>
       <w:r>
+        <w:rPr>
+          <w:noProof/>
+        </w:rPr>
         <w:drawing>
           <wp:inline distT="0" distB="0" distL="0" distR="0" wp14:anchorId="4AC962BA" wp14:editId="47B8E160">
             <wp:extent cx="4652920" cy="3828178"/>
@@ -3782,6 +5748,9 @@
     </w:p>
     <w:p>
       <w:r>
+        <w:rPr>
+          <w:noProof/>
+        </w:rPr>
         <w:lastRenderedPageBreak/>
         <w:drawing>
           <wp:inline distT="0" distB="0" distL="0" distR="0" wp14:anchorId="61196F14" wp14:editId="27C734B9">
@@ -3820,6 +5789,9 @@
         </w:drawing>
       </w:r>
       <w:r>
+        <w:rPr>
+          <w:noProof/>
+        </w:rPr>
         <w:lastRenderedPageBreak/>
         <w:drawing>
           <wp:inline distT="0" distB="0" distL="0" distR="0" wp14:anchorId="640A3C35" wp14:editId="77B4990A">
@@ -3872,6 +5844,9 @@
     <w:p/>
     <w:p>
       <w:r>
+        <w:rPr>
+          <w:noProof/>
+        </w:rPr>
         <w:lastRenderedPageBreak/>
         <w:drawing>
           <wp:inline distT="0" distB="0" distL="0" distR="0" wp14:anchorId="49BB217A" wp14:editId="3D1EA453">
@@ -3910,6 +5885,9 @@
         </w:drawing>
       </w:r>
       <w:r>
+        <w:rPr>
+          <w:noProof/>
+        </w:rPr>
         <w:drawing>
           <wp:inline distT="0" distB="0" distL="0" distR="0" wp14:anchorId="52163DE9" wp14:editId="3A51F9C6">
             <wp:extent cx="4099915" cy="3406435"/>
@@ -6020,6 +7998,38 @@
     <b:DayAccessed>15</b:DayAccessed>
     <b:RefOrder>1</b:RefOrder>
   </b:Source>
+  <b:Source>
+    <b:Tag>Ten23</b:Tag>
+    <b:SourceType>InternetSite</b:SourceType>
+    <b:Guid>{484269B4-0D51-4881-BA69-34C6E3A7C70D}</b:Guid>
+    <b:Title>Tensorflow</b:Title>
+    <b:Year>2023</b:Year>
+    <b:Month>December</b:Month>
+    <b:Day>16</b:Day>
+    <b:URL>https://www.tensorflow.org/api_docs/python/tf/keras/preprocessing/image/ImageDataGenerator</b:URL>
+    <b:RefOrder>6</b:RefOrder>
+  </b:Source>
+  <b:Source>
+    <b:Tag>Kar15</b:Tag>
+    <b:SourceType>JournalArticle</b:SourceType>
+    <b:Guid>{21DFD7FB-5B60-4F9E-BF48-747F0FD72BCE}</b:Guid>
+    <b:Title>Very Deep Convolutional Networks for Large-Scale Image Recognition</b:Title>
+    <b:Year>2015</b:Year>
+    <b:JournalName>https://arxiv.org/pdf/1409.1556.pdf</b:JournalName>
+    <b:Pages>14</b:Pages>
+    <b:Author>
+      <b:Author>
+        <b:NameList>
+          <b:Person>
+            <b:Last>Zisserman</b:Last>
+            <b:First>Karen</b:First>
+            <b:Middle>Simonyan &amp; Andrew</b:Middle>
+          </b:Person>
+        </b:NameList>
+      </b:Author>
+    </b:Author>
+    <b:RefOrder>5</b:RefOrder>
+  </b:Source>
 </b:Sources>
 </file>
 
@@ -6040,7 +8050,7 @@
 </file>
 
 <file path=customXml/itemProps3.xml><?xml version="1.0" encoding="utf-8"?>
-<ds:datastoreItem xmlns:ds="http://schemas.openxmlformats.org/officeDocument/2006/customXml" ds:itemID="{14498981-1CF7-4C31-9B7F-31CFD51FE985}">
+<ds:datastoreItem xmlns:ds="http://schemas.openxmlformats.org/officeDocument/2006/customXml" ds:itemID="{057FD348-6922-4613-9C84-7B7400828704}">
   <ds:schemaRefs>
     <ds:schemaRef ds:uri="http://schemas.openxmlformats.org/officeDocument/2006/bibliography"/>
   </ds:schemaRefs>

</xml_diff>